<commit_message>
mk lab4 report init
</commit_message>
<xml_diff>
--- a/mk/lab4/ИУ6-62 Астахов Вариханов лр4.docx
+++ b/mk/lab4/ИУ6-62 Астахов Вариханов лр4.docx
@@ -1846,6 +1846,22 @@
           <w:sz w:val="24"/>
           <w:highlight w:val="none"/>
         </w:rPr>
+        <w:t xml:space="preserve"> </w:t>
+      </w:r>
+      <w:r>
+        <w:rPr>
+          <w:b/>
+          <w:sz w:val="24"/>
+          <w:highlight w:val="none"/>
+        </w:rPr>
+        <w:t xml:space="preserve">Режим счетчика</w:t>
+      </w:r>
+      <w:r>
+        <w:rPr>
+          <w:b/>
+          <w:sz w:val="24"/>
+          <w:highlight w:val="none"/>
+        </w:rPr>
       </w:r>
       <w:r/>
     </w:p>
@@ -4169,6 +4185,24 @@
           <w:sz w:val="24"/>
           <w:highlight w:val="none"/>
         </w:rPr>
+        <w:t xml:space="preserve"> </w:t>
+      </w:r>
+      <w:r>
+        <w:rPr>
+          <w:rFonts w:ascii="Times New Roman" w:hAnsi="Times New Roman" w:cs="Times New Roman" w:eastAsia="Times New Roman"/>
+          <w:b/>
+          <w:sz w:val="24"/>
+          <w:highlight w:val="none"/>
+        </w:rPr>
+        <w:t xml:space="preserve">Режим таймера</w:t>
+      </w:r>
+      <w:r>
+        <w:rPr>
+          <w:rFonts w:ascii="Times New Roman" w:hAnsi="Times New Roman" w:cs="Times New Roman" w:eastAsia="Times New Roman"/>
+          <w:b/>
+          <w:sz w:val="24"/>
+          <w:highlight w:val="none"/>
+        </w:rPr>
       </w:r>
       <w:r/>
     </w:p>
@@ -8608,6 +8642,2368 @@
           <w:rFonts w:ascii="Times New Roman" w:hAnsi="Times New Roman" w:cs="Times New Roman" w:eastAsia="Times New Roman"/>
           <w:b w:val="0"/>
           <w:i/>
+          <w:sz w:val="24"/>
+          <w:highlight w:val="none"/>
+          <w:vertAlign w:val="baseline"/>
+        </w:rPr>
+      </w:r>
+    </w:p>
+    <w:p>
+      <w:pPr>
+        <w:ind w:left="0" w:right="0" w:firstLine="0"/>
+        <w:jc w:val="both"/>
+        <w:spacing w:line="360" w:lineRule="auto"/>
+        <w:shd w:val="nil" w:color="000000"/>
+        <w:rPr>
+          <w:rFonts w:ascii="Times New Roman" w:hAnsi="Times New Roman" w:cs="Times New Roman" w:eastAsia="Times New Roman"/>
+          <w:b w:val="0"/>
+          <w:i w:val="0"/>
+          <w:sz w:val="24"/>
+          <w:highlight w:val="none"/>
+          <w:vertAlign w:val="baseline"/>
+        </w:rPr>
+      </w:pPr>
+      <w:r>
+        <w:rPr>
+          <w:rFonts w:ascii="Times New Roman" w:hAnsi="Times New Roman" w:cs="Times New Roman" w:eastAsia="Times New Roman"/>
+          <w:b w:val="0"/>
+          <w:i/>
+          <w:sz w:val="24"/>
+          <w:highlight w:val="none"/>
+          <w:vertAlign w:val="baseline"/>
+        </w:rPr>
+        <w:tab/>
+      </w:r>
+      <w:r>
+        <w:rPr>
+          <w:rFonts w:ascii="Times New Roman" w:hAnsi="Times New Roman" w:cs="Times New Roman" w:eastAsia="Times New Roman"/>
+          <w:b w:val="0"/>
+          <w:i w:val="0"/>
+          <w:sz w:val="24"/>
+          <w:highlight w:val="none"/>
+          <w:vertAlign w:val="baseline"/>
+        </w:rPr>
+        <w:t xml:space="preserve">На рисунке 3 изображены временные диаграммы таймера/счетчика T1 при работе в режиме сравнения.</w:t>
+      </w:r>
+      <w:r>
+        <w:rPr>
+          <w:rFonts w:ascii="Times New Roman" w:hAnsi="Times New Roman" w:cs="Times New Roman" w:eastAsia="Times New Roman"/>
+          <w:b w:val="0"/>
+          <w:i w:val="0"/>
+          <w:sz w:val="24"/>
+          <w:highlight w:val="none"/>
+          <w:vertAlign w:val="baseline"/>
+        </w:rPr>
+      </w:r>
+    </w:p>
+    <w:p>
+      <w:pPr>
+        <w:ind w:left="0" w:right="0" w:firstLine="0"/>
+        <w:jc w:val="center"/>
+        <w:spacing w:line="360" w:lineRule="auto"/>
+        <w:shd w:val="nil" w:color="000000"/>
+        <w:rPr>
+          <w:rFonts w:ascii="Times New Roman" w:hAnsi="Times New Roman" w:cs="Times New Roman" w:eastAsia="Times New Roman"/>
+          <w:b w:val="0"/>
+          <w:i w:val="0"/>
+          <w:sz w:val="24"/>
+          <w:highlight w:val="none"/>
+          <w:vertAlign w:val="baseline"/>
+        </w:rPr>
+      </w:pPr>
+      <w:r>
+        <w:rPr>
+          <w:rFonts w:ascii="Times New Roman" w:hAnsi="Times New Roman" w:cs="Times New Roman" w:eastAsia="Times New Roman"/>
+          <w:b w:val="0"/>
+          <w:i w:val="0"/>
+          <w:sz w:val="24"/>
+          <w:highlight w:val="none"/>
+          <w:vertAlign w:val="baseline"/>
+        </w:rPr>
+      </w:r>
+      <w:r>
+        <mc:AlternateContent>
+          <mc:Choice Requires="wpg">
+            <w:drawing>
+              <wp:inline xmlns:wp="http://schemas.openxmlformats.org/drawingml/2006/wordprocessingDrawing" distT="0" distB="0" distL="0" distR="0">
+                <wp:extent cx="4284903" cy="2027805"/>
+                <wp:effectExtent l="0" t="0" r="0" b="0"/>
+                <wp:docPr id="6" name="" hidden="0"/>
+                <wp:cNvGraphicFramePr>
+                  <a:graphicFrameLocks xmlns:a="http://schemas.openxmlformats.org/drawingml/2006/main" noChangeAspect="1"/>
+                </wp:cNvGraphicFramePr>
+                <a:graphic xmlns:a="http://schemas.openxmlformats.org/drawingml/2006/main">
+                  <a:graphicData uri="http://schemas.openxmlformats.org/drawingml/2006/picture">
+                    <pic:pic xmlns:pic="http://schemas.openxmlformats.org/drawingml/2006/picture">
+                      <pic:nvPicPr>
+                        <pic:cNvPr id="833324222" name="" hidden="0"/>
+                        <pic:cNvPicPr>
+                          <a:picLocks noChangeAspect="1"/>
+                        </pic:cNvPicPr>
+                        <pic:nvPr isPhoto="0" userDrawn="0"/>
+                      </pic:nvPicPr>
+                      <pic:blipFill>
+                        <a:blip r:embed="rId15"/>
+                        <a:stretch/>
+                      </pic:blipFill>
+                      <pic:spPr bwMode="auto">
+                        <a:xfrm flipH="0" flipV="0">
+                          <a:off x="0" y="0"/>
+                          <a:ext cx="4284902" cy="2027805"/>
+                        </a:xfrm>
+                        <a:prstGeom prst="rect">
+                          <a:avLst/>
+                        </a:prstGeom>
+                      </pic:spPr>
+                    </pic:pic>
+                  </a:graphicData>
+                </a:graphic>
+              </wp:inline>
+            </w:drawing>
+          </mc:Choice>
+          <mc:Fallback>
+            <w:pict>
+              <v:shapetype type="#_x0000_t75" o:spt="75" coordsize="21600,21600" o:preferrelative="t" path="m@4@5l@4@11@9@11@9@5xe">
+                <v:formulas>
+                  <v:f eqn="if lineDrawn pixelLineWidth 0"/>
+                  <v:f eqn="sum @0 1 0"/>
+                  <v:f eqn="sum 0 0 @1"/>
+                  <v:f eqn="prod @2 1 2"/>
+                  <v:f eqn="prod @3 21600 pixelWidth"/>
+                  <v:f eqn="prod @3 21600 pixelHeight"/>
+                  <v:f eqn="sum @0 0 1"/>
+                  <v:f eqn="prod @6 1 2"/>
+                  <v:f eqn="prod @7 21600 pixelWidth"/>
+                  <v:f eqn="sum @8 21600 0"/>
+                  <v:f eqn="prod @7 21600 pixelHeight"/>
+                  <v:f eqn="sum @10 21600 0"/>
+                </v:formulas>
+              </v:shapetype>
+              <v:shape id="_x0000_i5" o:spid="_x0000_s5" type="#_x0000_t75" style="mso-wrap-distance-left:0.0pt;mso-wrap-distance-top:0.0pt;mso-wrap-distance-right:0.0pt;mso-wrap-distance-bottom:0.0pt;width:337.4pt;height:159.7pt;" stroked="false">
+                <v:path textboxrect="0,0,0,0"/>
+                <v:imagedata r:id="rId15" o:title=""/>
+              </v:shape>
+            </w:pict>
+          </mc:Fallback>
+        </mc:AlternateContent>
+      </w:r>
+      <w:r>
+        <w:rPr>
+          <w:rFonts w:ascii="Times New Roman" w:hAnsi="Times New Roman" w:cs="Times New Roman" w:eastAsia="Times New Roman"/>
+          <w:b w:val="0"/>
+          <w:i w:val="0"/>
+          <w:sz w:val="24"/>
+          <w:highlight w:val="none"/>
+          <w:vertAlign w:val="baseline"/>
+        </w:rPr>
+      </w:r>
+      <w:r>
+        <w:rPr>
+          <w:rFonts w:ascii="Times New Roman" w:hAnsi="Times New Roman" w:cs="Times New Roman" w:eastAsia="Times New Roman"/>
+          <w:b w:val="0"/>
+          <w:i w:val="0"/>
+          <w:sz w:val="24"/>
+          <w:highlight w:val="none"/>
+          <w:vertAlign w:val="baseline"/>
+        </w:rPr>
+      </w:r>
+    </w:p>
+    <w:p>
+      <w:pPr>
+        <w:ind w:left="0" w:right="0" w:firstLine="0"/>
+        <w:jc w:val="center"/>
+        <w:spacing w:line="360" w:lineRule="auto"/>
+        <w:shd w:val="nil" w:color="000000"/>
+        <w:rPr>
+          <w:rFonts w:ascii="Times New Roman" w:hAnsi="Times New Roman" w:cs="Times New Roman" w:eastAsia="Times New Roman"/>
+          <w:b w:val="0"/>
+          <w:i w:val="0"/>
+          <w:sz w:val="24"/>
+          <w:highlight w:val="none"/>
+          <w:vertAlign w:val="baseline"/>
+        </w:rPr>
+      </w:pPr>
+      <w:r>
+        <w:rPr>
+          <w:rFonts w:ascii="Times New Roman" w:hAnsi="Times New Roman" w:cs="Times New Roman" w:eastAsia="Times New Roman"/>
+          <w:b w:val="0"/>
+          <w:i w:val="0"/>
+          <w:sz w:val="24"/>
+          <w:highlight w:val="none"/>
+          <w:vertAlign w:val="baseline"/>
+        </w:rPr>
+        <w:t xml:space="preserve">Рисунок 3 - </w:t>
+      </w:r>
+      <w:r>
+        <w:rPr>
+          <w:rFonts w:ascii="Times New Roman" w:hAnsi="Times New Roman" w:cs="Times New Roman" w:eastAsia="Times New Roman"/>
+          <w:b w:val="0"/>
+          <w:i w:val="0"/>
+          <w:sz w:val="24"/>
+          <w:highlight w:val="none"/>
+          <w:vertAlign w:val="baseline"/>
+        </w:rPr>
+        <w:t xml:space="preserve">временные диаграммы таймера/счетчика T1</w:t>
+      </w:r>
+      <w:r/>
+      <w:r>
+        <w:rPr>
+          <w:rFonts w:ascii="Times New Roman" w:hAnsi="Times New Roman" w:cs="Times New Roman" w:eastAsia="Times New Roman"/>
+          <w:b w:val="0"/>
+          <w:i w:val="0"/>
+          <w:sz w:val="24"/>
+          <w:highlight w:val="none"/>
+          <w:vertAlign w:val="baseline"/>
+        </w:rPr>
+      </w:r>
+      <w:r>
+        <w:rPr>
+          <w:rFonts w:ascii="Times New Roman" w:hAnsi="Times New Roman" w:cs="Times New Roman" w:eastAsia="Times New Roman"/>
+          <w:b w:val="0"/>
+          <w:i w:val="0"/>
+          <w:sz w:val="24"/>
+          <w:highlight w:val="none"/>
+          <w:vertAlign w:val="baseline"/>
+        </w:rPr>
+      </w:r>
+    </w:p>
+    <w:p>
+      <w:pPr>
+        <w:ind w:left="0" w:right="0" w:firstLine="0"/>
+        <w:jc w:val="left"/>
+        <w:spacing w:line="360" w:lineRule="auto"/>
+        <w:shd w:val="nil" w:color="000000"/>
+        <w:rPr>
+          <w:rFonts w:ascii="Times New Roman" w:hAnsi="Times New Roman" w:cs="Times New Roman" w:eastAsia="Times New Roman"/>
+          <w:b w:val="0"/>
+          <w:i w:val="0"/>
+          <w:sz w:val="24"/>
+          <w:highlight w:val="none"/>
+          <w:vertAlign w:val="baseline"/>
+        </w:rPr>
+      </w:pPr>
+      <w:r>
+        <w:rPr>
+          <w:rFonts w:ascii="Times New Roman" w:hAnsi="Times New Roman" w:cs="Times New Roman" w:eastAsia="Times New Roman"/>
+          <w:b w:val="0"/>
+          <w:i w:val="0"/>
+          <w:sz w:val="24"/>
+          <w:highlight w:val="none"/>
+          <w:vertAlign w:val="baseline"/>
+        </w:rPr>
+        <w:tab/>
+        <w:t xml:space="preserve">Код программы:</w:t>
+      </w:r>
+      <w:r>
+        <w:rPr>
+          <w:rFonts w:ascii="Times New Roman" w:hAnsi="Times New Roman" w:cs="Times New Roman" w:eastAsia="Times New Roman"/>
+          <w:b w:val="0"/>
+          <w:i w:val="0"/>
+          <w:sz w:val="24"/>
+          <w:highlight w:val="none"/>
+          <w:vertAlign w:val="baseline"/>
+        </w:rPr>
+      </w:r>
+    </w:p>
+    <w:p>
+      <w:pPr>
+        <w:ind w:left="709" w:right="0" w:firstLine="0"/>
+        <w:jc w:val="left"/>
+        <w:spacing w:line="276" w:lineRule="auto"/>
+        <w:shd w:val="nil" w:color="000000"/>
+        <w:rPr>
+          <w:rFonts w:ascii="FreeMono" w:hAnsi="FreeMono" w:cs="FreeMono" w:eastAsia="FreeMono"/>
+          <w:b w:val="0"/>
+          <w:i w:val="0"/>
+          <w:sz w:val="24"/>
+          <w:highlight w:val="none"/>
+          <w:vertAlign w:val="baseline"/>
+        </w:rPr>
+      </w:pPr>
+      <w:r>
+        <w:rPr>
+          <w:rFonts w:ascii="FreeMono" w:hAnsi="FreeMono" w:cs="FreeMono" w:eastAsia="FreeMono"/>
+          <w:b w:val="0"/>
+          <w:i w:val="0"/>
+          <w:sz w:val="24"/>
+          <w:highlight w:val="none"/>
+          <w:vertAlign w:val="baseline"/>
+        </w:rPr>
+      </w:r>
+      <w:r>
+        <w:rPr>
+          <w:rFonts w:ascii="FreeMono" w:hAnsi="FreeMono" w:cs="FreeMono" w:eastAsia="FreeMono"/>
+          <w:b w:val="0"/>
+          <w:i w:val="0"/>
+          <w:sz w:val="24"/>
+          <w:highlight w:val="none"/>
+          <w:vertAlign w:val="baseline"/>
+        </w:rPr>
+        <w:t xml:space="preserve">;**********************************************************************</w:t>
+      </w:r>
+      <w:r/>
+    </w:p>
+    <w:p>
+      <w:pPr>
+        <w:ind w:left="709" w:right="0" w:firstLine="0"/>
+        <w:jc w:val="left"/>
+        <w:spacing w:line="276" w:lineRule="auto"/>
+        <w:shd w:val="nil" w:color="000000"/>
+      </w:pPr>
+      <w:r>
+        <w:rPr>
+          <w:rFonts w:ascii="FreeMono" w:hAnsi="FreeMono" w:cs="FreeMono" w:eastAsia="FreeMono"/>
+          <w:b w:val="0"/>
+          <w:i w:val="0"/>
+          <w:sz w:val="24"/>
+          <w:highlight w:val="none"/>
+          <w:vertAlign w:val="baseline"/>
+        </w:rPr>
+        <w:t xml:space="preserve">;Программа 4.3 для МК ATx8515:</w:t>
+      </w:r>
+      <w:r/>
+    </w:p>
+    <w:p>
+      <w:pPr>
+        <w:ind w:left="709" w:right="0" w:firstLine="0"/>
+        <w:jc w:val="left"/>
+        <w:spacing w:line="276" w:lineRule="auto"/>
+        <w:shd w:val="nil" w:color="000000"/>
+      </w:pPr>
+      <w:r>
+        <w:rPr>
+          <w:rFonts w:ascii="FreeMono" w:hAnsi="FreeMono" w:cs="FreeMono" w:eastAsia="FreeMono"/>
+          <w:b w:val="0"/>
+          <w:i w:val="0"/>
+          <w:sz w:val="24"/>
+          <w:highlight w:val="none"/>
+          <w:vertAlign w:val="baseline"/>
+        </w:rPr>
+        <w:t xml:space="preserve">;демонстрация работы функции сравнения таймера Т1.</w:t>
+      </w:r>
+      <w:r/>
+    </w:p>
+    <w:p>
+      <w:pPr>
+        <w:ind w:left="709" w:right="0" w:firstLine="0"/>
+        <w:jc w:val="left"/>
+        <w:spacing w:line="276" w:lineRule="auto"/>
+        <w:shd w:val="nil" w:color="000000"/>
+      </w:pPr>
+      <w:r>
+        <w:rPr>
+          <w:rFonts w:ascii="FreeMono" w:hAnsi="FreeMono" w:cs="FreeMono" w:eastAsia="FreeMono"/>
+          <w:b w:val="0"/>
+          <w:i w:val="0"/>
+          <w:sz w:val="24"/>
+          <w:highlight w:val="none"/>
+          <w:vertAlign w:val="baseline"/>
+        </w:rPr>
+        <w:t xml:space="preserve">;Частота тактового генератора Fск=3,69 МГц. </w:t>
+      </w:r>
+      <w:r/>
+    </w:p>
+    <w:p>
+      <w:pPr>
+        <w:ind w:left="709" w:right="0" w:firstLine="0"/>
+        <w:jc w:val="left"/>
+        <w:spacing w:line="276" w:lineRule="auto"/>
+        <w:shd w:val="nil" w:color="000000"/>
+      </w:pPr>
+      <w:r>
+        <w:rPr>
+          <w:rFonts w:ascii="FreeMono" w:hAnsi="FreeMono" w:cs="FreeMono" w:eastAsia="FreeMono"/>
+          <w:b w:val="0"/>
+          <w:i w:val="0"/>
+          <w:sz w:val="24"/>
+          <w:highlight w:val="none"/>
+          <w:vertAlign w:val="baseline"/>
+        </w:rPr>
+        <w:t xml:space="preserve">;При нажатии на SW0 (START) запускается счёт с частотой Fск/К,</w:t>
+      </w:r>
+      <w:r/>
+    </w:p>
+    <w:p>
+      <w:pPr>
+        <w:ind w:left="709" w:right="0" w:firstLine="0"/>
+        <w:jc w:val="left"/>
+        <w:spacing w:line="276" w:lineRule="auto"/>
+        <w:shd w:val="nil" w:color="000000"/>
+      </w:pPr>
+      <w:r>
+        <w:rPr>
+          <w:rFonts w:ascii="FreeMono" w:hAnsi="FreeMono" w:cs="FreeMono" w:eastAsia="FreeMono"/>
+          <w:b w:val="0"/>
+          <w:i w:val="0"/>
+          <w:sz w:val="24"/>
+          <w:highlight w:val="none"/>
+          <w:vertAlign w:val="baseline"/>
+        </w:rPr>
+        <w:t xml:space="preserve">;при нажатии на SW2 (STOP) счёт останавливается.</w:t>
+      </w:r>
+      <w:r/>
+    </w:p>
+    <w:p>
+      <w:pPr>
+        <w:ind w:left="709" w:right="0" w:firstLine="0"/>
+        <w:jc w:val="left"/>
+        <w:spacing w:line="276" w:lineRule="auto"/>
+        <w:shd w:val="nil" w:color="000000"/>
+      </w:pPr>
+      <w:r>
+        <w:rPr>
+          <w:rFonts w:ascii="FreeMono" w:hAnsi="FreeMono" w:cs="FreeMono" w:eastAsia="FreeMono"/>
+          <w:b w:val="0"/>
+          <w:i w:val="0"/>
+          <w:sz w:val="24"/>
+          <w:highlight w:val="none"/>
+          <w:vertAlign w:val="baseline"/>
+        </w:rPr>
+        <w:t xml:space="preserve">;При совпадении содержимого счётчика и регистра сравнения OCR1B</w:t>
+      </w:r>
+      <w:r/>
+    </w:p>
+    <w:p>
+      <w:pPr>
+        <w:ind w:left="709" w:right="0" w:firstLine="0"/>
+        <w:jc w:val="left"/>
+        <w:spacing w:line="276" w:lineRule="auto"/>
+        <w:shd w:val="nil" w:color="000000"/>
+      </w:pPr>
+      <w:r>
+        <w:rPr>
+          <w:rFonts w:ascii="FreeMono" w:hAnsi="FreeMono" w:cs="FreeMono" w:eastAsia="FreeMono"/>
+          <w:b w:val="0"/>
+          <w:i w:val="0"/>
+          <w:sz w:val="24"/>
+          <w:highlight w:val="none"/>
+          <w:vertAlign w:val="baseline"/>
+        </w:rPr>
+        <w:t xml:space="preserve">;переключается светодиод LED0, </w:t>
+      </w:r>
+      <w:r/>
+    </w:p>
+    <w:p>
+      <w:pPr>
+        <w:ind w:left="709" w:right="0" w:firstLine="0"/>
+        <w:jc w:val="left"/>
+        <w:spacing w:line="276" w:lineRule="auto"/>
+        <w:shd w:val="nil" w:color="000000"/>
+      </w:pPr>
+      <w:r>
+        <w:rPr>
+          <w:rFonts w:ascii="FreeMono" w:hAnsi="FreeMono" w:cs="FreeMono" w:eastAsia="FreeMono"/>
+          <w:b w:val="0"/>
+          <w:i w:val="0"/>
+          <w:sz w:val="24"/>
+          <w:highlight w:val="none"/>
+          <w:vertAlign w:val="baseline"/>
+        </w:rPr>
+        <w:t xml:space="preserve">;содержимого счётчика и регистра сравнения OCR1A - LED1.</w:t>
+      </w:r>
+      <w:r/>
+    </w:p>
+    <w:p>
+      <w:pPr>
+        <w:ind w:left="709" w:right="0" w:firstLine="0"/>
+        <w:jc w:val="left"/>
+        <w:spacing w:line="276" w:lineRule="auto"/>
+        <w:shd w:val="nil" w:color="000000"/>
+      </w:pPr>
+      <w:r>
+        <w:rPr>
+          <w:rFonts w:ascii="FreeMono" w:hAnsi="FreeMono" w:cs="FreeMono" w:eastAsia="FreeMono"/>
+          <w:b w:val="0"/>
+          <w:i w:val="0"/>
+          <w:sz w:val="24"/>
+          <w:highlight w:val="none"/>
+          <w:vertAlign w:val="baseline"/>
+        </w:rPr>
+        <w:t xml:space="preserve">; Соединения: LED0–PE2, LED1–PD5, SW0–PD0, SW2–PD2</w:t>
+      </w:r>
+      <w:r/>
+    </w:p>
+    <w:p>
+      <w:pPr>
+        <w:ind w:left="709" w:right="0" w:firstLine="0"/>
+        <w:jc w:val="left"/>
+        <w:spacing w:line="276" w:lineRule="auto"/>
+        <w:shd w:val="nil" w:color="000000"/>
+      </w:pPr>
+      <w:r>
+        <w:rPr>
+          <w:rFonts w:ascii="FreeMono" w:hAnsi="FreeMono" w:cs="FreeMono" w:eastAsia="FreeMono"/>
+          <w:b w:val="0"/>
+          <w:i w:val="0"/>
+          <w:sz w:val="24"/>
+          <w:highlight w:val="none"/>
+          <w:vertAlign w:val="baseline"/>
+        </w:rPr>
+        <w:t xml:space="preserve">;***********************************************************************</w:t>
+      </w:r>
+      <w:r/>
+    </w:p>
+    <w:p>
+      <w:pPr>
+        <w:ind w:left="709" w:right="0" w:firstLine="0"/>
+        <w:jc w:val="left"/>
+        <w:spacing w:line="276" w:lineRule="auto"/>
+        <w:shd w:val="nil" w:color="000000"/>
+      </w:pPr>
+      <w:r>
+        <w:rPr>
+          <w:rFonts w:ascii="FreeMono" w:hAnsi="FreeMono" w:cs="FreeMono" w:eastAsia="FreeMono"/>
+          <w:b w:val="0"/>
+          <w:i w:val="0"/>
+          <w:sz w:val="24"/>
+          <w:highlight w:val="none"/>
+          <w:vertAlign w:val="baseline"/>
+        </w:rPr>
+        <w:t xml:space="preserve">;.include "8515def.inc" ;файл определений AT90S8515</w:t>
+      </w:r>
+      <w:r/>
+    </w:p>
+    <w:p>
+      <w:pPr>
+        <w:ind w:left="709" w:right="0" w:firstLine="0"/>
+        <w:jc w:val="left"/>
+        <w:spacing w:line="276" w:lineRule="auto"/>
+        <w:shd w:val="nil" w:color="000000"/>
+      </w:pPr>
+      <w:r>
+        <w:rPr>
+          <w:rFonts w:ascii="FreeMono" w:hAnsi="FreeMono" w:cs="FreeMono" w:eastAsia="FreeMono"/>
+          <w:b w:val="0"/>
+          <w:i w:val="0"/>
+          <w:sz w:val="24"/>
+          <w:highlight w:val="none"/>
+          <w:vertAlign w:val="baseline"/>
+        </w:rPr>
+        <w:t xml:space="preserve">.include "m8515def.inc" ;файл определений ATmega8515</w:t>
+      </w:r>
+      <w:r/>
+    </w:p>
+    <w:p>
+      <w:pPr>
+        <w:ind w:left="709" w:right="0" w:firstLine="0"/>
+        <w:jc w:val="left"/>
+        <w:spacing w:line="276" w:lineRule="auto"/>
+        <w:shd w:val="nil" w:color="000000"/>
+      </w:pPr>
+      <w:r>
+        <w:rPr>
+          <w:rFonts w:ascii="FreeMono" w:hAnsi="FreeMono" w:cs="FreeMono" w:eastAsia="FreeMono"/>
+          <w:b w:val="0"/>
+          <w:i w:val="0"/>
+          <w:sz w:val="24"/>
+          <w:highlight w:val="none"/>
+          <w:vertAlign w:val="baseline"/>
+        </w:rPr>
+        <w:t xml:space="preserve">.def temp = r16 ;временный регистр</w:t>
+      </w:r>
+      <w:r/>
+    </w:p>
+    <w:p>
+      <w:pPr>
+        <w:ind w:left="709" w:right="0" w:firstLine="0"/>
+        <w:jc w:val="left"/>
+        <w:spacing w:line="276" w:lineRule="auto"/>
+        <w:shd w:val="nil" w:color="000000"/>
+      </w:pPr>
+      <w:r>
+        <w:rPr>
+          <w:rFonts w:ascii="FreeMono" w:hAnsi="FreeMono" w:cs="FreeMono" w:eastAsia="FreeMono"/>
+          <w:b w:val="0"/>
+          <w:i w:val="0"/>
+          <w:sz w:val="24"/>
+          <w:highlight w:val="none"/>
+          <w:vertAlign w:val="baseline"/>
+        </w:rPr>
+        <w:t xml:space="preserve">.equ START = 0 ;0-ой вывод порта PD</w:t>
+      </w:r>
+      <w:r/>
+    </w:p>
+    <w:p>
+      <w:pPr>
+        <w:ind w:left="709" w:right="0" w:firstLine="0"/>
+        <w:jc w:val="left"/>
+        <w:spacing w:line="276" w:lineRule="auto"/>
+        <w:shd w:val="nil" w:color="000000"/>
+      </w:pPr>
+      <w:r>
+        <w:rPr>
+          <w:rFonts w:ascii="FreeMono" w:hAnsi="FreeMono" w:cs="FreeMono" w:eastAsia="FreeMono"/>
+          <w:b w:val="0"/>
+          <w:i w:val="0"/>
+          <w:sz w:val="24"/>
+          <w:highlight w:val="none"/>
+          <w:vertAlign w:val="baseline"/>
+        </w:rPr>
+        <w:t xml:space="preserve">.org $000</w:t>
+      </w:r>
+      <w:r/>
+    </w:p>
+    <w:p>
+      <w:pPr>
+        <w:ind w:left="709" w:right="0" w:firstLine="0"/>
+        <w:jc w:val="left"/>
+        <w:spacing w:line="276" w:lineRule="auto"/>
+        <w:shd w:val="nil" w:color="000000"/>
+      </w:pPr>
+      <w:r>
+        <w:rPr>
+          <w:rFonts w:ascii="FreeMono" w:hAnsi="FreeMono" w:cs="FreeMono" w:eastAsia="FreeMono"/>
+          <w:b w:val="0"/>
+          <w:i w:val="0"/>
+          <w:sz w:val="24"/>
+          <w:highlight w:val="none"/>
+          <w:vertAlign w:val="baseline"/>
+        </w:rPr>
+      </w:r>
+      <w:r/>
+    </w:p>
+    <w:p>
+      <w:pPr>
+        <w:ind w:left="709" w:right="0" w:firstLine="0"/>
+        <w:jc w:val="left"/>
+        <w:spacing w:line="276" w:lineRule="auto"/>
+        <w:shd w:val="nil" w:color="000000"/>
+      </w:pPr>
+      <w:r>
+        <w:rPr>
+          <w:rFonts w:ascii="FreeMono" w:hAnsi="FreeMono" w:cs="FreeMono" w:eastAsia="FreeMono"/>
+          <w:b w:val="0"/>
+          <w:i w:val="0"/>
+          <w:sz w:val="24"/>
+          <w:highlight w:val="none"/>
+          <w:vertAlign w:val="baseline"/>
+        </w:rPr>
+        <w:t xml:space="preserve">rjmp INIT ;обработка сброса</w:t>
+      </w:r>
+      <w:r/>
+    </w:p>
+    <w:p>
+      <w:pPr>
+        <w:ind w:left="709" w:right="0" w:firstLine="0"/>
+        <w:jc w:val="left"/>
+        <w:spacing w:line="276" w:lineRule="auto"/>
+        <w:shd w:val="nil" w:color="000000"/>
+      </w:pPr>
+      <w:r>
+        <w:rPr>
+          <w:rFonts w:ascii="FreeMono" w:hAnsi="FreeMono" w:cs="FreeMono" w:eastAsia="FreeMono"/>
+          <w:b w:val="0"/>
+          <w:i w:val="0"/>
+          <w:sz w:val="24"/>
+          <w:highlight w:val="none"/>
+          <w:vertAlign w:val="baseline"/>
+        </w:rPr>
+        <w:t xml:space="preserve">.org $001</w:t>
+      </w:r>
+      <w:r/>
+    </w:p>
+    <w:p>
+      <w:pPr>
+        <w:ind w:left="709" w:right="0" w:firstLine="0"/>
+        <w:jc w:val="left"/>
+        <w:spacing w:line="276" w:lineRule="auto"/>
+        <w:shd w:val="nil" w:color="000000"/>
+      </w:pPr>
+      <w:r>
+        <w:rPr>
+          <w:rFonts w:ascii="FreeMono" w:hAnsi="FreeMono" w:cs="FreeMono" w:eastAsia="FreeMono"/>
+          <w:b w:val="0"/>
+          <w:i w:val="0"/>
+          <w:sz w:val="24"/>
+          <w:highlight w:val="none"/>
+          <w:vertAlign w:val="baseline"/>
+        </w:rPr>
+        <w:t xml:space="preserve">rjmp STOP_PRESSED ;обработка внешнего прерывания INT0 -</w:t>
+      </w:r>
+      <w:r/>
+    </w:p>
+    <w:p>
+      <w:pPr>
+        <w:ind w:left="709" w:right="0" w:firstLine="0"/>
+        <w:jc w:val="left"/>
+        <w:spacing w:line="276" w:lineRule="auto"/>
+        <w:shd w:val="nil" w:color="000000"/>
+      </w:pPr>
+      <w:r>
+        <w:rPr>
+          <w:rFonts w:ascii="FreeMono" w:hAnsi="FreeMono" w:cs="FreeMono" w:eastAsia="FreeMono"/>
+          <w:b w:val="0"/>
+          <w:i w:val="0"/>
+          <w:sz w:val="24"/>
+          <w:highlight w:val="none"/>
+          <w:vertAlign w:val="baseline"/>
+        </w:rPr>
+        <w:t xml:space="preserve">; нажатие STOP</w:t>
+      </w:r>
+      <w:r/>
+    </w:p>
+    <w:p>
+      <w:pPr>
+        <w:ind w:left="709" w:right="0" w:firstLine="0"/>
+        <w:jc w:val="left"/>
+        <w:spacing w:line="276" w:lineRule="auto"/>
+        <w:shd w:val="nil" w:color="000000"/>
+      </w:pPr>
+      <w:r>
+        <w:rPr>
+          <w:rFonts w:ascii="FreeMono" w:hAnsi="FreeMono" w:cs="FreeMono" w:eastAsia="FreeMono"/>
+          <w:b w:val="0"/>
+          <w:i w:val="0"/>
+          <w:sz w:val="24"/>
+          <w:highlight w:val="none"/>
+          <w:vertAlign w:val="baseline"/>
+        </w:rPr>
+      </w:r>
+      <w:r/>
+    </w:p>
+    <w:p>
+      <w:pPr>
+        <w:ind w:left="709" w:right="0" w:firstLine="0"/>
+        <w:jc w:val="left"/>
+        <w:spacing w:line="276" w:lineRule="auto"/>
+        <w:shd w:val="nil" w:color="000000"/>
+      </w:pPr>
+      <w:r>
+        <w:rPr>
+          <w:rFonts w:ascii="FreeMono" w:hAnsi="FreeMono" w:cs="FreeMono" w:eastAsia="FreeMono"/>
+          <w:b w:val="0"/>
+          <w:i w:val="0"/>
+          <w:sz w:val="24"/>
+          <w:highlight w:val="none"/>
+          <w:vertAlign w:val="baseline"/>
+        </w:rPr>
+        <w:t xml:space="preserve">;***Инициализация МК</w:t>
+      </w:r>
+      <w:r/>
+    </w:p>
+    <w:p>
+      <w:pPr>
+        <w:ind w:left="709" w:right="0" w:firstLine="0"/>
+        <w:jc w:val="left"/>
+        <w:spacing w:line="276" w:lineRule="auto"/>
+        <w:shd w:val="nil" w:color="000000"/>
+      </w:pPr>
+      <w:r>
+        <w:rPr>
+          <w:rFonts w:ascii="FreeMono" w:hAnsi="FreeMono" w:cs="FreeMono" w:eastAsia="FreeMono"/>
+          <w:b w:val="0"/>
+          <w:i w:val="0"/>
+          <w:sz w:val="24"/>
+          <w:highlight w:val="none"/>
+          <w:vertAlign w:val="baseline"/>
+        </w:rPr>
+        <w:t xml:space="preserve">INIT: ldi temp,low(RAMEND) ;установка</w:t>
+      </w:r>
+      <w:r/>
+    </w:p>
+    <w:p>
+      <w:pPr>
+        <w:ind w:left="709" w:right="0" w:firstLine="0"/>
+        <w:jc w:val="left"/>
+        <w:spacing w:line="276" w:lineRule="auto"/>
+        <w:shd w:val="nil" w:color="000000"/>
+      </w:pPr>
+      <w:r>
+        <w:rPr>
+          <w:rFonts w:ascii="FreeMono" w:hAnsi="FreeMono" w:cs="FreeMono" w:eastAsia="FreeMono"/>
+          <w:b w:val="0"/>
+          <w:i w:val="0"/>
+          <w:sz w:val="24"/>
+          <w:highlight w:val="none"/>
+          <w:vertAlign w:val="baseline"/>
+        </w:rPr>
+        <w:t xml:space="preserve">out SPL,temp ; указателя стека</w:t>
+      </w:r>
+      <w:r/>
+    </w:p>
+    <w:p>
+      <w:pPr>
+        <w:ind w:left="709" w:right="0" w:firstLine="0"/>
+        <w:jc w:val="left"/>
+        <w:spacing w:line="276" w:lineRule="auto"/>
+        <w:shd w:val="nil" w:color="000000"/>
+      </w:pPr>
+      <w:r>
+        <w:rPr>
+          <w:rFonts w:ascii="FreeMono" w:hAnsi="FreeMono" w:cs="FreeMono" w:eastAsia="FreeMono"/>
+          <w:b w:val="0"/>
+          <w:i w:val="0"/>
+          <w:sz w:val="24"/>
+          <w:highlight w:val="none"/>
+          <w:vertAlign w:val="baseline"/>
+        </w:rPr>
+        <w:t xml:space="preserve">ldi temp,high(RAMEND) ; на последнюю</w:t>
+      </w:r>
+      <w:r/>
+    </w:p>
+    <w:p>
+      <w:pPr>
+        <w:ind w:left="709" w:right="0" w:firstLine="0"/>
+        <w:jc w:val="left"/>
+        <w:spacing w:line="276" w:lineRule="auto"/>
+        <w:shd w:val="nil" w:color="000000"/>
+      </w:pPr>
+      <w:r>
+        <w:rPr>
+          <w:rFonts w:ascii="FreeMono" w:hAnsi="FreeMono" w:cs="FreeMono" w:eastAsia="FreeMono"/>
+          <w:b w:val="0"/>
+          <w:i w:val="0"/>
+          <w:sz w:val="24"/>
+          <w:highlight w:val="none"/>
+          <w:vertAlign w:val="baseline"/>
+        </w:rPr>
+        <w:t xml:space="preserve">out SPH,temp ; ячейку ОЗУ</w:t>
+      </w:r>
+      <w:r/>
+    </w:p>
+    <w:p>
+      <w:pPr>
+        <w:ind w:left="709" w:right="0" w:firstLine="0"/>
+        <w:jc w:val="left"/>
+        <w:spacing w:line="276" w:lineRule="auto"/>
+        <w:shd w:val="nil" w:color="000000"/>
+      </w:pPr>
+      <w:r>
+        <w:rPr>
+          <w:rFonts w:ascii="FreeMono" w:hAnsi="FreeMono" w:cs="FreeMono" w:eastAsia="FreeMono"/>
+          <w:b w:val="0"/>
+          <w:i w:val="0"/>
+          <w:sz w:val="24"/>
+          <w:highlight w:val="none"/>
+          <w:vertAlign w:val="baseline"/>
+        </w:rPr>
+        <w:t xml:space="preserve">ldi temp,0x20 ;инициализация вывода PD5</w:t>
+      </w:r>
+      <w:r/>
+    </w:p>
+    <w:p>
+      <w:pPr>
+        <w:ind w:left="709" w:right="0" w:firstLine="0"/>
+        <w:jc w:val="left"/>
+        <w:spacing w:line="276" w:lineRule="auto"/>
+        <w:shd w:val="nil" w:color="000000"/>
+      </w:pPr>
+      <w:r>
+        <w:rPr>
+          <w:rFonts w:ascii="FreeMono" w:hAnsi="FreeMono" w:cs="FreeMono" w:eastAsia="FreeMono"/>
+          <w:b w:val="0"/>
+          <w:i w:val="0"/>
+          <w:sz w:val="24"/>
+          <w:highlight w:val="none"/>
+          <w:vertAlign w:val="baseline"/>
+        </w:rPr>
+        <w:t xml:space="preserve">out DDRD,temp ; как выхода</w:t>
+      </w:r>
+      <w:r/>
+    </w:p>
+    <w:p>
+      <w:pPr>
+        <w:ind w:left="709" w:right="0" w:firstLine="0"/>
+        <w:jc w:val="left"/>
+        <w:spacing w:line="276" w:lineRule="auto"/>
+        <w:shd w:val="nil" w:color="000000"/>
+      </w:pPr>
+      <w:r>
+        <w:rPr>
+          <w:rFonts w:ascii="FreeMono" w:hAnsi="FreeMono" w:cs="FreeMono" w:eastAsia="FreeMono"/>
+          <w:b w:val="0"/>
+          <w:i w:val="0"/>
+          <w:sz w:val="24"/>
+          <w:highlight w:val="none"/>
+          <w:vertAlign w:val="baseline"/>
+        </w:rPr>
+        <w:t xml:space="preserve">ldi temp,0x05 ;включение ‘подтягивающих’ резисторов </w:t>
+      </w:r>
+      <w:r/>
+    </w:p>
+    <w:p>
+      <w:pPr>
+        <w:ind w:left="709" w:right="0" w:firstLine="0"/>
+        <w:jc w:val="left"/>
+        <w:spacing w:line="276" w:lineRule="auto"/>
+        <w:shd w:val="nil" w:color="000000"/>
+      </w:pPr>
+      <w:r>
+        <w:rPr>
+          <w:rFonts w:ascii="FreeMono" w:hAnsi="FreeMono" w:cs="FreeMono" w:eastAsia="FreeMono"/>
+          <w:b w:val="0"/>
+          <w:i w:val="0"/>
+          <w:sz w:val="24"/>
+          <w:highlight w:val="none"/>
+          <w:vertAlign w:val="baseline"/>
+        </w:rPr>
+        <w:t xml:space="preserve">out PORTD,temp ; в PD0, PD2 </w:t>
+      </w:r>
+      <w:r/>
+    </w:p>
+    <w:p>
+      <w:pPr>
+        <w:ind w:left="709" w:right="0" w:firstLine="0"/>
+        <w:jc w:val="left"/>
+        <w:spacing w:line="276" w:lineRule="auto"/>
+        <w:shd w:val="nil" w:color="000000"/>
+      </w:pPr>
+      <w:r>
+        <w:rPr>
+          <w:rFonts w:ascii="FreeMono" w:hAnsi="FreeMono" w:cs="FreeMono" w:eastAsia="FreeMono"/>
+          <w:b w:val="0"/>
+          <w:i w:val="0"/>
+          <w:sz w:val="24"/>
+          <w:highlight w:val="none"/>
+          <w:vertAlign w:val="baseline"/>
+        </w:rPr>
+        <w:t xml:space="preserve">ldi temp,0x04 ;/// для ATmega8515 инициализация вывода порта </w:t>
+      </w:r>
+      <w:r/>
+    </w:p>
+    <w:p>
+      <w:pPr>
+        <w:ind w:left="709" w:right="0" w:firstLine="0"/>
+        <w:jc w:val="left"/>
+        <w:spacing w:line="276" w:lineRule="auto"/>
+        <w:shd w:val="nil" w:color="000000"/>
+      </w:pPr>
+      <w:r>
+        <w:rPr>
+          <w:rFonts w:ascii="FreeMono" w:hAnsi="FreeMono" w:cs="FreeMono" w:eastAsia="FreeMono"/>
+          <w:b w:val="0"/>
+          <w:i w:val="0"/>
+          <w:sz w:val="24"/>
+          <w:highlight w:val="none"/>
+          <w:vertAlign w:val="baseline"/>
+        </w:rPr>
+        <w:t xml:space="preserve">out DDRE,temp ;/// PE2 (OC1B) на вывод</w:t>
+      </w:r>
+      <w:r/>
+    </w:p>
+    <w:p>
+      <w:pPr>
+        <w:ind w:left="709" w:right="0" w:firstLine="0"/>
+        <w:jc w:val="left"/>
+        <w:spacing w:line="276" w:lineRule="auto"/>
+        <w:shd w:val="nil" w:color="000000"/>
+      </w:pPr>
+      <w:r>
+        <w:rPr>
+          <w:rFonts w:ascii="FreeMono" w:hAnsi="FreeMono" w:cs="FreeMono" w:eastAsia="FreeMono"/>
+          <w:b w:val="0"/>
+          <w:i w:val="0"/>
+          <w:sz w:val="24"/>
+          <w:highlight w:val="none"/>
+          <w:vertAlign w:val="baseline"/>
+        </w:rPr>
+        <w:t xml:space="preserve">ldi temp,(1&lt;&lt;INT0) ;разрешение прерывания INT0</w:t>
+      </w:r>
+      <w:r/>
+    </w:p>
+    <w:p>
+      <w:pPr>
+        <w:ind w:left="709" w:right="0" w:firstLine="0"/>
+        <w:jc w:val="left"/>
+        <w:spacing w:line="276" w:lineRule="auto"/>
+        <w:shd w:val="nil" w:color="000000"/>
+      </w:pPr>
+      <w:r>
+        <w:rPr>
+          <w:rFonts w:ascii="FreeMono" w:hAnsi="FreeMono" w:cs="FreeMono" w:eastAsia="FreeMono"/>
+          <w:b w:val="0"/>
+          <w:i w:val="0"/>
+          <w:sz w:val="24"/>
+          <w:highlight w:val="none"/>
+          <w:vertAlign w:val="baseline"/>
+        </w:rPr>
+        <w:t xml:space="preserve">out GICR,temp ; в регистре GICR (или GIMSK)</w:t>
+      </w:r>
+      <w:r/>
+    </w:p>
+    <w:p>
+      <w:pPr>
+        <w:ind w:left="709" w:right="0" w:firstLine="0"/>
+        <w:jc w:val="left"/>
+        <w:spacing w:line="276" w:lineRule="auto"/>
+        <w:shd w:val="nil" w:color="000000"/>
+      </w:pPr>
+      <w:r>
+        <w:rPr>
+          <w:rFonts w:ascii="FreeMono" w:hAnsi="FreeMono" w:cs="FreeMono" w:eastAsia="FreeMono"/>
+          <w:b w:val="0"/>
+          <w:i w:val="0"/>
+          <w:sz w:val="24"/>
+          <w:highlight w:val="none"/>
+          <w:vertAlign w:val="baseline"/>
+        </w:rPr>
+        <w:t xml:space="preserve">clr temp ;обработка прерывания INT0 </w:t>
+      </w:r>
+      <w:r/>
+    </w:p>
+    <w:p>
+      <w:pPr>
+        <w:ind w:left="709" w:right="0" w:firstLine="0"/>
+        <w:jc w:val="left"/>
+        <w:spacing w:line="276" w:lineRule="auto"/>
+        <w:shd w:val="nil" w:color="000000"/>
+      </w:pPr>
+      <w:r>
+        <w:rPr>
+          <w:rFonts w:ascii="FreeMono" w:hAnsi="FreeMono" w:cs="FreeMono" w:eastAsia="FreeMono"/>
+          <w:b w:val="0"/>
+          <w:i w:val="0"/>
+          <w:sz w:val="24"/>
+          <w:highlight w:val="none"/>
+          <w:vertAlign w:val="baseline"/>
+        </w:rPr>
+        <w:t xml:space="preserve">out MCUCR,temp ; по низкому уровню</w:t>
+      </w:r>
+      <w:r/>
+    </w:p>
+    <w:p>
+      <w:pPr>
+        <w:ind w:left="709" w:right="0" w:firstLine="0"/>
+        <w:jc w:val="left"/>
+        <w:spacing w:line="276" w:lineRule="auto"/>
+        <w:shd w:val="nil" w:color="000000"/>
+      </w:pPr>
+      <w:r>
+        <w:rPr>
+          <w:rFonts w:ascii="FreeMono" w:hAnsi="FreeMono" w:cs="FreeMono" w:eastAsia="FreeMono"/>
+          <w:b w:val="0"/>
+          <w:i w:val="0"/>
+          <w:sz w:val="24"/>
+          <w:highlight w:val="none"/>
+          <w:vertAlign w:val="baseline"/>
+        </w:rPr>
+      </w:r>
+      <w:r/>
+    </w:p>
+    <w:p>
+      <w:pPr>
+        <w:ind w:left="709" w:right="0" w:firstLine="0"/>
+        <w:jc w:val="left"/>
+        <w:spacing w:line="276" w:lineRule="auto"/>
+        <w:shd w:val="nil" w:color="000000"/>
+      </w:pPr>
+      <w:r>
+        <w:rPr>
+          <w:rFonts w:ascii="FreeMono" w:hAnsi="FreeMono" w:cs="FreeMono" w:eastAsia="FreeMono"/>
+          <w:b w:val="0"/>
+          <w:i w:val="0"/>
+          <w:sz w:val="24"/>
+          <w:highlight w:val="none"/>
+          <w:vertAlign w:val="baseline"/>
+        </w:rPr>
+        <w:t xml:space="preserve">;***Настройка функции сравнения таймера Т1 </w:t>
+      </w:r>
+      <w:r/>
+    </w:p>
+    <w:p>
+      <w:pPr>
+        <w:ind w:left="709" w:right="0" w:firstLine="0"/>
+        <w:jc w:val="left"/>
+        <w:spacing w:line="276" w:lineRule="auto"/>
+        <w:shd w:val="nil" w:color="000000"/>
+      </w:pPr>
+      <w:r>
+        <w:rPr>
+          <w:rFonts w:ascii="FreeMono" w:hAnsi="FreeMono" w:cs="FreeMono" w:eastAsia="FreeMono"/>
+          <w:b w:val="0"/>
+          <w:i w:val="0"/>
+          <w:sz w:val="24"/>
+          <w:highlight w:val="none"/>
+          <w:vertAlign w:val="baseline"/>
+        </w:rPr>
+        <w:t xml:space="preserve">cli ;запрещение прерываний</w:t>
+      </w:r>
+      <w:r/>
+    </w:p>
+    <w:p>
+      <w:pPr>
+        <w:ind w:left="709" w:right="0" w:firstLine="0"/>
+        <w:jc w:val="left"/>
+        <w:spacing w:line="276" w:lineRule="auto"/>
+        <w:shd w:val="nil" w:color="000000"/>
+      </w:pPr>
+      <w:r>
+        <w:rPr>
+          <w:rFonts w:ascii="FreeMono" w:hAnsi="FreeMono" w:cs="FreeMono" w:eastAsia="FreeMono"/>
+          <w:b w:val="0"/>
+          <w:i w:val="0"/>
+          <w:sz w:val="24"/>
+          <w:highlight w:val="none"/>
+          <w:vertAlign w:val="baseline"/>
+        </w:rPr>
+        <w:t xml:space="preserve">ldi temp,0x50 ;при сравнении состояния выводов OC1A и</w:t>
+      </w:r>
+      <w:r/>
+    </w:p>
+    <w:p>
+      <w:pPr>
+        <w:ind w:left="709" w:right="0" w:firstLine="0"/>
+        <w:jc w:val="left"/>
+        <w:spacing w:line="276" w:lineRule="auto"/>
+        <w:shd w:val="nil" w:color="000000"/>
+      </w:pPr>
+      <w:r>
+        <w:rPr>
+          <w:rFonts w:ascii="FreeMono" w:hAnsi="FreeMono" w:cs="FreeMono" w:eastAsia="FreeMono"/>
+          <w:b w:val="0"/>
+          <w:i w:val="0"/>
+          <w:sz w:val="24"/>
+          <w:highlight w:val="none"/>
+          <w:vertAlign w:val="baseline"/>
+        </w:rPr>
+        <w:t xml:space="preserve">out TCCR1A,temp ; OC1B изменяются на противоположные</w:t>
+      </w:r>
+      <w:r/>
+    </w:p>
+    <w:p>
+      <w:pPr>
+        <w:ind w:left="709" w:right="0" w:firstLine="0"/>
+        <w:jc w:val="left"/>
+        <w:spacing w:line="276" w:lineRule="auto"/>
+        <w:shd w:val="nil" w:color="000000"/>
+      </w:pPr>
+      <w:r>
+        <w:rPr>
+          <w:rFonts w:ascii="FreeMono" w:hAnsi="FreeMono" w:cs="FreeMono" w:eastAsia="FreeMono"/>
+          <w:b w:val="0"/>
+          <w:i w:val="0"/>
+          <w:sz w:val="24"/>
+          <w:highlight w:val="none"/>
+          <w:vertAlign w:val="baseline"/>
+        </w:rPr>
+        <w:t xml:space="preserve">clr temp ;останов</w:t>
+      </w:r>
+      <w:r/>
+    </w:p>
+    <w:p>
+      <w:pPr>
+        <w:ind w:left="709" w:right="0" w:firstLine="0"/>
+        <w:jc w:val="left"/>
+        <w:spacing w:line="276" w:lineRule="auto"/>
+        <w:shd w:val="nil" w:color="000000"/>
+      </w:pPr>
+      <w:r>
+        <w:rPr>
+          <w:rFonts w:ascii="FreeMono" w:hAnsi="FreeMono" w:cs="FreeMono" w:eastAsia="FreeMono"/>
+          <w:b w:val="0"/>
+          <w:i w:val="0"/>
+          <w:sz w:val="24"/>
+          <w:highlight w:val="none"/>
+          <w:vertAlign w:val="baseline"/>
+        </w:rPr>
+        <w:t xml:space="preserve">out TCCR1B,temp ; таймера</w:t>
+      </w:r>
+      <w:r/>
+    </w:p>
+    <w:p>
+      <w:pPr>
+        <w:ind w:left="709" w:right="0" w:firstLine="0"/>
+        <w:jc w:val="left"/>
+        <w:spacing w:line="276" w:lineRule="auto"/>
+        <w:shd w:val="nil" w:color="000000"/>
+      </w:pPr>
+      <w:r>
+        <w:rPr>
+          <w:rFonts w:ascii="FreeMono" w:hAnsi="FreeMono" w:cs="FreeMono" w:eastAsia="FreeMono"/>
+          <w:b w:val="0"/>
+          <w:i w:val="0"/>
+          <w:sz w:val="24"/>
+          <w:highlight w:val="none"/>
+          <w:vertAlign w:val="baseline"/>
+        </w:rPr>
+        <w:t xml:space="preserve">ldi temp,0x07 ;запись числа в</w:t>
+      </w:r>
+      <w:r/>
+    </w:p>
+    <w:p>
+      <w:pPr>
+        <w:ind w:left="709" w:right="0" w:firstLine="0"/>
+        <w:jc w:val="left"/>
+        <w:spacing w:line="276" w:lineRule="auto"/>
+        <w:shd w:val="nil" w:color="000000"/>
+      </w:pPr>
+      <w:r>
+        <w:rPr>
+          <w:rFonts w:ascii="FreeMono" w:hAnsi="FreeMono" w:cs="FreeMono" w:eastAsia="FreeMono"/>
+          <w:b w:val="0"/>
+          <w:i w:val="0"/>
+          <w:sz w:val="24"/>
+          <w:highlight w:val="none"/>
+          <w:vertAlign w:val="baseline"/>
+        </w:rPr>
+        <w:t xml:space="preserve">out OCR1BH,temp ; регистр сравнения,</w:t>
+      </w:r>
+      <w:r/>
+    </w:p>
+    <w:p>
+      <w:pPr>
+        <w:ind w:left="709" w:right="0" w:firstLine="0"/>
+        <w:jc w:val="left"/>
+        <w:spacing w:line="276" w:lineRule="auto"/>
+        <w:shd w:val="nil" w:color="000000"/>
+      </w:pPr>
+      <w:r>
+        <w:rPr>
+          <w:rFonts w:ascii="FreeMono" w:hAnsi="FreeMono" w:cs="FreeMono" w:eastAsia="FreeMono"/>
+          <w:b w:val="0"/>
+          <w:i w:val="0"/>
+          <w:sz w:val="24"/>
+          <w:highlight w:val="none"/>
+          <w:vertAlign w:val="baseline"/>
+        </w:rPr>
+        <w:t xml:space="preserve">ldi temp,0x0A ; первым записывается</w:t>
+      </w:r>
+      <w:r/>
+    </w:p>
+    <w:p>
+      <w:pPr>
+        <w:ind w:left="709" w:right="0" w:firstLine="0"/>
+        <w:jc w:val="left"/>
+        <w:spacing w:line="276" w:lineRule="auto"/>
+        <w:shd w:val="nil" w:color="000000"/>
+      </w:pPr>
+      <w:r>
+        <w:rPr>
+          <w:rFonts w:ascii="FreeMono" w:hAnsi="FreeMono" w:cs="FreeMono" w:eastAsia="FreeMono"/>
+          <w:b w:val="0"/>
+          <w:i w:val="0"/>
+          <w:sz w:val="24"/>
+          <w:highlight w:val="none"/>
+          <w:vertAlign w:val="baseline"/>
+        </w:rPr>
+        <w:t xml:space="preserve">out OCR1BL,temp ; старший байт</w:t>
+      </w:r>
+      <w:r/>
+    </w:p>
+    <w:p>
+      <w:pPr>
+        <w:ind w:left="709" w:right="0" w:firstLine="0"/>
+        <w:jc w:val="left"/>
+        <w:spacing w:line="276" w:lineRule="auto"/>
+        <w:shd w:val="nil" w:color="000000"/>
+      </w:pPr>
+      <w:r>
+        <w:rPr>
+          <w:rFonts w:ascii="FreeMono" w:hAnsi="FreeMono" w:cs="FreeMono" w:eastAsia="FreeMono"/>
+          <w:b w:val="0"/>
+          <w:i w:val="0"/>
+          <w:sz w:val="24"/>
+          <w:highlight w:val="none"/>
+          <w:vertAlign w:val="baseline"/>
+        </w:rPr>
+        <w:t xml:space="preserve">ldi temp,0x1C ;запись числа в</w:t>
+      </w:r>
+      <w:r/>
+    </w:p>
+    <w:p>
+      <w:pPr>
+        <w:ind w:left="709" w:right="0" w:firstLine="0"/>
+        <w:jc w:val="left"/>
+        <w:spacing w:line="276" w:lineRule="auto"/>
+        <w:shd w:val="nil" w:color="000000"/>
+      </w:pPr>
+      <w:r>
+        <w:rPr>
+          <w:rFonts w:ascii="FreeMono" w:hAnsi="FreeMono" w:cs="FreeMono" w:eastAsia="FreeMono"/>
+          <w:b w:val="0"/>
+          <w:i w:val="0"/>
+          <w:sz w:val="24"/>
+          <w:highlight w:val="none"/>
+          <w:vertAlign w:val="baseline"/>
+        </w:rPr>
+        <w:t xml:space="preserve">out OCR1AH,temp ; регистр сравнения,</w:t>
+      </w:r>
+      <w:r/>
+    </w:p>
+    <w:p>
+      <w:pPr>
+        <w:ind w:left="709" w:right="0" w:firstLine="0"/>
+        <w:jc w:val="left"/>
+        <w:spacing w:line="276" w:lineRule="auto"/>
+        <w:shd w:val="nil" w:color="000000"/>
+      </w:pPr>
+      <w:r>
+        <w:rPr>
+          <w:rFonts w:ascii="FreeMono" w:hAnsi="FreeMono" w:cs="FreeMono" w:eastAsia="FreeMono"/>
+          <w:b w:val="0"/>
+          <w:i w:val="0"/>
+          <w:sz w:val="24"/>
+          <w:highlight w:val="none"/>
+          <w:vertAlign w:val="baseline"/>
+        </w:rPr>
+        <w:t xml:space="preserve">ldi temp,0x27 ; первым записывается</w:t>
+      </w:r>
+      <w:r/>
+    </w:p>
+    <w:p>
+      <w:pPr>
+        <w:ind w:left="709" w:right="0" w:firstLine="0"/>
+        <w:jc w:val="left"/>
+        <w:spacing w:line="276" w:lineRule="auto"/>
+        <w:shd w:val="nil" w:color="000000"/>
+      </w:pPr>
+      <w:r>
+        <w:rPr>
+          <w:rFonts w:ascii="FreeMono" w:hAnsi="FreeMono" w:cs="FreeMono" w:eastAsia="FreeMono"/>
+          <w:b w:val="0"/>
+          <w:i w:val="0"/>
+          <w:sz w:val="24"/>
+          <w:highlight w:val="none"/>
+          <w:vertAlign w:val="baseline"/>
+        </w:rPr>
+        <w:t xml:space="preserve">out OCR1AL,temp ; старший байт</w:t>
+      </w:r>
+      <w:r/>
+    </w:p>
+    <w:p>
+      <w:pPr>
+        <w:ind w:left="709" w:right="0" w:firstLine="0"/>
+        <w:jc w:val="left"/>
+        <w:spacing w:line="276" w:lineRule="auto"/>
+        <w:shd w:val="nil" w:color="000000"/>
+      </w:pPr>
+      <w:r>
+        <w:rPr>
+          <w:rFonts w:ascii="FreeMono" w:hAnsi="FreeMono" w:cs="FreeMono" w:eastAsia="FreeMono"/>
+          <w:b w:val="0"/>
+          <w:i w:val="0"/>
+          <w:sz w:val="24"/>
+          <w:highlight w:val="none"/>
+          <w:vertAlign w:val="baseline"/>
+        </w:rPr>
+        <w:t xml:space="preserve">clr temp ;обнуление</w:t>
+      </w:r>
+      <w:r/>
+    </w:p>
+    <w:p>
+      <w:pPr>
+        <w:ind w:left="709" w:right="0" w:firstLine="0"/>
+        <w:jc w:val="left"/>
+        <w:spacing w:line="276" w:lineRule="auto"/>
+        <w:shd w:val="nil" w:color="000000"/>
+      </w:pPr>
+      <w:r>
+        <w:rPr>
+          <w:rFonts w:ascii="FreeMono" w:hAnsi="FreeMono" w:cs="FreeMono" w:eastAsia="FreeMono"/>
+          <w:b w:val="0"/>
+          <w:i w:val="0"/>
+          <w:sz w:val="24"/>
+          <w:highlight w:val="none"/>
+          <w:vertAlign w:val="baseline"/>
+        </w:rPr>
+        <w:t xml:space="preserve">out TCNT1H,temp ; счётного</w:t>
+      </w:r>
+      <w:r/>
+    </w:p>
+    <w:p>
+      <w:pPr>
+        <w:ind w:left="709" w:right="0" w:firstLine="0"/>
+        <w:jc w:val="left"/>
+        <w:spacing w:line="276" w:lineRule="auto"/>
+        <w:shd w:val="nil" w:color="000000"/>
+      </w:pPr>
+      <w:r>
+        <w:rPr>
+          <w:rFonts w:ascii="FreeMono" w:hAnsi="FreeMono" w:cs="FreeMono" w:eastAsia="FreeMono"/>
+          <w:b w:val="0"/>
+          <w:i w:val="0"/>
+          <w:sz w:val="24"/>
+          <w:highlight w:val="none"/>
+          <w:vertAlign w:val="baseline"/>
+        </w:rPr>
+        <w:t xml:space="preserve">out TCNT1L,temp ; регистра</w:t>
+      </w:r>
+      <w:r/>
+    </w:p>
+    <w:p>
+      <w:pPr>
+        <w:ind w:left="709" w:right="0" w:firstLine="0"/>
+        <w:jc w:val="left"/>
+        <w:spacing w:line="276" w:lineRule="auto"/>
+        <w:shd w:val="nil" w:color="000000"/>
+      </w:pPr>
+      <w:r>
+        <w:rPr>
+          <w:rFonts w:ascii="FreeMono" w:hAnsi="FreeMono" w:cs="FreeMono" w:eastAsia="FreeMono"/>
+          <w:b w:val="0"/>
+          <w:i w:val="0"/>
+          <w:sz w:val="24"/>
+          <w:highlight w:val="none"/>
+          <w:vertAlign w:val="baseline"/>
+        </w:rPr>
+        <w:t xml:space="preserve">sei ;разрешение прерываний</w:t>
+      </w:r>
+      <w:r/>
+    </w:p>
+    <w:p>
+      <w:pPr>
+        <w:ind w:left="709" w:right="0" w:firstLine="0"/>
+        <w:jc w:val="left"/>
+        <w:spacing w:line="276" w:lineRule="auto"/>
+        <w:shd w:val="nil" w:color="000000"/>
+      </w:pPr>
+      <w:r>
+        <w:rPr>
+          <w:rFonts w:ascii="FreeMono" w:hAnsi="FreeMono" w:cs="FreeMono" w:eastAsia="FreeMono"/>
+          <w:b w:val="0"/>
+          <w:i w:val="0"/>
+          <w:sz w:val="24"/>
+          <w:highlight w:val="none"/>
+          <w:vertAlign w:val="baseline"/>
+        </w:rPr>
+      </w:r>
+      <w:r/>
+    </w:p>
+    <w:p>
+      <w:pPr>
+        <w:ind w:left="709" w:right="0" w:firstLine="0"/>
+        <w:jc w:val="left"/>
+        <w:spacing w:line="276" w:lineRule="auto"/>
+        <w:shd w:val="nil" w:color="000000"/>
+      </w:pPr>
+      <w:r>
+        <w:rPr>
+          <w:rFonts w:ascii="FreeMono" w:hAnsi="FreeMono" w:cs="FreeMono" w:eastAsia="FreeMono"/>
+          <w:b w:val="0"/>
+          <w:i w:val="0"/>
+          <w:sz w:val="24"/>
+          <w:highlight w:val="none"/>
+          <w:vertAlign w:val="baseline"/>
+        </w:rPr>
+        <w:t xml:space="preserve">WAITSTART: sbic PIND,START ;ожидание нажатия</w:t>
+      </w:r>
+      <w:r/>
+    </w:p>
+    <w:p>
+      <w:pPr>
+        <w:ind w:left="709" w:right="0" w:firstLine="0"/>
+        <w:jc w:val="left"/>
+        <w:spacing w:line="276" w:lineRule="auto"/>
+        <w:shd w:val="nil" w:color="000000"/>
+      </w:pPr>
+      <w:r>
+        <w:rPr>
+          <w:rFonts w:ascii="FreeMono" w:hAnsi="FreeMono" w:cs="FreeMono" w:eastAsia="FreeMono"/>
+          <w:b w:val="0"/>
+          <w:i w:val="0"/>
+          <w:sz w:val="24"/>
+          <w:highlight w:val="none"/>
+          <w:vertAlign w:val="baseline"/>
+        </w:rPr>
+        <w:t xml:space="preserve">rjmp WAITSTART ; кнопки START</w:t>
+      </w:r>
+      <w:r/>
+    </w:p>
+    <w:p>
+      <w:pPr>
+        <w:ind w:left="709" w:right="0" w:firstLine="0"/>
+        <w:jc w:val="left"/>
+        <w:spacing w:line="276" w:lineRule="auto"/>
+        <w:shd w:val="nil" w:color="000000"/>
+      </w:pPr>
+      <w:r>
+        <w:rPr>
+          <w:rFonts w:ascii="FreeMono" w:hAnsi="FreeMono" w:cs="FreeMono" w:eastAsia="FreeMono"/>
+          <w:b w:val="0"/>
+          <w:i w:val="0"/>
+          <w:sz w:val="24"/>
+          <w:highlight w:val="none"/>
+          <w:vertAlign w:val="baseline"/>
+        </w:rPr>
+        <w:t xml:space="preserve">ldi temp,0x0D ;запуск таймера с предделителем К=1024, </w:t>
+      </w:r>
+      <w:r/>
+    </w:p>
+    <w:p>
+      <w:pPr>
+        <w:ind w:left="709" w:right="0" w:firstLine="0"/>
+        <w:jc w:val="left"/>
+        <w:spacing w:line="276" w:lineRule="auto"/>
+        <w:shd w:val="nil" w:color="000000"/>
+      </w:pPr>
+      <w:r>
+        <w:rPr>
+          <w:rFonts w:ascii="FreeMono" w:hAnsi="FreeMono" w:cs="FreeMono" w:eastAsia="FreeMono"/>
+          <w:b w:val="0"/>
+          <w:i w:val="0"/>
+          <w:sz w:val="24"/>
+          <w:highlight w:val="none"/>
+          <w:vertAlign w:val="baseline"/>
+        </w:rPr>
+        <w:t xml:space="preserve">out TCCR1B,temp ; при совпадении с OCR1A - сброс</w:t>
+      </w:r>
+      <w:r/>
+    </w:p>
+    <w:p>
+      <w:pPr>
+        <w:ind w:left="709" w:right="0" w:firstLine="0"/>
+        <w:jc w:val="left"/>
+        <w:spacing w:line="276" w:lineRule="auto"/>
+        <w:shd w:val="nil" w:color="000000"/>
+      </w:pPr>
+      <w:r>
+        <w:rPr>
+          <w:rFonts w:ascii="FreeMono" w:hAnsi="FreeMono" w:cs="FreeMono" w:eastAsia="FreeMono"/>
+          <w:b w:val="0"/>
+          <w:i w:val="0"/>
+          <w:sz w:val="24"/>
+          <w:highlight w:val="none"/>
+          <w:vertAlign w:val="baseline"/>
+        </w:rPr>
+      </w:r>
+      <w:r/>
+    </w:p>
+    <w:p>
+      <w:pPr>
+        <w:ind w:left="709" w:right="0" w:firstLine="0"/>
+        <w:jc w:val="left"/>
+        <w:spacing w:line="276" w:lineRule="auto"/>
+        <w:shd w:val="nil" w:color="000000"/>
+      </w:pPr>
+      <w:r>
+        <w:rPr>
+          <w:rFonts w:ascii="FreeMono" w:hAnsi="FreeMono" w:cs="FreeMono" w:eastAsia="FreeMono"/>
+          <w:b w:val="0"/>
+          <w:i w:val="0"/>
+          <w:sz w:val="24"/>
+          <w:highlight w:val="none"/>
+          <w:vertAlign w:val="baseline"/>
+        </w:rPr>
+        <w:t xml:space="preserve">LOOP: nop ;во время цикла происходит</w:t>
+      </w:r>
+      <w:r/>
+    </w:p>
+    <w:p>
+      <w:pPr>
+        <w:ind w:left="709" w:right="0" w:firstLine="0"/>
+        <w:jc w:val="left"/>
+        <w:spacing w:line="276" w:lineRule="auto"/>
+        <w:shd w:val="nil" w:color="000000"/>
+      </w:pPr>
+      <w:r>
+        <w:rPr>
+          <w:rFonts w:ascii="FreeMono" w:hAnsi="FreeMono" w:cs="FreeMono" w:eastAsia="FreeMono"/>
+          <w:b w:val="0"/>
+          <w:i w:val="0"/>
+          <w:sz w:val="24"/>
+          <w:highlight w:val="none"/>
+          <w:vertAlign w:val="baseline"/>
+        </w:rPr>
+        <w:t xml:space="preserve">rjmp LOOP ; увеличение содержимого счётного регистра</w:t>
+      </w:r>
+      <w:r/>
+    </w:p>
+    <w:p>
+      <w:pPr>
+        <w:ind w:left="709" w:right="0" w:firstLine="0"/>
+        <w:jc w:val="left"/>
+        <w:spacing w:line="276" w:lineRule="auto"/>
+        <w:shd w:val="nil" w:color="000000"/>
+      </w:pPr>
+      <w:r>
+        <w:rPr>
+          <w:rFonts w:ascii="FreeMono" w:hAnsi="FreeMono" w:cs="FreeMono" w:eastAsia="FreeMono"/>
+          <w:b w:val="0"/>
+          <w:i w:val="0"/>
+          <w:sz w:val="24"/>
+          <w:highlight w:val="none"/>
+          <w:vertAlign w:val="baseline"/>
+        </w:rPr>
+      </w:r>
+      <w:r/>
+    </w:p>
+    <w:p>
+      <w:pPr>
+        <w:ind w:left="709" w:right="0" w:firstLine="0"/>
+        <w:jc w:val="left"/>
+        <w:spacing w:line="276" w:lineRule="auto"/>
+        <w:shd w:val="nil" w:color="000000"/>
+      </w:pPr>
+      <w:r>
+        <w:rPr>
+          <w:rFonts w:ascii="FreeMono" w:hAnsi="FreeMono" w:cs="FreeMono" w:eastAsia="FreeMono"/>
+          <w:b w:val="0"/>
+          <w:i w:val="0"/>
+          <w:sz w:val="24"/>
+          <w:highlight w:val="none"/>
+          <w:vertAlign w:val="baseline"/>
+        </w:rPr>
+        <w:t xml:space="preserve">;***Обработка прерывания от кнопки STOP</w:t>
+      </w:r>
+      <w:r/>
+    </w:p>
+    <w:p>
+      <w:pPr>
+        <w:ind w:left="709" w:right="0" w:firstLine="0"/>
+        <w:jc w:val="left"/>
+        <w:spacing w:line="276" w:lineRule="auto"/>
+        <w:shd w:val="nil" w:color="000000"/>
+      </w:pPr>
+      <w:r>
+        <w:rPr>
+          <w:rFonts w:ascii="FreeMono" w:hAnsi="FreeMono" w:cs="FreeMono" w:eastAsia="FreeMono"/>
+          <w:b w:val="0"/>
+          <w:i w:val="0"/>
+          <w:sz w:val="24"/>
+          <w:highlight w:val="none"/>
+          <w:vertAlign w:val="baseline"/>
+        </w:rPr>
+        <w:t xml:space="preserve">STOP_PRESSED:</w:t>
+      </w:r>
+      <w:r/>
+    </w:p>
+    <w:p>
+      <w:pPr>
+        <w:ind w:left="709" w:right="0" w:firstLine="0"/>
+        <w:jc w:val="left"/>
+        <w:spacing w:line="276" w:lineRule="auto"/>
+        <w:shd w:val="nil" w:color="000000"/>
+      </w:pPr>
+      <w:r>
+        <w:rPr>
+          <w:rFonts w:ascii="FreeMono" w:hAnsi="FreeMono" w:cs="FreeMono" w:eastAsia="FreeMono"/>
+          <w:b w:val="0"/>
+          <w:i w:val="0"/>
+          <w:sz w:val="24"/>
+          <w:highlight w:val="none"/>
+          <w:vertAlign w:val="baseline"/>
+        </w:rPr>
+        <w:t xml:space="preserve">clr temp ;останов</w:t>
+      </w:r>
+      <w:r/>
+    </w:p>
+    <w:p>
+      <w:pPr>
+        <w:ind w:left="709" w:right="0" w:firstLine="0"/>
+        <w:jc w:val="left"/>
+        <w:spacing w:line="276" w:lineRule="auto"/>
+        <w:shd w:val="nil" w:color="000000"/>
+      </w:pPr>
+      <w:r>
+        <w:rPr>
+          <w:rFonts w:ascii="FreeMono" w:hAnsi="FreeMono" w:cs="FreeMono" w:eastAsia="FreeMono"/>
+          <w:b w:val="0"/>
+          <w:i w:val="0"/>
+          <w:sz w:val="24"/>
+          <w:highlight w:val="none"/>
+          <w:vertAlign w:val="baseline"/>
+        </w:rPr>
+        <w:t xml:space="preserve">out TCCR1B,temp ; таймера</w:t>
+      </w:r>
+      <w:r/>
+    </w:p>
+    <w:p>
+      <w:pPr>
+        <w:ind w:left="709" w:right="0" w:firstLine="0"/>
+        <w:jc w:val="left"/>
+        <w:spacing w:line="276" w:lineRule="auto"/>
+        <w:shd w:val="nil" w:color="000000"/>
+      </w:pPr>
+      <w:r>
+        <w:rPr>
+          <w:rFonts w:ascii="FreeMono" w:hAnsi="FreeMono" w:cs="FreeMono" w:eastAsia="FreeMono"/>
+          <w:b w:val="0"/>
+          <w:i w:val="0"/>
+          <w:sz w:val="24"/>
+          <w:highlight w:val="none"/>
+          <w:vertAlign w:val="baseline"/>
+        </w:rPr>
+      </w:r>
+      <w:r/>
+    </w:p>
+    <w:p>
+      <w:pPr>
+        <w:ind w:left="709" w:right="0" w:firstLine="0"/>
+        <w:jc w:val="left"/>
+        <w:spacing w:line="276" w:lineRule="auto"/>
+        <w:shd w:val="nil" w:color="000000"/>
+      </w:pPr>
+      <w:r>
+        <w:rPr>
+          <w:rFonts w:ascii="FreeMono" w:hAnsi="FreeMono" w:cs="FreeMono" w:eastAsia="FreeMono"/>
+          <w:b w:val="0"/>
+          <w:i w:val="0"/>
+          <w:sz w:val="24"/>
+          <w:highlight w:val="none"/>
+          <w:vertAlign w:val="baseline"/>
+        </w:rPr>
+        <w:t xml:space="preserve">WAITSTART_2: ;ожидание</w:t>
+      </w:r>
+      <w:r/>
+    </w:p>
+    <w:p>
+      <w:pPr>
+        <w:ind w:left="709" w:right="0" w:firstLine="0"/>
+        <w:jc w:val="left"/>
+        <w:spacing w:line="276" w:lineRule="auto"/>
+        <w:shd w:val="nil" w:color="000000"/>
+      </w:pPr>
+      <w:r>
+        <w:rPr>
+          <w:rFonts w:ascii="FreeMono" w:hAnsi="FreeMono" w:cs="FreeMono" w:eastAsia="FreeMono"/>
+          <w:b w:val="0"/>
+          <w:i w:val="0"/>
+          <w:sz w:val="24"/>
+          <w:highlight w:val="none"/>
+          <w:vertAlign w:val="baseline"/>
+        </w:rPr>
+        <w:t xml:space="preserve">sbic PIND,START ; нажатия</w:t>
+      </w:r>
+      <w:r/>
+    </w:p>
+    <w:p>
+      <w:pPr>
+        <w:ind w:left="709" w:right="0" w:firstLine="0"/>
+        <w:jc w:val="left"/>
+        <w:spacing w:line="276" w:lineRule="auto"/>
+        <w:shd w:val="nil" w:color="000000"/>
+      </w:pPr>
+      <w:r>
+        <w:rPr>
+          <w:rFonts w:ascii="FreeMono" w:hAnsi="FreeMono" w:cs="FreeMono" w:eastAsia="FreeMono"/>
+          <w:b w:val="0"/>
+          <w:i w:val="0"/>
+          <w:sz w:val="24"/>
+          <w:highlight w:val="none"/>
+          <w:vertAlign w:val="baseline"/>
+        </w:rPr>
+        <w:t xml:space="preserve">rjmp WAITSTART_2 ; кнопки START</w:t>
+      </w:r>
+      <w:r/>
+    </w:p>
+    <w:p>
+      <w:pPr>
+        <w:ind w:left="709" w:right="0" w:firstLine="0"/>
+        <w:jc w:val="left"/>
+        <w:spacing w:line="276" w:lineRule="auto"/>
+        <w:shd w:val="nil" w:color="000000"/>
+      </w:pPr>
+      <w:r>
+        <w:rPr>
+          <w:rFonts w:ascii="FreeMono" w:hAnsi="FreeMono" w:cs="FreeMono" w:eastAsia="FreeMono"/>
+          <w:b w:val="0"/>
+          <w:i w:val="0"/>
+          <w:sz w:val="24"/>
+          <w:highlight w:val="none"/>
+          <w:vertAlign w:val="baseline"/>
+        </w:rPr>
+        <w:t xml:space="preserve">ldi temp,0x0D ;запуск</w:t>
+      </w:r>
+      <w:r/>
+    </w:p>
+    <w:p>
+      <w:pPr>
+        <w:ind w:left="709" w:right="0" w:firstLine="0"/>
+        <w:jc w:val="left"/>
+        <w:spacing w:line="276" w:lineRule="auto"/>
+        <w:shd w:val="nil" w:color="000000"/>
+      </w:pPr>
+      <w:r>
+        <w:rPr>
+          <w:rFonts w:ascii="FreeMono" w:hAnsi="FreeMono" w:cs="FreeMono" w:eastAsia="FreeMono"/>
+          <w:b w:val="0"/>
+          <w:i w:val="0"/>
+          <w:sz w:val="24"/>
+          <w:highlight w:val="none"/>
+          <w:vertAlign w:val="baseline"/>
+        </w:rPr>
+        <w:t xml:space="preserve">out TCCR1B,temp ; таймера с предделителем К=1024</w:t>
+      </w:r>
+      <w:r/>
+    </w:p>
+    <w:p>
+      <w:pPr>
+        <w:ind w:left="709" w:right="0" w:firstLine="0"/>
+        <w:jc w:val="left"/>
+        <w:spacing w:line="276" w:lineRule="auto"/>
+        <w:shd w:val="nil" w:color="000000"/>
+        <w:rPr>
+          <w:rFonts w:ascii="FreeMono" w:hAnsi="FreeMono" w:cs="FreeMono" w:eastAsia="FreeMono"/>
+          <w:b w:val="0"/>
+          <w:i w:val="0"/>
+          <w:sz w:val="24"/>
+          <w:highlight w:val="none"/>
+          <w:vertAlign w:val="baseline"/>
+        </w:rPr>
+      </w:pPr>
+      <w:r>
+        <w:rPr>
+          <w:rFonts w:ascii="FreeMono" w:hAnsi="FreeMono" w:cs="FreeMono" w:eastAsia="FreeMono"/>
+          <w:b w:val="0"/>
+          <w:i w:val="0"/>
+          <w:sz w:val="24"/>
+          <w:highlight w:val="none"/>
+          <w:vertAlign w:val="baseline"/>
+        </w:rPr>
+        <w:t xml:space="preserve">reti</w:t>
+      </w:r>
+      <w:r/>
+    </w:p>
+    <w:p>
+      <w:pPr>
+        <w:ind w:left="709" w:right="0" w:firstLine="0"/>
+        <w:jc w:val="left"/>
+        <w:spacing w:line="276" w:lineRule="auto"/>
+        <w:shd w:val="nil" w:color="000000"/>
+        <w:rPr>
+          <w:rFonts w:ascii="FreeMono" w:hAnsi="FreeMono" w:cs="FreeMono" w:eastAsia="FreeMono"/>
+          <w:b w:val="0"/>
+          <w:i w:val="0"/>
+          <w:sz w:val="24"/>
+          <w:highlight w:val="none"/>
+          <w:vertAlign w:val="baseline"/>
+        </w:rPr>
+      </w:pPr>
+      <w:r>
+        <w:rPr>
+          <w:rFonts w:ascii="FreeMono" w:hAnsi="FreeMono" w:cs="FreeMono" w:eastAsia="FreeMono"/>
+          <w:b w:val="0"/>
+          <w:i w:val="0"/>
+          <w:sz w:val="24"/>
+          <w:highlight w:val="none"/>
+          <w:vertAlign w:val="baseline"/>
+        </w:rPr>
+      </w:r>
+      <w:r>
+        <w:rPr>
+          <w:rFonts w:ascii="FreeMono" w:hAnsi="FreeMono" w:cs="FreeMono" w:eastAsia="FreeMono"/>
+          <w:b w:val="0"/>
+          <w:i w:val="0"/>
+          <w:sz w:val="24"/>
+          <w:highlight w:val="none"/>
+          <w:vertAlign w:val="baseline"/>
+        </w:rPr>
+      </w:r>
+    </w:p>
+    <w:p>
+      <w:pPr>
+        <w:ind w:left="0" w:right="0" w:firstLine="0"/>
+        <w:jc w:val="left"/>
+        <w:spacing w:line="360" w:lineRule="auto"/>
+        <w:shd w:val="nil" w:color="000000"/>
+        <w:rPr>
+          <w:rFonts w:ascii="Times New Roman" w:hAnsi="Times New Roman" w:cs="Times New Roman" w:eastAsia="Times New Roman"/>
+          <w:b w:val="0"/>
+          <w:i w:val="0"/>
+          <w:sz w:val="24"/>
+          <w:highlight w:val="none"/>
+          <w:vertAlign w:val="baseline"/>
+        </w:rPr>
+      </w:pPr>
+      <w:r>
+        <w:rPr>
+          <w:rFonts w:ascii="Times New Roman" w:hAnsi="Times New Roman" w:cs="Times New Roman" w:eastAsia="Times New Roman"/>
+          <w:b w:val="0"/>
+          <w:i w:val="0"/>
+          <w:sz w:val="24"/>
+          <w:highlight w:val="none"/>
+          <w:vertAlign w:val="baseline"/>
+        </w:rPr>
+        <w:tab/>
+        <w:t xml:space="preserve">Схема для тестирования программы в Proteus приведена на рисунке 4.</w:t>
+      </w:r>
+      <w:r>
+        <w:rPr>
+          <w:rFonts w:ascii="Times New Roman" w:hAnsi="Times New Roman" w:cs="Times New Roman" w:eastAsia="Times New Roman"/>
+          <w:b w:val="0"/>
+          <w:i w:val="0"/>
+          <w:sz w:val="24"/>
+          <w:highlight w:val="none"/>
+          <w:vertAlign w:val="baseline"/>
+        </w:rPr>
+      </w:r>
+    </w:p>
+    <w:p>
+      <w:pPr>
+        <w:ind w:left="0" w:right="0" w:firstLine="0"/>
+        <w:jc w:val="center"/>
+        <w:spacing w:line="360" w:lineRule="auto"/>
+        <w:shd w:val="nil" w:color="000000"/>
+        <w:rPr>
+          <w:rFonts w:ascii="Times New Roman" w:hAnsi="Times New Roman" w:cs="Times New Roman" w:eastAsia="Times New Roman"/>
+          <w:b w:val="0"/>
+          <w:i w:val="0"/>
+          <w:sz w:val="24"/>
+          <w:highlight w:val="none"/>
+          <w:vertAlign w:val="baseline"/>
+        </w:rPr>
+      </w:pPr>
+      <w:r>
+        <w:rPr>
+          <w:rFonts w:ascii="Times New Roman" w:hAnsi="Times New Roman" w:cs="Times New Roman" w:eastAsia="Times New Roman"/>
+          <w:b w:val="0"/>
+          <w:i w:val="0"/>
+          <w:sz w:val="24"/>
+          <w:highlight w:val="none"/>
+          <w:vertAlign w:val="baseline"/>
+        </w:rPr>
+        <mc:AlternateContent>
+          <mc:Choice Requires="wpg">
+            <w:drawing>
+              <wp:inline xmlns:wp="http://schemas.openxmlformats.org/drawingml/2006/wordprocessingDrawing" distT="0" distB="0" distL="0" distR="0">
+                <wp:extent cx="4778715" cy="2608439"/>
+                <wp:effectExtent l="0" t="0" r="0" b="0"/>
+                <wp:docPr id="7" name="" hidden="0"/>
+                <wp:cNvGraphicFramePr>
+                  <a:graphicFrameLocks xmlns:a="http://schemas.openxmlformats.org/drawingml/2006/main" noChangeAspect="1"/>
+                </wp:cNvGraphicFramePr>
+                <a:graphic xmlns:a="http://schemas.openxmlformats.org/drawingml/2006/main">
+                  <a:graphicData uri="http://schemas.openxmlformats.org/drawingml/2006/picture">
+                    <pic:pic xmlns:pic="http://schemas.openxmlformats.org/drawingml/2006/picture">
+                      <pic:nvPicPr>
+                        <pic:cNvPr id="1941357350" name="" hidden="0"/>
+                        <pic:cNvPicPr>
+                          <a:picLocks noChangeAspect="1"/>
+                        </pic:cNvPicPr>
+                        <pic:nvPr isPhoto="0" userDrawn="0"/>
+                      </pic:nvPicPr>
+                      <pic:blipFill>
+                        <a:blip r:embed="rId16"/>
+                        <a:stretch/>
+                      </pic:blipFill>
+                      <pic:spPr bwMode="auto">
+                        <a:xfrm flipH="0" flipV="0">
+                          <a:off x="0" y="0"/>
+                          <a:ext cx="4778714" cy="2608438"/>
+                        </a:xfrm>
+                        <a:prstGeom prst="rect">
+                          <a:avLst/>
+                        </a:prstGeom>
+                      </pic:spPr>
+                    </pic:pic>
+                  </a:graphicData>
+                </a:graphic>
+              </wp:inline>
+            </w:drawing>
+          </mc:Choice>
+          <mc:Fallback>
+            <w:pict>
+              <v:shapetype type="#_x0000_t75" o:spt="75" coordsize="21600,21600" o:preferrelative="t" path="m@4@5l@4@11@9@11@9@5xe">
+                <v:formulas>
+                  <v:f eqn="if lineDrawn pixelLineWidth 0"/>
+                  <v:f eqn="sum @0 1 0"/>
+                  <v:f eqn="sum 0 0 @1"/>
+                  <v:f eqn="prod @2 1 2"/>
+                  <v:f eqn="prod @3 21600 pixelWidth"/>
+                  <v:f eqn="prod @3 21600 pixelHeight"/>
+                  <v:f eqn="sum @0 0 1"/>
+                  <v:f eqn="prod @6 1 2"/>
+                  <v:f eqn="prod @7 21600 pixelWidth"/>
+                  <v:f eqn="sum @8 21600 0"/>
+                  <v:f eqn="prod @7 21600 pixelHeight"/>
+                  <v:f eqn="sum @10 21600 0"/>
+                </v:formulas>
+              </v:shapetype>
+              <v:shape id="_x0000_i6" o:spid="_x0000_s6" type="#_x0000_t75" style="mso-wrap-distance-left:0.0pt;mso-wrap-distance-top:0.0pt;mso-wrap-distance-right:0.0pt;mso-wrap-distance-bottom:0.0pt;width:376.3pt;height:205.4pt;" stroked="false">
+                <v:path textboxrect="0,0,0,0"/>
+                <v:imagedata r:id="rId16" o:title=""/>
+              </v:shape>
+            </w:pict>
+          </mc:Fallback>
+        </mc:AlternateContent>
+      </w:r>
+      <w:r>
+        <w:rPr>
+          <w:rFonts w:ascii="Times New Roman" w:hAnsi="Times New Roman" w:cs="Times New Roman" w:eastAsia="Times New Roman"/>
+          <w:b w:val="0"/>
+          <w:i w:val="0"/>
+          <w:sz w:val="24"/>
+          <w:highlight w:val="none"/>
+          <w:vertAlign w:val="baseline"/>
+        </w:rPr>
+      </w:r>
+    </w:p>
+    <w:p>
+      <w:pPr>
+        <w:ind w:left="0" w:right="0" w:firstLine="0"/>
+        <w:jc w:val="center"/>
+        <w:spacing w:line="360" w:lineRule="auto"/>
+        <w:shd w:val="nil" w:color="000000"/>
+        <w:rPr>
+          <w:rFonts w:ascii="Times New Roman" w:hAnsi="Times New Roman" w:cs="Times New Roman" w:eastAsia="Times New Roman"/>
+          <w:b w:val="0"/>
+          <w:i w:val="0"/>
+          <w:sz w:val="24"/>
+          <w:highlight w:val="none"/>
+          <w:vertAlign w:val="baseline"/>
+        </w:rPr>
+      </w:pPr>
+      <w:r>
+        <w:rPr>
+          <w:rFonts w:ascii="Times New Roman" w:hAnsi="Times New Roman" w:cs="Times New Roman" w:eastAsia="Times New Roman"/>
+          <w:b w:val="0"/>
+          <w:i w:val="0"/>
+          <w:sz w:val="24"/>
+          <w:highlight w:val="none"/>
+          <w:vertAlign w:val="baseline"/>
+        </w:rPr>
+        <w:t xml:space="preserve">Рисунок 4 - </w:t>
+      </w:r>
+      <w:r>
+        <w:rPr>
+          <w:rFonts w:ascii="Times New Roman" w:hAnsi="Times New Roman" w:cs="Times New Roman" w:eastAsia="Times New Roman"/>
+          <w:b w:val="0"/>
+          <w:i w:val="0"/>
+          <w:sz w:val="24"/>
+          <w:highlight w:val="none"/>
+          <w:vertAlign w:val="baseline"/>
+        </w:rPr>
+        <w:t xml:space="preserve">схема для тестирования программы в Proteus</w:t>
+      </w:r>
+      <w:r>
+        <w:rPr>
+          <w:rFonts w:ascii="Times New Roman" w:hAnsi="Times New Roman" w:cs="Times New Roman" w:eastAsia="Times New Roman"/>
+          <w:b w:val="0"/>
+          <w:i w:val="0"/>
+          <w:sz w:val="24"/>
+          <w:highlight w:val="none"/>
+          <w:vertAlign w:val="baseline"/>
+        </w:rPr>
+      </w:r>
+      <w:r>
+        <w:rPr>
+          <w:rFonts w:ascii="Times New Roman" w:hAnsi="Times New Roman" w:cs="Times New Roman" w:eastAsia="Times New Roman"/>
+          <w:b w:val="0"/>
+          <w:i w:val="0"/>
+          <w:sz w:val="24"/>
+          <w:highlight w:val="none"/>
+          <w:vertAlign w:val="baseline"/>
+        </w:rPr>
+      </w:r>
+    </w:p>
+    <w:p>
+      <w:pPr>
+        <w:ind w:left="0" w:right="0" w:firstLine="0"/>
+        <w:jc w:val="left"/>
+        <w:spacing w:line="360" w:lineRule="auto"/>
+        <w:shd w:val="nil" w:color="000000"/>
+        <w:rPr>
+          <w:rFonts w:ascii="Times New Roman" w:hAnsi="Times New Roman" w:cs="Times New Roman" w:eastAsia="Times New Roman"/>
+          <w:b w:val="0"/>
+          <w:i w:val="0"/>
+          <w:sz w:val="24"/>
+          <w:highlight w:val="none"/>
+          <w:vertAlign w:val="subscript"/>
+        </w:rPr>
+      </w:pPr>
+      <w:r>
+        <w:rPr>
+          <w:rFonts w:ascii="Times New Roman" w:hAnsi="Times New Roman" w:cs="Times New Roman" w:eastAsia="Times New Roman"/>
+          <w:b w:val="0"/>
+          <w:i w:val="0"/>
+          <w:sz w:val="24"/>
+          <w:highlight w:val="none"/>
+          <w:vertAlign w:val="baseline"/>
+        </w:rPr>
+        <w:tab/>
+        <w:t xml:space="preserve">Соответствующие временные диаграммы приведены на рисунке 5. t</w:t>
+      </w:r>
+      <w:r>
+        <w:rPr>
+          <w:rFonts w:ascii="Times New Roman" w:hAnsi="Times New Roman" w:cs="Times New Roman" w:eastAsia="Times New Roman"/>
+          <w:b w:val="0"/>
+          <w:i w:val="0"/>
+          <w:sz w:val="24"/>
+          <w:highlight w:val="none"/>
+          <w:vertAlign w:val="subscript"/>
+        </w:rPr>
+        <w:t xml:space="preserve">и </w:t>
+      </w:r>
+      <w:r>
+        <w:rPr>
+          <w:rFonts w:ascii="Times New Roman" w:hAnsi="Times New Roman" w:cs="Times New Roman" w:eastAsia="Times New Roman"/>
+          <w:b w:val="0"/>
+          <w:i w:val="0"/>
+          <w:sz w:val="24"/>
+          <w:highlight w:val="none"/>
+          <w:vertAlign w:val="baseline"/>
+        </w:rPr>
+        <w:t xml:space="preserve">и t</w:t>
+      </w:r>
+      <w:r>
+        <w:rPr>
+          <w:rFonts w:ascii="Times New Roman" w:hAnsi="Times New Roman" w:cs="Times New Roman" w:eastAsia="Times New Roman"/>
+          <w:b w:val="0"/>
+          <w:i w:val="0"/>
+          <w:sz w:val="24"/>
+          <w:highlight w:val="none"/>
+          <w:vertAlign w:val="subscript"/>
+        </w:rPr>
+        <w:t xml:space="preserve">з </w:t>
+      </w:r>
+      <w:r>
+        <w:rPr>
+          <w:rFonts w:ascii="Times New Roman" w:hAnsi="Times New Roman" w:cs="Times New Roman" w:eastAsia="Times New Roman"/>
+          <w:b w:val="0"/>
+          <w:i w:val="0"/>
+          <w:sz w:val="24"/>
+          <w:highlight w:val="none"/>
+          <w:vertAlign w:val="baseline"/>
+        </w:rPr>
+        <w:t xml:space="preserve">несколько меньше расчетных, так как Proteus эмулирует работу микроконтроллера с частотой 4 МГц, вместо расчетных 3.69 МГц.</w:t>
+      </w:r>
+      <w:r>
+        <w:rPr>
+          <w:rFonts w:ascii="Times New Roman" w:hAnsi="Times New Roman" w:cs="Times New Roman" w:eastAsia="Times New Roman"/>
+          <w:b w:val="0"/>
+          <w:i w:val="0"/>
+          <w:sz w:val="24"/>
+          <w:highlight w:val="none"/>
+          <w:vertAlign w:val="subscript"/>
+        </w:rPr>
+        <w:t xml:space="preserve"> </w:t>
+      </w:r>
+      <w:r>
+        <w:rPr>
+          <w:rFonts w:ascii="Times New Roman" w:hAnsi="Times New Roman" w:cs="Times New Roman" w:eastAsia="Times New Roman"/>
+          <w:b w:val="0"/>
+          <w:i w:val="0"/>
+          <w:sz w:val="24"/>
+          <w:highlight w:val="none"/>
+          <w:vertAlign w:val="subscript"/>
+        </w:rPr>
+      </w:r>
+    </w:p>
+    <w:p>
+      <w:pPr>
+        <w:ind w:left="0" w:right="0" w:firstLine="0"/>
+        <w:jc w:val="center"/>
+        <w:spacing w:line="360" w:lineRule="auto"/>
+        <w:shd w:val="nil" w:color="000000"/>
+        <w:rPr>
+          <w:rFonts w:ascii="Times New Roman" w:hAnsi="Times New Roman" w:cs="Times New Roman" w:eastAsia="Times New Roman"/>
+          <w:b w:val="0"/>
+          <w:i w:val="0"/>
+          <w:sz w:val="24"/>
+          <w:highlight w:val="none"/>
+          <w:vertAlign w:val="baseline"/>
+        </w:rPr>
+      </w:pPr>
+      <w:r>
+        <w:rPr>
+          <w:rFonts w:ascii="Times New Roman" w:hAnsi="Times New Roman" w:cs="Times New Roman" w:eastAsia="Times New Roman"/>
+          <w:b w:val="0"/>
+          <w:i w:val="0"/>
+          <w:sz w:val="24"/>
+          <w:highlight w:val="none"/>
+          <w:vertAlign w:val="baseline"/>
+        </w:rPr>
+      </w:r>
+      <w:r>
+        <w:rPr>
+          <w:rFonts w:ascii="Times New Roman" w:hAnsi="Times New Roman" w:cs="Times New Roman" w:eastAsia="Times New Roman"/>
+          <w:b w:val="0"/>
+          <w:i w:val="0"/>
+          <w:sz w:val="24"/>
+          <w:highlight w:val="none"/>
+          <w:vertAlign w:val="baseline"/>
+        </w:rPr>
+        <mc:AlternateContent>
+          <mc:Choice Requires="wpg">
+            <w:drawing>
+              <wp:inline xmlns:wp="http://schemas.openxmlformats.org/drawingml/2006/wordprocessingDrawing" distT="0" distB="0" distL="0" distR="0">
+                <wp:extent cx="5693115" cy="2171760"/>
+                <wp:effectExtent l="0" t="0" r="0" b="0"/>
+                <wp:docPr id="8" name="" hidden="0"/>
+                <wp:cNvGraphicFramePr>
+                  <a:graphicFrameLocks xmlns:a="http://schemas.openxmlformats.org/drawingml/2006/main" noChangeAspect="1"/>
+                </wp:cNvGraphicFramePr>
+                <a:graphic xmlns:a="http://schemas.openxmlformats.org/drawingml/2006/main">
+                  <a:graphicData uri="http://schemas.openxmlformats.org/drawingml/2006/picture">
+                    <pic:pic xmlns:pic="http://schemas.openxmlformats.org/drawingml/2006/picture">
+                      <pic:nvPicPr>
+                        <pic:cNvPr id="182506438" name="" hidden="0"/>
+                        <pic:cNvPicPr>
+                          <a:picLocks noChangeAspect="1"/>
+                        </pic:cNvPicPr>
+                        <pic:nvPr isPhoto="0" userDrawn="0"/>
+                      </pic:nvPicPr>
+                      <pic:blipFill>
+                        <a:blip r:embed="rId17"/>
+                        <a:stretch/>
+                      </pic:blipFill>
+                      <pic:spPr bwMode="auto">
+                        <a:xfrm flipH="0" flipV="0">
+                          <a:off x="0" y="0"/>
+                          <a:ext cx="5693114" cy="2171760"/>
+                        </a:xfrm>
+                        <a:prstGeom prst="rect">
+                          <a:avLst/>
+                        </a:prstGeom>
+                      </pic:spPr>
+                    </pic:pic>
+                  </a:graphicData>
+                </a:graphic>
+              </wp:inline>
+            </w:drawing>
+          </mc:Choice>
+          <mc:Fallback>
+            <w:pict>
+              <v:shapetype type="#_x0000_t75" o:spt="75" coordsize="21600,21600" o:preferrelative="t" path="m@4@5l@4@11@9@11@9@5xe">
+                <v:formulas>
+                  <v:f eqn="if lineDrawn pixelLineWidth 0"/>
+                  <v:f eqn="sum @0 1 0"/>
+                  <v:f eqn="sum 0 0 @1"/>
+                  <v:f eqn="prod @2 1 2"/>
+                  <v:f eqn="prod @3 21600 pixelWidth"/>
+                  <v:f eqn="prod @3 21600 pixelHeight"/>
+                  <v:f eqn="sum @0 0 1"/>
+                  <v:f eqn="prod @6 1 2"/>
+                  <v:f eqn="prod @7 21600 pixelWidth"/>
+                  <v:f eqn="sum @8 21600 0"/>
+                  <v:f eqn="prod @7 21600 pixelHeight"/>
+                  <v:f eqn="sum @10 21600 0"/>
+                </v:formulas>
+              </v:shapetype>
+              <v:shape id="_x0000_i7" o:spid="_x0000_s7" type="#_x0000_t75" style="mso-wrap-distance-left:0.0pt;mso-wrap-distance-top:0.0pt;mso-wrap-distance-right:0.0pt;mso-wrap-distance-bottom:0.0pt;width:448.3pt;height:171.0pt;" stroked="false">
+                <v:path textboxrect="0,0,0,0"/>
+                <v:imagedata r:id="rId17" o:title=""/>
+              </v:shape>
+            </w:pict>
+          </mc:Fallback>
+        </mc:AlternateContent>
+      </w:r>
+      <w:r>
+        <w:rPr>
+          <w:rFonts w:ascii="Times New Roman" w:hAnsi="Times New Roman" w:cs="Times New Roman" w:eastAsia="Times New Roman"/>
+          <w:b w:val="0"/>
+          <w:i w:val="0"/>
+          <w:sz w:val="24"/>
+          <w:highlight w:val="none"/>
+          <w:vertAlign w:val="baseline"/>
+        </w:rPr>
+      </w:r>
+      <w:r>
+        <w:rPr>
+          <w:rFonts w:ascii="Times New Roman" w:hAnsi="Times New Roman" w:cs="Times New Roman" w:eastAsia="Times New Roman"/>
+          <w:b w:val="0"/>
+          <w:i w:val="0"/>
+          <w:sz w:val="24"/>
+          <w:highlight w:val="none"/>
+          <w:vertAlign w:val="baseline"/>
+        </w:rPr>
+      </w:r>
+    </w:p>
+    <w:p>
+      <w:pPr>
+        <w:ind w:left="0" w:right="0" w:firstLine="0"/>
+        <w:jc w:val="center"/>
+        <w:spacing w:line="360" w:lineRule="auto"/>
+        <w:shd w:val="nil" w:color="000000"/>
+        <w:rPr>
+          <w:rFonts w:ascii="Times New Roman" w:hAnsi="Times New Roman" w:cs="Times New Roman" w:eastAsia="Times New Roman"/>
+          <w:b w:val="0"/>
+          <w:i w:val="0"/>
+          <w:sz w:val="24"/>
+          <w:highlight w:val="none"/>
+          <w:vertAlign w:val="baseline"/>
+        </w:rPr>
+      </w:pPr>
+      <w:r>
+        <w:rPr>
+          <w:rFonts w:ascii="Times New Roman" w:hAnsi="Times New Roman" w:cs="Times New Roman" w:eastAsia="Times New Roman"/>
+          <w:b w:val="0"/>
+          <w:i w:val="0"/>
+          <w:sz w:val="24"/>
+          <w:highlight w:val="none"/>
+          <w:vertAlign w:val="baseline"/>
+        </w:rPr>
+        <w:t xml:space="preserve">Рисунок 5 – временные диаграммы в режиме сравнения</w:t>
+      </w:r>
+      <w:r>
+        <w:rPr>
+          <w:rFonts w:ascii="Times New Roman" w:hAnsi="Times New Roman" w:cs="Times New Roman" w:eastAsia="Times New Roman"/>
+          <w:b w:val="0"/>
+          <w:i w:val="0"/>
+          <w:sz w:val="24"/>
+          <w:highlight w:val="none"/>
+          <w:vertAlign w:val="baseline"/>
+        </w:rPr>
+      </w:r>
+    </w:p>
+    <w:p>
+      <w:pPr>
+        <w:ind w:left="0" w:right="0" w:firstLine="0"/>
+        <w:jc w:val="both"/>
+        <w:spacing w:line="360" w:lineRule="auto"/>
+        <w:shd w:val="nil" w:color="000000"/>
+        <w:rPr>
+          <w:rFonts w:ascii="Times New Roman" w:hAnsi="Times New Roman" w:cs="Times New Roman" w:eastAsia="Times New Roman"/>
+          <w:b/>
+          <w:i w:val="0"/>
+          <w:sz w:val="24"/>
+          <w:highlight w:val="none"/>
+          <w:vertAlign w:val="baseline"/>
+        </w:rPr>
+      </w:pPr>
+      <w:r>
+        <w:rPr>
+          <w:rFonts w:ascii="Times New Roman" w:hAnsi="Times New Roman" w:cs="Times New Roman" w:eastAsia="Times New Roman"/>
+          <w:b w:val="0"/>
+          <w:i w:val="0"/>
+          <w:sz w:val="24"/>
+          <w:highlight w:val="none"/>
+          <w:vertAlign w:val="baseline"/>
+        </w:rPr>
+        <w:tab/>
+      </w:r>
+      <w:r>
+        <w:rPr>
+          <w:rFonts w:ascii="Times New Roman" w:hAnsi="Times New Roman" w:cs="Times New Roman" w:eastAsia="Times New Roman"/>
+          <w:b/>
+          <w:i w:val="0"/>
+          <w:sz w:val="24"/>
+          <w:highlight w:val="none"/>
+          <w:vertAlign w:val="baseline"/>
+        </w:rPr>
+        <w:t xml:space="preserve">Задание 4</w:t>
+      </w:r>
+      <w:r>
+        <w:rPr>
+          <w:rFonts w:ascii="Times New Roman" w:hAnsi="Times New Roman" w:cs="Times New Roman" w:eastAsia="Times New Roman"/>
+          <w:b/>
+          <w:i w:val="0"/>
+          <w:sz w:val="24"/>
+          <w:highlight w:val="none"/>
+          <w:vertAlign w:val="baseline"/>
+        </w:rPr>
+      </w:r>
+    </w:p>
+    <w:p>
+      <w:pPr>
+        <w:ind w:left="0" w:right="0" w:firstLine="0"/>
+        <w:jc w:val="left"/>
+        <w:spacing w:line="360" w:lineRule="auto"/>
+        <w:shd w:val="nil" w:color="000000"/>
+        <w:rPr>
+          <w:rFonts w:ascii="Times New Roman" w:hAnsi="Times New Roman" w:cs="Times New Roman" w:eastAsia="Times New Roman"/>
+          <w:b w:val="0"/>
+          <w:i w:val="0"/>
+          <w:sz w:val="24"/>
+          <w:highlight w:val="none"/>
+          <w:vertAlign w:val="baseline"/>
+        </w:rPr>
+      </w:pPr>
+      <w:r>
+        <w:rPr>
+          <w:rFonts w:ascii="Times New Roman" w:hAnsi="Times New Roman" w:cs="Times New Roman" w:eastAsia="Times New Roman"/>
+          <w:b w:val="0"/>
+          <w:i w:val="0"/>
+          <w:sz w:val="24"/>
+          <w:highlight w:val="none"/>
+          <w:vertAlign w:val="baseline"/>
+        </w:rPr>
+      </w:r>
+      <w:r>
+        <w:rPr>
+          <w:rFonts w:ascii="Times New Roman" w:hAnsi="Times New Roman" w:cs="Times New Roman" w:eastAsia="Times New Roman"/>
+          <w:b w:val="0"/>
+          <w:i w:val="0"/>
           <w:sz w:val="24"/>
           <w:highlight w:val="none"/>
           <w:vertAlign w:val="baseline"/>

</xml_diff>

<commit_message>
mk lab4 report in work
</commit_message>
<xml_diff>
--- a/mk/lab4/ИУ6-62 Астахов Вариханов лр4.docx
+++ b/mk/lab4/ИУ6-62 Астахов Вариханов лр4.docx
@@ -1942,6 +1942,7 @@
           <w:highlight w:val="none"/>
         </w:rPr>
       </w:r>
+      <w:r/>
     </w:p>
     <w:p>
       <w:pPr>
@@ -2034,13 +2035,7 @@
           <w:highlight w:val="none"/>
         </w:rPr>
       </w:r>
-      <w:r>
-        <w:rPr>
-          <w:b w:val="0"/>
-          <w:sz w:val="24"/>
-          <w:highlight w:val="none"/>
-        </w:rPr>
-      </w:r>
+      <w:r/>
     </w:p>
     <w:p>
       <w:pPr>
@@ -2068,6 +2063,7 @@
           <w:highlight w:val="none"/>
         </w:rPr>
       </w:r>
+      <w:r/>
     </w:p>
     <w:p>
       <w:pPr>
@@ -4131,22 +4127,6 @@
           <w:highlight w:val="none"/>
         </w:rPr>
       </w:r>
-      <w:r>
-        <w:rPr>
-          <w:rFonts w:ascii="Times New Roman" w:hAnsi="Times New Roman" w:cs="Times New Roman" w:eastAsia="Times New Roman"/>
-          <w:b w:val="0"/>
-          <w:sz w:val="24"/>
-          <w:highlight w:val="none"/>
-        </w:rPr>
-      </w:r>
-      <w:r>
-        <w:rPr>
-          <w:rFonts w:ascii="Times New Roman" w:hAnsi="Times New Roman" w:cs="Times New Roman" w:eastAsia="Times New Roman"/>
-          <w:b w:val="0"/>
-          <w:sz w:val="24"/>
-          <w:highlight w:val="none"/>
-        </w:rPr>
-      </w:r>
       <w:r/>
     </w:p>
     <w:p>
@@ -4287,19 +4267,13 @@
       </w:r>
       <w:r>
         <w:rPr>
-          <w:b w:val="0"/>
-          <w:sz w:val="24"/>
-          <w:highlight w:val="none"/>
-        </w:rPr>
-      </w:r>
-      <w:r>
-        <w:rPr>
           <w:rFonts w:ascii="Times New Roman" w:hAnsi="Times New Roman" w:cs="Times New Roman" w:eastAsia="Times New Roman"/>
           <w:b w:val="0"/>
           <w:sz w:val="40"/>
           <w:highlight w:val="none"/>
         </w:rPr>
       </w:r>
+      <w:r/>
     </w:p>
     <w:p>
       <w:pPr>
@@ -4392,13 +4366,7 @@
           <w:highlight w:val="none"/>
         </w:rPr>
       </w:r>
-      <w:r>
-        <w:rPr>
-          <w:b w:val="0"/>
-          <w:sz w:val="24"/>
-          <w:highlight w:val="none"/>
-        </w:rPr>
-      </w:r>
+      <w:r/>
     </w:p>
     <w:p>
       <w:pPr>
@@ -4427,6 +4395,7 @@
           <w:highlight w:val="none"/>
         </w:rPr>
       </w:r>
+      <w:r/>
     </w:p>
     <w:p>
       <w:pPr>
@@ -6508,6 +6477,7 @@
           <w:vertAlign w:val="baseline"/>
         </w:rPr>
       </w:r>
+      <w:r/>
     </w:p>
     <w:p>
       <w:pPr>
@@ -6545,26 +6515,7 @@
           <w:vertAlign w:val="baseline"/>
         </w:rPr>
       </w:r>
-      <w:r>
-        <w:rPr>
-          <w:rFonts w:ascii="Times New Roman" w:hAnsi="Times New Roman" w:cs="Times New Roman" w:eastAsia="Times New Roman"/>
-          <w:b w:val="0"/>
-          <w:i w:val="0"/>
-          <w:sz w:val="24"/>
-          <w:highlight w:val="none"/>
-          <w:vertAlign w:val="baseline"/>
-        </w:rPr>
-      </w:r>
-      <w:r>
-        <w:rPr>
-          <w:rFonts w:ascii="Times New Roman" w:hAnsi="Times New Roman" w:cs="Times New Roman" w:eastAsia="Times New Roman"/>
-          <w:b w:val="0"/>
-          <w:i w:val="0"/>
-          <w:sz w:val="24"/>
-          <w:highlight w:val="none"/>
-          <w:vertAlign w:val="baseline"/>
-        </w:rPr>
-      </w:r>
+      <w:r/>
     </w:p>
     <w:p>
       <w:pPr>
@@ -6595,15 +6546,6 @@
         <w:rPr>
           <w:rFonts w:ascii="Times New Roman" w:hAnsi="Times New Roman" w:cs="Times New Roman" w:eastAsia="Times New Roman"/>
           <w:b w:val="0"/>
-          <w:sz w:val="24"/>
-          <w:highlight w:val="none"/>
-          <w:vertAlign w:val="baseline"/>
-        </w:rPr>
-      </w:r>
-      <w:r>
-        <w:rPr>
-          <w:rFonts w:ascii="Times New Roman" w:hAnsi="Times New Roman" w:cs="Times New Roman" w:eastAsia="Times New Roman"/>
-          <w:b w:val="0"/>
           <w:i/>
           <w:sz w:val="24"/>
           <w:highlight w:val="none"/>
@@ -6646,21 +6588,21 @@
         <w:rPr>
           <w:rFonts w:ascii="Times New Roman" w:hAnsi="Times New Roman" w:cs="Times New Roman" w:eastAsia="Times New Roman"/>
           <w:b w:val="0"/>
+          <w:sz w:val="24"/>
+          <w:highlight w:val="none"/>
+          <w:vertAlign w:val="baseline"/>
+        </w:rPr>
+        <w:t xml:space="preserve">) = (</w:t>
+      </w:r>
+      <w:r>
+        <w:rPr>
+          <w:rFonts w:ascii="Times New Roman" w:hAnsi="Times New Roman" w:cs="Times New Roman" w:eastAsia="Times New Roman"/>
+          <w:b w:val="0"/>
           <w:i/>
           <w:sz w:val="24"/>
           <w:highlight w:val="none"/>
-          <w:vertAlign w:val="baseline"/>
-        </w:rPr>
-      </w:r>
-      <w:r>
-        <w:rPr>
-          <w:rFonts w:ascii="Times New Roman" w:hAnsi="Times New Roman" w:cs="Times New Roman" w:eastAsia="Times New Roman"/>
-          <w:b w:val="0"/>
-          <w:sz w:val="24"/>
-          <w:highlight w:val="none"/>
-          <w:vertAlign w:val="baseline"/>
-        </w:rPr>
-        <w:t xml:space="preserve">) = (</w:t>
+        </w:rPr>
+        <w:t xml:space="preserve">32768 * </w:t>
       </w:r>
       <w:r>
         <w:rPr>
@@ -6670,7 +6612,7 @@
           <w:sz w:val="24"/>
           <w:highlight w:val="none"/>
         </w:rPr>
-        <w:t xml:space="preserve">32768 * </w:t>
+        <w:t xml:space="preserve">256) / (3.69 * 10</w:t>
       </w:r>
       <w:r>
         <w:rPr>
@@ -6679,8 +6621,9 @@
           <w:i/>
           <w:sz w:val="24"/>
           <w:highlight w:val="none"/>
-        </w:rPr>
-        <w:t xml:space="preserve">256) / (3.69 * 10</w:t>
+          <w:vertAlign w:val="superscript"/>
+        </w:rPr>
+        <w:t xml:space="preserve">6</w:t>
       </w:r>
       <w:r>
         <w:rPr>
@@ -6689,11 +6632,9 @@
           <w:i/>
           <w:sz w:val="24"/>
           <w:highlight w:val="none"/>
-          <w:vertAlign w:val="superscript"/>
-        </w:rPr>
-        <w:t xml:space="preserve">6</w:t>
-      </w:r>
-      <w:r/>
+        </w:rPr>
+        <w:t xml:space="preserve">) = </w:t>
+      </w:r>
       <w:r>
         <w:rPr>
           <w:rFonts w:ascii="Times New Roman" w:hAnsi="Times New Roman" w:cs="Times New Roman" w:eastAsia="Times New Roman"/>
@@ -6702,37 +6643,19 @@
           <w:sz w:val="24"/>
           <w:highlight w:val="none"/>
         </w:rPr>
-        <w:t xml:space="preserve">) = </w:t>
-      </w:r>
-      <w:r>
-        <w:rPr>
-          <w:rFonts w:ascii="Times New Roman" w:hAnsi="Times New Roman" w:cs="Times New Roman" w:eastAsia="Times New Roman"/>
-          <w:b w:val="0"/>
-          <w:i/>
-          <w:sz w:val="24"/>
-          <w:highlight w:val="none"/>
-        </w:rPr>
         <w:t xml:space="preserve">2.27 c</w:t>
       </w:r>
       <w:r>
         <w:rPr>
           <w:rFonts w:ascii="Times New Roman" w:hAnsi="Times New Roman" w:cs="Times New Roman" w:eastAsia="Times New Roman"/>
           <w:b w:val="0"/>
-          <w:i/>
-          <w:sz w:val="24"/>
-          <w:highlight w:val="none"/>
-        </w:rPr>
-      </w:r>
-      <w:r>
-        <w:rPr>
-          <w:rFonts w:ascii="Times New Roman" w:hAnsi="Times New Roman" w:cs="Times New Roman" w:eastAsia="Times New Roman"/>
-          <w:b w:val="0"/>
-          <w:i w:val="0"/>
-          <w:sz w:val="24"/>
-          <w:highlight w:val="none"/>
-          <w:vertAlign w:val="baseline"/>
-        </w:rPr>
-      </w:r>
+          <w:i w:val="0"/>
+          <w:sz w:val="24"/>
+          <w:highlight w:val="none"/>
+          <w:vertAlign w:val="baseline"/>
+        </w:rPr>
+      </w:r>
+      <w:r/>
     </w:p>
     <w:p>
       <w:pPr>
@@ -6909,6 +6832,7 @@
           <w:vertAlign w:val="baseline"/>
         </w:rPr>
       </w:r>
+      <w:r/>
     </w:p>
     <w:p>
       <w:pPr>
@@ -6947,27 +6871,17 @@
         </w:rPr>
         <w:t xml:space="preserve">свечения светодиодов в исходной программе:</w:t>
       </w:r>
-      <w:r/>
-      <w:r>
-        <w:rPr>
-          <w:rFonts w:ascii="Times New Roman" w:hAnsi="Times New Roman" w:cs="Times New Roman" w:eastAsia="Times New Roman"/>
-          <w:b w:val="0"/>
-          <w:i w:val="0"/>
-          <w:sz w:val="24"/>
-          <w:highlight w:val="none"/>
-          <w:vertAlign w:val="baseline"/>
-        </w:rPr>
-      </w:r>
-      <w:r>
-        <w:rPr>
-          <w:rFonts w:ascii="Times New Roman" w:hAnsi="Times New Roman" w:cs="Times New Roman" w:eastAsia="Times New Roman"/>
-          <w:b w:val="0"/>
-          <w:i w:val="0"/>
-          <w:sz w:val="24"/>
-          <w:highlight w:val="none"/>
-          <w:vertAlign w:val="baseline"/>
-        </w:rPr>
-      </w:r>
+      <w:r>
+        <w:rPr>
+          <w:rFonts w:ascii="Times New Roman" w:hAnsi="Times New Roman" w:cs="Times New Roman" w:eastAsia="Times New Roman"/>
+          <w:b w:val="0"/>
+          <w:i w:val="0"/>
+          <w:sz w:val="24"/>
+          <w:highlight w:val="none"/>
+          <w:vertAlign w:val="baseline"/>
+        </w:rPr>
+      </w:r>
+      <w:r/>
     </w:p>
     <w:p>
       <w:pPr>
@@ -7034,16 +6948,7 @@
           <w:vertAlign w:val="baseline"/>
         </w:rPr>
       </w:r>
-      <w:r>
-        <w:rPr>
-          <w:rFonts w:ascii="Times New Roman" w:hAnsi="Times New Roman" w:cs="Times New Roman" w:eastAsia="Times New Roman"/>
-          <w:b w:val="0"/>
-          <w:i w:val="0"/>
-          <w:sz w:val="24"/>
-          <w:highlight w:val="none"/>
-          <w:vertAlign w:val="baseline"/>
-        </w:rPr>
-      </w:r>
+      <w:r/>
     </w:p>
     <w:p>
       <w:pPr>
@@ -7109,15 +7014,7 @@
           <w:highlight w:val="none"/>
         </w:rPr>
       </w:r>
-      <w:r>
-        <w:rPr>
-          <w:rFonts w:ascii="Times New Roman" w:hAnsi="Times New Roman" w:cs="Times New Roman" w:eastAsia="Times New Roman"/>
-          <w:b w:val="0"/>
-          <w:i/>
-          <w:sz w:val="24"/>
-          <w:highlight w:val="none"/>
-        </w:rPr>
-      </w:r>
+      <w:r/>
     </w:p>
     <w:p>
       <w:pPr>
@@ -7154,6 +7051,7 @@
           <w:vertAlign w:val="baseline"/>
         </w:rPr>
       </w:r>
+      <w:r/>
     </w:p>
     <w:p>
       <w:pPr>
@@ -7499,6 +7397,7 @@
           <w:vertAlign w:val="baseline"/>
         </w:rPr>
       </w:r>
+      <w:r/>
     </w:p>
     <w:p>
       <w:pPr>
@@ -7544,7 +7443,6 @@
         </w:rPr>
         <w:t xml:space="preserve">измененной</w:t>
       </w:r>
-      <w:r/>
       <w:r>
         <w:rPr>
           <w:rFonts w:ascii="Times New Roman" w:hAnsi="Times New Roman" w:cs="Times New Roman" w:eastAsia="Times New Roman"/>
@@ -7733,6 +7631,7 @@
           <w:vertAlign w:val="baseline"/>
         </w:rPr>
       </w:r>
+      <w:r/>
     </w:p>
     <w:p>
       <w:pPr>
@@ -7798,6 +7697,7 @@
           <w:vertAlign w:val="baseline"/>
         </w:rPr>
       </w:r>
+      <w:r/>
     </w:p>
     <w:p>
       <w:pPr>
@@ -7834,6 +7734,7 @@
           <w:vertAlign w:val="baseline"/>
         </w:rPr>
       </w:r>
+      <w:r/>
     </w:p>
     <w:p>
       <w:pPr>
@@ -7881,7 +7782,9 @@
           <w:highlight w:val="none"/>
           <w:vertAlign w:val="baseline"/>
         </w:rPr>
-      </w:r>
+        <w:t xml:space="preserve"> Функция сравнения</w:t>
+      </w:r>
+      <w:r/>
     </w:p>
     <w:p>
       <w:pPr>
@@ -7929,26 +7832,6 @@
           <w:highlight w:val="none"/>
           <w:vertAlign w:val="baseline"/>
         </w:rPr>
-      </w:r>
-      <w:r>
-        <w:rPr>
-          <w:rFonts w:ascii="Times New Roman" w:hAnsi="Times New Roman" w:cs="Times New Roman" w:eastAsia="Times New Roman"/>
-          <w:b w:val="0"/>
-          <w:i w:val="0"/>
-          <w:sz w:val="24"/>
-          <w:highlight w:val="none"/>
-          <w:vertAlign w:val="baseline"/>
-        </w:rPr>
-      </w:r>
-      <w:r>
-        <w:rPr>
-          <w:rFonts w:ascii="Times New Roman" w:hAnsi="Times New Roman" w:cs="Times New Roman" w:eastAsia="Times New Roman"/>
-          <w:b w:val="0"/>
-          <w:i w:val="0"/>
-          <w:sz w:val="24"/>
-          <w:highlight w:val="none"/>
-          <w:vertAlign w:val="baseline"/>
-        </w:rPr>
         <w:t xml:space="preserve">Изменить параметры настройки таймера так, чтобы параметры выходных сигналов </w:t>
       </w:r>
       <w:r>
@@ -8033,6 +7916,7 @@
           <w:vertAlign w:val="baseline"/>
         </w:rPr>
       </w:r>
+      <w:r/>
     </w:p>
     <w:p>
       <w:pPr>
@@ -8103,16 +7987,7 @@
           <w:vertAlign w:val="baseline"/>
         </w:rPr>
       </w:r>
-      <w:r>
-        <w:rPr>
-          <w:rFonts w:ascii="Times New Roman" w:hAnsi="Times New Roman" w:cs="Times New Roman" w:eastAsia="Times New Roman"/>
-          <w:b w:val="0"/>
-          <w:i/>
-          <w:sz w:val="24"/>
-          <w:highlight w:val="none"/>
-          <w:vertAlign w:val="baseline"/>
-        </w:rPr>
-      </w:r>
+      <w:r/>
     </w:p>
     <w:p>
       <w:pPr>
@@ -8246,8 +8121,9 @@
           <w:i/>
           <w:sz w:val="24"/>
           <w:highlight w:val="none"/>
-          <w:vertAlign w:val="subscript"/>
-        </w:rPr>
+          <w:vertAlign w:val="baseline"/>
+        </w:rPr>
+        <w:t xml:space="preserve">)= 2 с</w:t>
       </w:r>
       <w:r>
         <w:rPr>
@@ -8258,18 +8134,8 @@
           <w:highlight w:val="none"/>
           <w:vertAlign w:val="baseline"/>
         </w:rPr>
-        <w:t xml:space="preserve">)= 2 с</w:t>
-      </w:r>
-      <w:r>
-        <w:rPr>
-          <w:rFonts w:ascii="Times New Roman" w:hAnsi="Times New Roman" w:cs="Times New Roman" w:eastAsia="Times New Roman"/>
-          <w:b w:val="0"/>
-          <w:i/>
-          <w:sz w:val="24"/>
-          <w:highlight w:val="none"/>
-          <w:vertAlign w:val="baseline"/>
-        </w:rPr>
-      </w:r>
+      </w:r>
+      <w:r/>
     </w:p>
     <w:p>
       <w:pPr>
@@ -8341,7 +8207,6 @@
         </w:rPr>
         <w:t xml:space="preserve">OCR1A</w:t>
       </w:r>
-      <w:r/>
       <w:r>
         <w:rPr>
           <w:rFonts w:ascii="Times New Roman" w:hAnsi="Times New Roman" w:cs="Times New Roman" w:eastAsia="Times New Roman"/>
@@ -8363,6 +8228,7 @@
           <w:vertAlign w:val="baseline"/>
         </w:rPr>
       </w:r>
+      <w:r/>
     </w:p>
     <w:p>
       <w:pPr>
@@ -8445,7 +8311,6 @@
         </w:rPr>
         <w:t xml:space="preserve">3604 </w:t>
       </w:r>
-      <w:r/>
       <w:r>
         <w:rPr>
           <w:rFonts w:ascii="Times New Roman" w:hAnsi="Times New Roman" w:cs="Times New Roman" w:eastAsia="Times New Roman"/>
@@ -8455,6 +8320,7 @@
           <w:highlight w:val="none"/>
           <w:vertAlign w:val="baseline"/>
         </w:rPr>
+        <w:t xml:space="preserve">‒ OCR1B</w:t>
       </w:r>
       <w:r>
         <w:rPr>
@@ -8465,9 +8331,8 @@
           <w:highlight w:val="none"/>
           <w:vertAlign w:val="baseline"/>
         </w:rPr>
-        <w:t xml:space="preserve">‒ OCR1B</w:t>
-      </w:r>
-      <w:r/>
+        <w:t xml:space="preserve">) * 1024 </w:t>
+      </w:r>
       <w:r>
         <w:rPr>
           <w:rFonts w:ascii="Times New Roman" w:hAnsi="Times New Roman" w:cs="Times New Roman" w:eastAsia="Times New Roman"/>
@@ -8477,7 +8342,7 @@
           <w:highlight w:val="none"/>
           <w:vertAlign w:val="baseline"/>
         </w:rPr>
-        <w:t xml:space="preserve">) * 1024 </w:t>
+        <w:t xml:space="preserve">/ (3.69 * 10</w:t>
       </w:r>
       <w:r>
         <w:rPr>
@@ -8486,9 +8351,9 @@
           <w:i/>
           <w:sz w:val="24"/>
           <w:highlight w:val="none"/>
-          <w:vertAlign w:val="baseline"/>
-        </w:rPr>
-        <w:t xml:space="preserve">/ (3.69 * 10</w:t>
+          <w:vertAlign w:val="superscript"/>
+        </w:rPr>
+        <w:t xml:space="preserve">6</w:t>
       </w:r>
       <w:r>
         <w:rPr>
@@ -8497,9 +8362,9 @@
           <w:i/>
           <w:sz w:val="24"/>
           <w:highlight w:val="none"/>
-          <w:vertAlign w:val="superscript"/>
-        </w:rPr>
-        <w:t xml:space="preserve">6</w:t>
+          <w:vertAlign w:val="baseline"/>
+        </w:rPr>
+        <w:t xml:space="preserve">)= 1/2 с</w:t>
       </w:r>
       <w:r>
         <w:rPr>
@@ -8510,29 +8375,8 @@
           <w:highlight w:val="none"/>
           <w:vertAlign w:val="baseline"/>
         </w:rPr>
-        <w:t xml:space="preserve">)= 1/2 с</w:t>
-      </w:r>
-      <w:r/>
-      <w:r>
-        <w:rPr>
-          <w:rFonts w:ascii="Times New Roman" w:hAnsi="Times New Roman" w:cs="Times New Roman" w:eastAsia="Times New Roman"/>
-          <w:b w:val="0"/>
-          <w:i/>
-          <w:sz w:val="24"/>
-          <w:highlight w:val="none"/>
-          <w:vertAlign w:val="baseline"/>
-        </w:rPr>
-      </w:r>
-      <w:r>
-        <w:rPr>
-          <w:rFonts w:ascii="Times New Roman" w:hAnsi="Times New Roman" w:cs="Times New Roman" w:eastAsia="Times New Roman"/>
-          <w:b w:val="0"/>
-          <w:i/>
-          <w:sz w:val="24"/>
-          <w:highlight w:val="none"/>
-          <w:vertAlign w:val="baseline"/>
-        </w:rPr>
-      </w:r>
+      </w:r>
+      <w:r/>
     </w:p>
     <w:p>
       <w:pPr>
@@ -8564,33 +8408,34 @@
         <w:rPr>
           <w:rFonts w:ascii="Times New Roman" w:hAnsi="Times New Roman" w:cs="Times New Roman" w:eastAsia="Times New Roman"/>
           <w:b w:val="0"/>
+          <w:i w:val="0"/>
+          <w:sz w:val="24"/>
+          <w:highlight w:val="none"/>
+          <w:vertAlign w:val="baseline"/>
+        </w:rPr>
+        <w:t xml:space="preserve">О</w:t>
+      </w:r>
+      <w:r>
+        <w:rPr>
+          <w:rFonts w:ascii="Times New Roman" w:hAnsi="Times New Roman" w:cs="Times New Roman" w:eastAsia="Times New Roman"/>
+          <w:b w:val="0"/>
+          <w:i w:val="0"/>
+          <w:sz w:val="24"/>
+          <w:highlight w:val="none"/>
+          <w:vertAlign w:val="baseline"/>
+        </w:rPr>
+        <w:t xml:space="preserve">тсюда</w:t>
+      </w:r>
+      <w:r>
+        <w:rPr>
+          <w:rFonts w:ascii="Times New Roman" w:hAnsi="Times New Roman" w:cs="Times New Roman" w:eastAsia="Times New Roman"/>
+          <w:b w:val="0"/>
           <w:i/>
           <w:sz w:val="24"/>
           <w:highlight w:val="none"/>
           <w:vertAlign w:val="baseline"/>
         </w:rPr>
-      </w:r>
-      <w:r>
-        <w:rPr>
-          <w:rFonts w:ascii="Times New Roman" w:hAnsi="Times New Roman" w:cs="Times New Roman" w:eastAsia="Times New Roman"/>
-          <w:b w:val="0"/>
-          <w:i w:val="0"/>
-          <w:sz w:val="24"/>
-          <w:highlight w:val="none"/>
-          <w:vertAlign w:val="baseline"/>
-        </w:rPr>
-        <w:t xml:space="preserve">О</w:t>
-      </w:r>
-      <w:r>
-        <w:rPr>
-          <w:rFonts w:ascii="Times New Roman" w:hAnsi="Times New Roman" w:cs="Times New Roman" w:eastAsia="Times New Roman"/>
-          <w:b w:val="0"/>
-          <w:i w:val="0"/>
-          <w:sz w:val="24"/>
-          <w:highlight w:val="none"/>
-          <w:vertAlign w:val="baseline"/>
-        </w:rPr>
-        <w:t xml:space="preserve">тсюда</w:t>
+        <w:t xml:space="preserve"> </w:t>
       </w:r>
       <w:r>
         <w:rPr>
@@ -8601,7 +8446,7 @@
           <w:highlight w:val="none"/>
           <w:vertAlign w:val="baseline"/>
         </w:rPr>
-        <w:t xml:space="preserve"> </w:t>
+        <w:t xml:space="preserve">OCR1B</w:t>
       </w:r>
       <w:r>
         <w:rPr>
@@ -8612,7 +8457,7 @@
           <w:highlight w:val="none"/>
           <w:vertAlign w:val="baseline"/>
         </w:rPr>
-        <w:t xml:space="preserve">OCR1B</w:t>
+        <w:t xml:space="preserve"> =</w:t>
       </w:r>
       <w:r>
         <w:rPr>
@@ -8623,9 +8468,8 @@
           <w:highlight w:val="none"/>
           <w:vertAlign w:val="baseline"/>
         </w:rPr>
-        <w:t xml:space="preserve"> =</w:t>
-      </w:r>
-      <w:r/>
+        <w:t xml:space="preserve"> 1802 = 0x070A</w:t>
+      </w:r>
       <w:r>
         <w:rPr>
           <w:rFonts w:ascii="Times New Roman" w:hAnsi="Times New Roman" w:cs="Times New Roman" w:eastAsia="Times New Roman"/>
@@ -8635,18 +8479,8 @@
           <w:highlight w:val="none"/>
           <w:vertAlign w:val="baseline"/>
         </w:rPr>
-        <w:t xml:space="preserve"> 1802 = 0x070A</w:t>
-      </w:r>
-      <w:r>
-        <w:rPr>
-          <w:rFonts w:ascii="Times New Roman" w:hAnsi="Times New Roman" w:cs="Times New Roman" w:eastAsia="Times New Roman"/>
-          <w:b w:val="0"/>
-          <w:i/>
-          <w:sz w:val="24"/>
-          <w:highlight w:val="none"/>
-          <w:vertAlign w:val="baseline"/>
-        </w:rPr>
-      </w:r>
+      </w:r>
+      <w:r/>
     </w:p>
     <w:p>
       <w:pPr>
@@ -8695,6 +8529,7 @@
           <w:vertAlign w:val="baseline"/>
         </w:rPr>
       </w:r>
+      <w:r/>
     </w:p>
     <w:p>
       <w:pPr>
@@ -8797,16 +8632,7 @@
           <w:vertAlign w:val="baseline"/>
         </w:rPr>
       </w:r>
-      <w:r>
-        <w:rPr>
-          <w:rFonts w:ascii="Times New Roman" w:hAnsi="Times New Roman" w:cs="Times New Roman" w:eastAsia="Times New Roman"/>
-          <w:b w:val="0"/>
-          <w:i w:val="0"/>
-          <w:sz w:val="24"/>
-          <w:highlight w:val="none"/>
-          <w:vertAlign w:val="baseline"/>
-        </w:rPr>
-      </w:r>
+      <w:r/>
     </w:p>
     <w:p>
       <w:pPr>
@@ -8845,27 +8671,17 @@
         </w:rPr>
         <w:t xml:space="preserve">временные диаграммы таймера/счетчика T1</w:t>
       </w:r>
-      <w:r/>
-      <w:r>
-        <w:rPr>
-          <w:rFonts w:ascii="Times New Roman" w:hAnsi="Times New Roman" w:cs="Times New Roman" w:eastAsia="Times New Roman"/>
-          <w:b w:val="0"/>
-          <w:i w:val="0"/>
-          <w:sz w:val="24"/>
-          <w:highlight w:val="none"/>
-          <w:vertAlign w:val="baseline"/>
-        </w:rPr>
-      </w:r>
-      <w:r>
-        <w:rPr>
-          <w:rFonts w:ascii="Times New Roman" w:hAnsi="Times New Roman" w:cs="Times New Roman" w:eastAsia="Times New Roman"/>
-          <w:b w:val="0"/>
-          <w:i w:val="0"/>
-          <w:sz w:val="24"/>
-          <w:highlight w:val="none"/>
-          <w:vertAlign w:val="baseline"/>
-        </w:rPr>
-      </w:r>
+      <w:r>
+        <w:rPr>
+          <w:rFonts w:ascii="Times New Roman" w:hAnsi="Times New Roman" w:cs="Times New Roman" w:eastAsia="Times New Roman"/>
+          <w:b w:val="0"/>
+          <w:i w:val="0"/>
+          <w:sz w:val="24"/>
+          <w:highlight w:val="none"/>
+          <w:vertAlign w:val="baseline"/>
+        </w:rPr>
+      </w:r>
+      <w:r/>
     </w:p>
     <w:p>
       <w:pPr>
@@ -8904,6 +8720,7 @@
           <w:vertAlign w:val="baseline"/>
         </w:rPr>
       </w:r>
+      <w:r/>
     </w:p>
     <w:p>
       <w:pPr>
@@ -10479,6 +10296,7 @@
           <w:vertAlign w:val="baseline"/>
         </w:rPr>
       </w:r>
+      <w:r/>
     </w:p>
     <w:p>
       <w:pPr>
@@ -10517,6 +10335,7 @@
           <w:vertAlign w:val="baseline"/>
         </w:rPr>
       </w:r>
+      <w:r/>
     </w:p>
     <w:p>
       <w:pPr>
@@ -10617,6 +10436,7 @@
           <w:vertAlign w:val="baseline"/>
         </w:rPr>
       </w:r>
+      <w:r/>
     </w:p>
     <w:p>
       <w:pPr>
@@ -10665,16 +10485,7 @@
           <w:vertAlign w:val="baseline"/>
         </w:rPr>
       </w:r>
-      <w:r>
-        <w:rPr>
-          <w:rFonts w:ascii="Times New Roman" w:hAnsi="Times New Roman" w:cs="Times New Roman" w:eastAsia="Times New Roman"/>
-          <w:b w:val="0"/>
-          <w:i w:val="0"/>
-          <w:sz w:val="24"/>
-          <w:highlight w:val="none"/>
-          <w:vertAlign w:val="baseline"/>
-        </w:rPr>
-      </w:r>
+      <w:r/>
     </w:p>
     <w:p>
       <w:pPr>
@@ -10768,6 +10579,7 @@
           <w:vertAlign w:val="subscript"/>
         </w:rPr>
       </w:r>
+      <w:r/>
     </w:p>
     <w:p>
       <w:pPr>
@@ -10878,16 +10690,7 @@
           <w:vertAlign w:val="baseline"/>
         </w:rPr>
       </w:r>
-      <w:r>
-        <w:rPr>
-          <w:rFonts w:ascii="Times New Roman" w:hAnsi="Times New Roman" w:cs="Times New Roman" w:eastAsia="Times New Roman"/>
-          <w:b w:val="0"/>
-          <w:i w:val="0"/>
-          <w:sz w:val="24"/>
-          <w:highlight w:val="none"/>
-          <w:vertAlign w:val="baseline"/>
-        </w:rPr>
-      </w:r>
+      <w:r/>
     </w:p>
     <w:p>
       <w:pPr>
@@ -10925,6 +10728,7 @@
           <w:vertAlign w:val="baseline"/>
         </w:rPr>
       </w:r>
+      <w:r/>
     </w:p>
     <w:p>
       <w:pPr>
@@ -10972,6 +10776,2020 @@
           <w:highlight w:val="none"/>
           <w:vertAlign w:val="baseline"/>
         </w:rPr>
+        <w:t xml:space="preserve">. Режим ШИМ</w:t>
+      </w:r>
+      <w:r/>
+    </w:p>
+    <w:p>
+      <w:pPr>
+        <w:ind w:left="0" w:right="0" w:firstLine="0"/>
+        <w:jc w:val="both"/>
+        <w:spacing w:line="360" w:lineRule="auto"/>
+        <w:shd w:val="nil" w:color="000000"/>
+        <w:rPr>
+          <w:rFonts w:ascii="Times New Roman" w:hAnsi="Times New Roman" w:cs="Times New Roman" w:eastAsia="Times New Roman"/>
+          <w:b w:val="0"/>
+          <w:i w:val="0"/>
+          <w:sz w:val="24"/>
+          <w:highlight w:val="none"/>
+          <w:vertAlign w:val="baseline"/>
+        </w:rPr>
+      </w:pPr>
+      <w:r>
+        <w:rPr>
+          <w:rFonts w:ascii="Times New Roman" w:hAnsi="Times New Roman" w:cs="Times New Roman" w:eastAsia="Times New Roman"/>
+          <w:b/>
+          <w:i w:val="0"/>
+          <w:sz w:val="24"/>
+          <w:highlight w:val="none"/>
+          <w:vertAlign w:val="baseline"/>
+        </w:rPr>
+        <w:tab/>
+      </w:r>
+      <w:r>
+        <w:rPr>
+          <w:rFonts w:ascii="Times New Roman" w:hAnsi="Times New Roman" w:cs="Times New Roman" w:eastAsia="Times New Roman"/>
+          <w:b w:val="0"/>
+          <w:i w:val="0"/>
+          <w:sz w:val="24"/>
+          <w:highlight w:val="none"/>
+          <w:vertAlign w:val="baseline"/>
+        </w:rPr>
+        <w:t xml:space="preserve">Проверить работу программы</w:t>
+      </w:r>
+      <w:r>
+        <w:rPr>
+          <w:rFonts w:ascii="Times New Roman" w:hAnsi="Times New Roman" w:cs="Times New Roman" w:eastAsia="Times New Roman"/>
+          <w:b w:val="0"/>
+          <w:i w:val="0"/>
+          <w:sz w:val="24"/>
+          <w:highlight w:val="none"/>
+          <w:vertAlign w:val="baseline"/>
+        </w:rPr>
+        <w:t xml:space="preserve">. </w:t>
+      </w:r>
+      <w:r>
+        <w:rPr>
+          <w:rFonts w:ascii="Times New Roman" w:hAnsi="Times New Roman" w:cs="Times New Roman" w:eastAsia="Times New Roman"/>
+          <w:b w:val="0"/>
+          <w:i w:val="0"/>
+          <w:sz w:val="24"/>
+          <w:highlight w:val="none"/>
+          <w:vertAlign w:val="baseline"/>
+        </w:rPr>
+        <w:t xml:space="preserve">Изменить программу для формирования двух выходных ШИМ-сигналов </w:t>
+      </w:r>
+      <w:r>
+        <w:rPr>
+          <w:rFonts w:ascii="Times New Roman" w:hAnsi="Times New Roman" w:cs="Times New Roman" w:eastAsia="Times New Roman"/>
+          <w:b w:val="0"/>
+          <w:i w:val="0"/>
+          <w:sz w:val="24"/>
+          <w:highlight w:val="none"/>
+          <w:vertAlign w:val="baseline"/>
+        </w:rPr>
+        <w:t xml:space="preserve">с коэффициентом заполнения ¼ </w:t>
+      </w:r>
+      <w:r>
+        <w:rPr>
+          <w:rFonts w:ascii="Times New Roman" w:hAnsi="Times New Roman" w:cs="Times New Roman" w:eastAsia="Times New Roman"/>
+          <w:b w:val="0"/>
+          <w:i w:val="0"/>
+          <w:sz w:val="24"/>
+          <w:highlight w:val="none"/>
+          <w:vertAlign w:val="baseline"/>
+        </w:rPr>
+        <w:t xml:space="preserve">или ¾</w:t>
+      </w:r>
+      <w:r>
+        <w:rPr>
+          <w:rFonts w:ascii="Times New Roman" w:hAnsi="Times New Roman" w:cs="Times New Roman" w:eastAsia="Times New Roman"/>
+          <w:b w:val="0"/>
+          <w:i w:val="0"/>
+          <w:sz w:val="24"/>
+          <w:highlight w:val="none"/>
+          <w:vertAlign w:val="baseline"/>
+        </w:rPr>
+        <w:t xml:space="preserve"> для 10-разрядного режима ШИМ</w:t>
+      </w:r>
+      <w:r>
+        <w:rPr>
+          <w:rFonts w:ascii="Times New Roman" w:hAnsi="Times New Roman" w:cs="Times New Roman" w:eastAsia="Times New Roman"/>
+          <w:b w:val="0"/>
+          <w:i w:val="0"/>
+          <w:sz w:val="24"/>
+          <w:highlight w:val="none"/>
+          <w:vertAlign w:val="baseline"/>
+        </w:rPr>
+        <w:t xml:space="preserve">. Формирование ШИМ сигналов представлено на рисунке 6.</w:t>
+      </w:r>
+      <w:r>
+        <w:rPr>
+          <w:rFonts w:ascii="Times New Roman" w:hAnsi="Times New Roman" w:cs="Times New Roman" w:eastAsia="Times New Roman"/>
+          <w:b w:val="0"/>
+          <w:i w:val="0"/>
+          <w:sz w:val="24"/>
+          <w:highlight w:val="none"/>
+          <w:vertAlign w:val="baseline"/>
+        </w:rPr>
+      </w:r>
+    </w:p>
+    <w:p>
+      <w:pPr>
+        <w:ind w:left="0" w:right="0" w:firstLine="0"/>
+        <w:jc w:val="center"/>
+        <w:spacing w:line="360" w:lineRule="auto"/>
+        <w:shd w:val="nil" w:color="000000"/>
+        <w:rPr>
+          <w:rFonts w:ascii="Times New Roman" w:hAnsi="Times New Roman" w:cs="Times New Roman" w:eastAsia="Times New Roman"/>
+          <w:b w:val="0"/>
+          <w:i w:val="0"/>
+          <w:sz w:val="24"/>
+          <w:highlight w:val="none"/>
+          <w:vertAlign w:val="baseline"/>
+        </w:rPr>
+      </w:pPr>
+      <w:r>
+        <w:rPr>
+          <w:rFonts w:ascii="Times New Roman" w:hAnsi="Times New Roman" w:cs="Times New Roman" w:eastAsia="Times New Roman"/>
+          <w:b w:val="0"/>
+          <w:i w:val="0"/>
+          <w:sz w:val="24"/>
+          <w:highlight w:val="none"/>
+          <w:vertAlign w:val="baseline"/>
+        </w:rPr>
+      </w:r>
+      <w:r>
+        <mc:AlternateContent>
+          <mc:Choice Requires="wpg">
+            <w:drawing>
+              <wp:inline xmlns:wp="http://schemas.openxmlformats.org/drawingml/2006/wordprocessingDrawing" distT="0" distB="0" distL="0" distR="0">
+                <wp:extent cx="5226390" cy="1860825"/>
+                <wp:effectExtent l="0" t="0" r="0" b="0"/>
+                <wp:docPr id="9" name="" hidden="0"/>
+                <wp:cNvGraphicFramePr>
+                  <a:graphicFrameLocks xmlns:a="http://schemas.openxmlformats.org/drawingml/2006/main" noChangeAspect="1"/>
+                </wp:cNvGraphicFramePr>
+                <a:graphic xmlns:a="http://schemas.openxmlformats.org/drawingml/2006/main">
+                  <a:graphicData uri="http://schemas.openxmlformats.org/drawingml/2006/picture">
+                    <pic:pic xmlns:pic="http://schemas.openxmlformats.org/drawingml/2006/picture">
+                      <pic:nvPicPr>
+                        <pic:cNvPr id="828836628" name="" hidden="0"/>
+                        <pic:cNvPicPr>
+                          <a:picLocks noChangeAspect="1"/>
+                        </pic:cNvPicPr>
+                        <pic:nvPr isPhoto="0" userDrawn="0"/>
+                      </pic:nvPicPr>
+                      <pic:blipFill>
+                        <a:blip r:embed="rId18"/>
+                        <a:stretch/>
+                      </pic:blipFill>
+                      <pic:spPr bwMode="auto">
+                        <a:xfrm flipH="0" flipV="0">
+                          <a:off x="0" y="0"/>
+                          <a:ext cx="5226390" cy="1860824"/>
+                        </a:xfrm>
+                        <a:prstGeom prst="rect">
+                          <a:avLst/>
+                        </a:prstGeom>
+                      </pic:spPr>
+                    </pic:pic>
+                  </a:graphicData>
+                </a:graphic>
+              </wp:inline>
+            </w:drawing>
+          </mc:Choice>
+          <mc:Fallback>
+            <w:pict>
+              <v:shapetype type="#_x0000_t75" o:spt="75" coordsize="21600,21600" o:preferrelative="t" path="m@4@5l@4@11@9@11@9@5xe">
+                <v:formulas>
+                  <v:f eqn="if lineDrawn pixelLineWidth 0"/>
+                  <v:f eqn="sum @0 1 0"/>
+                  <v:f eqn="sum 0 0 @1"/>
+                  <v:f eqn="prod @2 1 2"/>
+                  <v:f eqn="prod @3 21600 pixelWidth"/>
+                  <v:f eqn="prod @3 21600 pixelHeight"/>
+                  <v:f eqn="sum @0 0 1"/>
+                  <v:f eqn="prod @6 1 2"/>
+                  <v:f eqn="prod @7 21600 pixelWidth"/>
+                  <v:f eqn="sum @8 21600 0"/>
+                  <v:f eqn="prod @7 21600 pixelHeight"/>
+                  <v:f eqn="sum @10 21600 0"/>
+                </v:formulas>
+              </v:shapetype>
+              <v:shape id="_x0000_i8" o:spid="_x0000_s8" type="#_x0000_t75" style="mso-wrap-distance-left:0.0pt;mso-wrap-distance-top:0.0pt;mso-wrap-distance-right:0.0pt;mso-wrap-distance-bottom:0.0pt;width:411.5pt;height:146.5pt;" stroked="false">
+                <v:path textboxrect="0,0,0,0"/>
+                <v:imagedata r:id="rId18" o:title=""/>
+              </v:shape>
+            </w:pict>
+          </mc:Fallback>
+        </mc:AlternateContent>
+      </w:r>
+      <w:r>
+        <w:rPr>
+          <w:rFonts w:ascii="Times New Roman" w:hAnsi="Times New Roman" w:cs="Times New Roman" w:eastAsia="Times New Roman"/>
+          <w:b w:val="0"/>
+          <w:i w:val="0"/>
+          <w:sz w:val="24"/>
+          <w:highlight w:val="none"/>
+          <w:vertAlign w:val="baseline"/>
+        </w:rPr>
+      </w:r>
+      <w:r>
+        <w:rPr>
+          <w:rFonts w:ascii="Times New Roman" w:hAnsi="Times New Roman" w:cs="Times New Roman" w:eastAsia="Times New Roman"/>
+          <w:b w:val="0"/>
+          <w:i w:val="0"/>
+          <w:sz w:val="24"/>
+          <w:highlight w:val="none"/>
+          <w:vertAlign w:val="baseline"/>
+        </w:rPr>
+      </w:r>
+    </w:p>
+    <w:p>
+      <w:pPr>
+        <w:ind w:left="0" w:right="0" w:firstLine="0"/>
+        <w:jc w:val="center"/>
+        <w:spacing w:line="360" w:lineRule="auto"/>
+        <w:shd w:val="nil" w:color="000000"/>
+        <w:rPr>
+          <w:rFonts w:ascii="Times New Roman" w:hAnsi="Times New Roman" w:cs="Times New Roman" w:eastAsia="Times New Roman"/>
+          <w:b w:val="0"/>
+          <w:i w:val="0"/>
+          <w:sz w:val="24"/>
+          <w:highlight w:val="none"/>
+          <w:vertAlign w:val="baseline"/>
+        </w:rPr>
+      </w:pPr>
+      <w:r>
+        <w:rPr>
+          <w:rFonts w:ascii="Times New Roman" w:hAnsi="Times New Roman" w:cs="Times New Roman" w:eastAsia="Times New Roman"/>
+          <w:b w:val="0"/>
+          <w:i w:val="0"/>
+          <w:sz w:val="24"/>
+          <w:highlight w:val="none"/>
+          <w:vertAlign w:val="baseline"/>
+        </w:rPr>
+        <w:t xml:space="preserve">Рисунок 6 -</w:t>
+      </w:r>
+      <w:r>
+        <w:rPr>
+          <w:rFonts w:ascii="Times New Roman" w:hAnsi="Times New Roman" w:cs="Times New Roman" w:eastAsia="Times New Roman"/>
+          <w:b w:val="0"/>
+          <w:i w:val="0"/>
+          <w:sz w:val="24"/>
+          <w:highlight w:val="none"/>
+          <w:vertAlign w:val="baseline"/>
+        </w:rPr>
+        <w:t xml:space="preserve"> Формирование ШИМ-сигналов OC1A (неинвертированный) и OC1B (инвертированный)</w:t>
+      </w:r>
+      <w:r>
+        <w:rPr>
+          <w:rFonts w:ascii="Times New Roman" w:hAnsi="Times New Roman" w:cs="Times New Roman" w:eastAsia="Times New Roman"/>
+          <w:b w:val="0"/>
+          <w:i w:val="0"/>
+          <w:sz w:val="24"/>
+          <w:highlight w:val="none"/>
+          <w:vertAlign w:val="baseline"/>
+        </w:rPr>
+      </w:r>
+      <w:r>
+        <w:rPr>
+          <w:rFonts w:ascii="Times New Roman" w:hAnsi="Times New Roman" w:cs="Times New Roman" w:eastAsia="Times New Roman"/>
+          <w:b w:val="0"/>
+          <w:i w:val="0"/>
+          <w:sz w:val="24"/>
+          <w:highlight w:val="none"/>
+          <w:vertAlign w:val="baseline"/>
+        </w:rPr>
+      </w:r>
+    </w:p>
+    <w:p>
+      <w:pPr>
+        <w:ind w:left="709" w:right="0" w:firstLine="0"/>
+        <w:jc w:val="left"/>
+        <w:spacing w:line="360" w:lineRule="auto"/>
+        <w:shd w:val="nil" w:color="000000"/>
+      </w:pPr>
+      <w:r>
+        <w:rPr>
+          <w:rFonts w:ascii="Times New Roman" w:hAnsi="Times New Roman" w:cs="Times New Roman" w:eastAsia="Times New Roman"/>
+          <w:b w:val="0"/>
+          <w:i w:val="0"/>
+          <w:sz w:val="24"/>
+          <w:highlight w:val="none"/>
+          <w:vertAlign w:val="baseline"/>
+        </w:rPr>
+        <w:t xml:space="preserve">ШИМ 10-разрядный, поэтому модуль счёта TOP=1023. K = 1024.</w:t>
+      </w:r>
+      <w:r/>
+    </w:p>
+    <w:p>
+      <w:pPr>
+        <w:ind w:left="709" w:right="0" w:firstLine="0"/>
+        <w:jc w:val="left"/>
+        <w:spacing w:line="360" w:lineRule="auto"/>
+        <w:shd w:val="nil" w:color="000000"/>
+        <w:rPr>
+          <w:i/>
+        </w:rPr>
+      </w:pPr>
+      <w:r>
+        <w:rPr>
+          <w:rFonts w:ascii="Times New Roman" w:hAnsi="Times New Roman" w:cs="Times New Roman" w:eastAsia="Times New Roman"/>
+          <w:b w:val="0"/>
+          <w:i/>
+          <w:sz w:val="24"/>
+          <w:highlight w:val="none"/>
+          <w:vertAlign w:val="baseline"/>
+        </w:rPr>
+        <w:t xml:space="preserve">T = 2 * TOP *K/Fck = 2*1023*1024/(3,69*10^6) ≈ 0,57c</w:t>
+      </w:r>
+      <w:r>
+        <w:rPr>
+          <w:i/>
+        </w:rPr>
+      </w:r>
+    </w:p>
+    <w:p>
+      <w:pPr>
+        <w:ind w:left="709" w:right="0" w:firstLine="0"/>
+        <w:jc w:val="left"/>
+        <w:spacing w:line="360" w:lineRule="auto"/>
+        <w:shd w:val="nil" w:color="000000"/>
+        <w:rPr>
+          <w:i/>
+        </w:rPr>
+      </w:pPr>
+      <w:r>
+        <w:rPr>
+          <w:rFonts w:ascii="Times New Roman" w:hAnsi="Times New Roman" w:cs="Times New Roman" w:eastAsia="Times New Roman"/>
+          <w:b w:val="0"/>
+          <w:i/>
+          <w:sz w:val="24"/>
+          <w:highlight w:val="none"/>
+          <w:vertAlign w:val="baseline"/>
+        </w:rPr>
+        <w:t xml:space="preserve">t</w:t>
+      </w:r>
+      <w:r>
+        <w:rPr>
+          <w:rFonts w:ascii="Times New Roman" w:hAnsi="Times New Roman" w:cs="Times New Roman" w:eastAsia="Times New Roman"/>
+          <w:b w:val="0"/>
+          <w:i/>
+          <w:sz w:val="24"/>
+          <w:highlight w:val="none"/>
+          <w:vertAlign w:val="subscript"/>
+        </w:rPr>
+        <w:t xml:space="preserve">и</w:t>
+      </w:r>
+      <w:r>
+        <w:rPr>
+          <w:rFonts w:ascii="Times New Roman" w:hAnsi="Times New Roman" w:cs="Times New Roman" w:eastAsia="Times New Roman"/>
+          <w:b w:val="0"/>
+          <w:i/>
+          <w:sz w:val="24"/>
+          <w:highlight w:val="none"/>
+          <w:vertAlign w:val="baseline"/>
+        </w:rPr>
+        <w:t xml:space="preserve"> = 3/4T ≈ 0,43 c</w:t>
+      </w:r>
+      <w:r>
+        <w:rPr>
+          <w:i/>
+        </w:rPr>
+      </w:r>
+    </w:p>
+    <w:p>
+      <w:pPr>
+        <w:ind w:left="709" w:right="0" w:firstLine="0"/>
+        <w:jc w:val="left"/>
+        <w:spacing w:line="360" w:lineRule="auto"/>
+        <w:shd w:val="nil" w:color="000000"/>
+      </w:pPr>
+      <w:r>
+        <w:rPr>
+          <w:rFonts w:ascii="Times New Roman" w:hAnsi="Times New Roman" w:cs="Times New Roman" w:eastAsia="Times New Roman"/>
+          <w:b w:val="0"/>
+          <w:i/>
+          <w:sz w:val="24"/>
+          <w:highlight w:val="none"/>
+          <w:vertAlign w:val="baseline"/>
+        </w:rPr>
+        <w:t xml:space="preserve">t</w:t>
+      </w:r>
+      <w:r>
+        <w:rPr>
+          <w:rFonts w:ascii="Times New Roman" w:hAnsi="Times New Roman" w:cs="Times New Roman" w:eastAsia="Times New Roman"/>
+          <w:b w:val="0"/>
+          <w:i/>
+          <w:sz w:val="24"/>
+          <w:highlight w:val="none"/>
+          <w:vertAlign w:val="subscript"/>
+        </w:rPr>
+        <w:t xml:space="preserve">з</w:t>
+      </w:r>
+      <w:r>
+        <w:rPr>
+          <w:rFonts w:ascii="Times New Roman" w:hAnsi="Times New Roman" w:cs="Times New Roman" w:eastAsia="Times New Roman"/>
+          <w:b w:val="0"/>
+          <w:i/>
+          <w:sz w:val="24"/>
+          <w:highlight w:val="none"/>
+          <w:vertAlign w:val="baseline"/>
+        </w:rPr>
+        <w:t xml:space="preserve"> = 1/4T ≈ 0,14 c</w:t>
+      </w:r>
+      <w:r/>
+    </w:p>
+    <w:p>
+      <w:pPr>
+        <w:ind w:left="709" w:right="0" w:firstLine="0"/>
+        <w:jc w:val="left"/>
+        <w:spacing w:line="360" w:lineRule="auto"/>
+        <w:shd w:val="nil" w:color="000000"/>
+      </w:pPr>
+      <w:r>
+        <w:rPr>
+          <w:rFonts w:ascii="Times New Roman" w:hAnsi="Times New Roman" w:cs="Times New Roman" w:eastAsia="Times New Roman"/>
+          <w:b w:val="0"/>
+          <w:i w:val="0"/>
+          <w:sz w:val="24"/>
+          <w:highlight w:val="none"/>
+          <w:vertAlign w:val="baseline"/>
+        </w:rPr>
+        <w:t xml:space="preserve">Тогда для F1:</w:t>
+      </w:r>
+      <w:r/>
+    </w:p>
+    <w:p>
+      <w:pPr>
+        <w:ind w:left="709" w:right="0" w:firstLine="0"/>
+        <w:jc w:val="left"/>
+        <w:spacing w:line="360" w:lineRule="auto"/>
+        <w:shd w:val="nil" w:color="000000"/>
+        <w:rPr>
+          <w:i/>
+        </w:rPr>
+      </w:pPr>
+      <w:r>
+        <w:rPr>
+          <w:rFonts w:ascii="Times New Roman" w:hAnsi="Times New Roman" w:cs="Times New Roman" w:eastAsia="Times New Roman"/>
+          <w:b w:val="0"/>
+          <w:i/>
+          <w:sz w:val="24"/>
+          <w:highlight w:val="none"/>
+          <w:vertAlign w:val="baseline"/>
+        </w:rPr>
+        <w:t xml:space="preserve">OCR1A = OCR1B = (1\4)*TOP ≈ 256 = 0x100</w:t>
+      </w:r>
+      <w:r>
+        <w:rPr>
+          <w:i/>
+        </w:rPr>
+      </w:r>
+    </w:p>
+    <w:p>
+      <w:pPr>
+        <w:ind w:left="709" w:right="0" w:firstLine="0"/>
+        <w:jc w:val="left"/>
+        <w:spacing w:line="360" w:lineRule="auto"/>
+        <w:shd w:val="nil" w:color="000000"/>
+      </w:pPr>
+      <w:r>
+        <w:rPr>
+          <w:rFonts w:ascii="Times New Roman" w:hAnsi="Times New Roman" w:cs="Times New Roman" w:eastAsia="Times New Roman"/>
+          <w:b w:val="0"/>
+          <w:i w:val="0"/>
+          <w:sz w:val="24"/>
+          <w:highlight w:val="none"/>
+          <w:vertAlign w:val="baseline"/>
+        </w:rPr>
+        <w:t xml:space="preserve">Для F2:</w:t>
+      </w:r>
+      <w:r/>
+    </w:p>
+    <w:p>
+      <w:pPr>
+        <w:ind w:left="709" w:right="0" w:firstLine="0"/>
+        <w:jc w:val="left"/>
+        <w:spacing w:line="360" w:lineRule="auto"/>
+        <w:shd w:val="nil" w:color="000000"/>
+        <w:rPr>
+          <w:rFonts w:ascii="Times New Roman" w:hAnsi="Times New Roman" w:cs="Times New Roman" w:eastAsia="Times New Roman"/>
+          <w:b w:val="0"/>
+          <w:i/>
+          <w:sz w:val="24"/>
+          <w:highlight w:val="none"/>
+          <w:vertAlign w:val="baseline"/>
+        </w:rPr>
+      </w:pPr>
+      <w:r>
+        <w:rPr>
+          <w:rFonts w:ascii="Times New Roman" w:hAnsi="Times New Roman" w:cs="Times New Roman" w:eastAsia="Times New Roman"/>
+          <w:b w:val="0"/>
+          <w:i/>
+          <w:sz w:val="24"/>
+          <w:highlight w:val="none"/>
+          <w:vertAlign w:val="baseline"/>
+        </w:rPr>
+        <w:t xml:space="preserve">OCR1A = (3/4)*TOP ≈ 767 = 0x2FF</w:t>
+      </w:r>
+      <w:r>
+        <w:rPr>
+          <w:rFonts w:ascii="Times New Roman" w:hAnsi="Times New Roman" w:cs="Times New Roman" w:eastAsia="Times New Roman"/>
+          <w:b w:val="0"/>
+          <w:i/>
+          <w:sz w:val="24"/>
+          <w:highlight w:val="none"/>
+          <w:vertAlign w:val="baseline"/>
+        </w:rPr>
+      </w:r>
+      <w:r>
+        <w:rPr>
+          <w:rFonts w:ascii="Times New Roman" w:hAnsi="Times New Roman" w:cs="Times New Roman" w:eastAsia="Times New Roman"/>
+          <w:b w:val="0"/>
+          <w:i/>
+          <w:sz w:val="24"/>
+          <w:highlight w:val="none"/>
+          <w:vertAlign w:val="baseline"/>
+        </w:rPr>
+      </w:r>
+    </w:p>
+    <w:p>
+      <w:pPr>
+        <w:ind w:left="709" w:right="0" w:firstLine="0"/>
+        <w:jc w:val="left"/>
+        <w:spacing w:line="360" w:lineRule="auto"/>
+        <w:shd w:val="nil" w:color="000000"/>
+        <w:rPr>
+          <w:rFonts w:ascii="Times New Roman" w:hAnsi="Times New Roman" w:cs="Times New Roman" w:eastAsia="Times New Roman"/>
+          <w:b w:val="0"/>
+          <w:i/>
+          <w:sz w:val="24"/>
+          <w:highlight w:val="none"/>
+          <w:vertAlign w:val="baseline"/>
+        </w:rPr>
+      </w:pPr>
+      <w:r>
+        <w:rPr>
+          <w:rFonts w:ascii="Times New Roman" w:hAnsi="Times New Roman" w:cs="Times New Roman" w:eastAsia="Times New Roman"/>
+          <w:b w:val="0"/>
+          <w:i/>
+          <w:sz w:val="24"/>
+          <w:highlight w:val="none"/>
+          <w:vertAlign w:val="baseline"/>
+        </w:rPr>
+      </w:r>
+      <w:r>
+        <w:rPr>
+          <w:rFonts w:ascii="Times New Roman" w:hAnsi="Times New Roman" w:cs="Times New Roman" w:eastAsia="Times New Roman"/>
+          <w:b w:val="0"/>
+          <w:i/>
+          <w:sz w:val="24"/>
+          <w:highlight w:val="none"/>
+          <w:vertAlign w:val="baseline"/>
+        </w:rPr>
+      </w:r>
+    </w:p>
+    <w:p>
+      <w:pPr>
+        <w:ind w:left="709" w:right="0" w:firstLine="0"/>
+        <w:jc w:val="left"/>
+        <w:spacing w:line="360" w:lineRule="auto"/>
+        <w:shd w:val="nil" w:color="000000"/>
+        <w:rPr>
+          <w:rFonts w:ascii="Times New Roman" w:hAnsi="Times New Roman" w:cs="Times New Roman" w:eastAsia="Times New Roman"/>
+          <w:b w:val="0"/>
+          <w:i w:val="0"/>
+          <w:sz w:val="24"/>
+          <w:highlight w:val="none"/>
+          <w:vertAlign w:val="baseline"/>
+        </w:rPr>
+      </w:pPr>
+      <w:r>
+        <w:rPr>
+          <w:rFonts w:ascii="Times New Roman" w:hAnsi="Times New Roman" w:cs="Times New Roman" w:eastAsia="Times New Roman"/>
+          <w:b w:val="0"/>
+          <w:i w:val="0"/>
+          <w:sz w:val="24"/>
+          <w:highlight w:val="none"/>
+          <w:vertAlign w:val="baseline"/>
+        </w:rPr>
+        <w:t xml:space="preserve">Код измененной программы:</w:t>
+      </w:r>
+      <w:r>
+        <w:rPr>
+          <w:rFonts w:ascii="Times New Roman" w:hAnsi="Times New Roman" w:cs="Times New Roman" w:eastAsia="Times New Roman"/>
+          <w:b w:val="0"/>
+          <w:i w:val="0"/>
+          <w:sz w:val="24"/>
+          <w:highlight w:val="none"/>
+          <w:vertAlign w:val="baseline"/>
+        </w:rPr>
+      </w:r>
+    </w:p>
+    <w:p>
+      <w:pPr>
+        <w:ind w:left="709" w:right="0" w:firstLine="0"/>
+        <w:jc w:val="left"/>
+        <w:spacing w:line="276" w:lineRule="auto"/>
+        <w:shd w:val="nil" w:color="000000"/>
+      </w:pPr>
+      <w:r>
+        <w:rPr>
+          <w:rFonts w:ascii="FreeMono" w:hAnsi="FreeMono" w:cs="FreeMono" w:eastAsia="FreeMono"/>
+          <w:b w:val="0"/>
+          <w:i/>
+          <w:sz w:val="24"/>
+          <w:highlight w:val="none"/>
+          <w:vertAlign w:val="baseline"/>
+        </w:rPr>
+        <w:t xml:space="preserve">;************************************************************************</w:t>
+      </w:r>
+      <w:r/>
+    </w:p>
+    <w:p>
+      <w:pPr>
+        <w:ind w:left="709" w:right="0" w:firstLine="0"/>
+        <w:jc w:val="left"/>
+        <w:spacing w:line="276" w:lineRule="auto"/>
+        <w:shd w:val="nil" w:color="000000"/>
+      </w:pPr>
+      <w:r>
+        <w:rPr>
+          <w:rFonts w:ascii="FreeMono" w:hAnsi="FreeMono" w:cs="FreeMono" w:eastAsia="FreeMono"/>
+          <w:b w:val="0"/>
+          <w:i/>
+          <w:sz w:val="24"/>
+          <w:highlight w:val="none"/>
+          <w:vertAlign w:val="baseline"/>
+        </w:rPr>
+        <w:t xml:space="preserve">;Программа 4.4 для МК ATx8515:</w:t>
+      </w:r>
+      <w:r/>
+    </w:p>
+    <w:p>
+      <w:pPr>
+        <w:ind w:left="709" w:right="0" w:firstLine="0"/>
+        <w:jc w:val="left"/>
+        <w:spacing w:line="276" w:lineRule="auto"/>
+        <w:shd w:val="nil" w:color="000000"/>
+      </w:pPr>
+      <w:r>
+        <w:rPr>
+          <w:rFonts w:ascii="FreeMono" w:hAnsi="FreeMono" w:cs="FreeMono" w:eastAsia="FreeMono"/>
+          <w:b w:val="0"/>
+          <w:i/>
+          <w:sz w:val="24"/>
+          <w:highlight w:val="none"/>
+          <w:vertAlign w:val="baseline"/>
+        </w:rPr>
+        <w:t xml:space="preserve">;демонстрация работы таймера Т1 в режиме ШИМ</w:t>
+      </w:r>
+      <w:r/>
+    </w:p>
+    <w:p>
+      <w:pPr>
+        <w:ind w:left="709" w:right="0" w:firstLine="0"/>
+        <w:jc w:val="left"/>
+        <w:spacing w:line="276" w:lineRule="auto"/>
+        <w:shd w:val="nil" w:color="000000"/>
+      </w:pPr>
+      <w:r>
+        <w:rPr>
+          <w:rFonts w:ascii="FreeMono" w:hAnsi="FreeMono" w:cs="FreeMono" w:eastAsia="FreeMono"/>
+          <w:b w:val="0"/>
+          <w:i/>
+          <w:sz w:val="24"/>
+          <w:highlight w:val="none"/>
+          <w:vertAlign w:val="baseline"/>
+        </w:rPr>
+        <w:t xml:space="preserve">;При нажатии SW0 происходит генерация </w:t>
+      </w:r>
+      <w:r/>
+    </w:p>
+    <w:p>
+      <w:pPr>
+        <w:ind w:left="709" w:right="0" w:firstLine="0"/>
+        <w:jc w:val="left"/>
+        <w:spacing w:line="276" w:lineRule="auto"/>
+        <w:shd w:val="nil" w:color="000000"/>
+      </w:pPr>
+      <w:r>
+        <w:rPr>
+          <w:rFonts w:ascii="FreeMono" w:hAnsi="FreeMono" w:cs="FreeMono" w:eastAsia="FreeMono"/>
+          <w:b w:val="0"/>
+          <w:i/>
+          <w:sz w:val="24"/>
+          <w:highlight w:val="none"/>
+          <w:vertAlign w:val="baseline"/>
+        </w:rPr>
+        <w:t xml:space="preserve">;ШИМ-сигналов с порогом сравнения F1</w:t>
+      </w:r>
+      <w:r/>
+    </w:p>
+    <w:p>
+      <w:pPr>
+        <w:ind w:left="709" w:right="0" w:firstLine="0"/>
+        <w:jc w:val="left"/>
+        <w:spacing w:line="276" w:lineRule="auto"/>
+        <w:shd w:val="nil" w:color="000000"/>
+      </w:pPr>
+      <w:r>
+        <w:rPr>
+          <w:rFonts w:ascii="FreeMono" w:hAnsi="FreeMono" w:cs="FreeMono" w:eastAsia="FreeMono"/>
+          <w:b w:val="0"/>
+          <w:i/>
+          <w:sz w:val="24"/>
+          <w:highlight w:val="none"/>
+          <w:vertAlign w:val="baseline"/>
+        </w:rPr>
+        <w:t xml:space="preserve">;При нажатии SW1 происходит генерация </w:t>
+      </w:r>
+      <w:r/>
+    </w:p>
+    <w:p>
+      <w:pPr>
+        <w:ind w:left="709" w:right="0" w:firstLine="0"/>
+        <w:jc w:val="left"/>
+        <w:spacing w:line="276" w:lineRule="auto"/>
+        <w:shd w:val="nil" w:color="000000"/>
+      </w:pPr>
+      <w:r>
+        <w:rPr>
+          <w:rFonts w:ascii="FreeMono" w:hAnsi="FreeMono" w:cs="FreeMono" w:eastAsia="FreeMono"/>
+          <w:b w:val="0"/>
+          <w:i/>
+          <w:sz w:val="24"/>
+          <w:highlight w:val="none"/>
+          <w:vertAlign w:val="baseline"/>
+        </w:rPr>
+        <w:t xml:space="preserve">;ШИМ-сигналов с порогом сравнения F2</w:t>
+      </w:r>
+      <w:r/>
+    </w:p>
+    <w:p>
+      <w:pPr>
+        <w:ind w:left="709" w:right="0" w:firstLine="0"/>
+        <w:jc w:val="left"/>
+        <w:spacing w:line="276" w:lineRule="auto"/>
+        <w:shd w:val="nil" w:color="000000"/>
+      </w:pPr>
+      <w:r>
+        <w:rPr>
+          <w:rFonts w:ascii="FreeMono" w:hAnsi="FreeMono" w:cs="FreeMono" w:eastAsia="FreeMono"/>
+          <w:b w:val="0"/>
+          <w:i/>
+          <w:sz w:val="24"/>
+          <w:highlight w:val="none"/>
+          <w:vertAlign w:val="baseline"/>
+        </w:rPr>
+        <w:t xml:space="preserve">;Соединения: PD5-LED0,PE2-LED1, PD0-SW0,PD1-SW1 </w:t>
+      </w:r>
+      <w:r/>
+    </w:p>
+    <w:p>
+      <w:pPr>
+        <w:ind w:left="709" w:right="0" w:firstLine="0"/>
+        <w:jc w:val="left"/>
+        <w:spacing w:line="276" w:lineRule="auto"/>
+        <w:shd w:val="nil" w:color="000000"/>
+      </w:pPr>
+      <w:r>
+        <w:rPr>
+          <w:rFonts w:ascii="FreeMono" w:hAnsi="FreeMono" w:cs="FreeMono" w:eastAsia="FreeMono"/>
+          <w:b w:val="0"/>
+          <w:i/>
+          <w:sz w:val="24"/>
+          <w:highlight w:val="none"/>
+          <w:vertAlign w:val="baseline"/>
+        </w:rPr>
+        <w:t xml:space="preserve">;************************************************************************</w:t>
+      </w:r>
+      <w:r/>
+    </w:p>
+    <w:p>
+      <w:pPr>
+        <w:ind w:left="709" w:right="0" w:firstLine="0"/>
+        <w:jc w:val="left"/>
+        <w:spacing w:line="276" w:lineRule="auto"/>
+        <w:shd w:val="nil" w:color="000000"/>
+      </w:pPr>
+      <w:r>
+        <w:rPr>
+          <w:rFonts w:ascii="FreeMono" w:hAnsi="FreeMono" w:cs="FreeMono" w:eastAsia="FreeMono"/>
+          <w:b w:val="0"/>
+          <w:i/>
+          <w:sz w:val="24"/>
+          <w:highlight w:val="none"/>
+          <w:vertAlign w:val="baseline"/>
+        </w:rPr>
+        <w:t xml:space="preserve">;.include "8515def.inc" ;файл определений AT90S8515</w:t>
+      </w:r>
+      <w:r/>
+    </w:p>
+    <w:p>
+      <w:pPr>
+        <w:ind w:left="709" w:right="0" w:firstLine="0"/>
+        <w:jc w:val="left"/>
+        <w:spacing w:line="276" w:lineRule="auto"/>
+        <w:shd w:val="nil" w:color="000000"/>
+      </w:pPr>
+      <w:r>
+        <w:rPr>
+          <w:rFonts w:ascii="FreeMono" w:hAnsi="FreeMono" w:cs="FreeMono" w:eastAsia="FreeMono"/>
+          <w:b w:val="0"/>
+          <w:i/>
+          <w:sz w:val="24"/>
+          <w:highlight w:val="none"/>
+          <w:vertAlign w:val="baseline"/>
+        </w:rPr>
+        <w:t xml:space="preserve">.include "m8515def.inc" ;файл определений ATmega8515</w:t>
+      </w:r>
+      <w:r/>
+    </w:p>
+    <w:p>
+      <w:pPr>
+        <w:ind w:left="709" w:right="0" w:firstLine="0"/>
+        <w:jc w:val="left"/>
+        <w:spacing w:line="276" w:lineRule="auto"/>
+        <w:shd w:val="nil" w:color="000000"/>
+      </w:pPr>
+      <w:r>
+        <w:rPr>
+          <w:rFonts w:ascii="FreeMono" w:hAnsi="FreeMono" w:cs="FreeMono" w:eastAsia="FreeMono"/>
+          <w:b w:val="0"/>
+          <w:i/>
+          <w:sz w:val="24"/>
+          <w:highlight w:val="none"/>
+          <w:vertAlign w:val="baseline"/>
+        </w:rPr>
+        <w:t xml:space="preserve">.def temp = r16 ;временный регистр</w:t>
+      </w:r>
+      <w:r/>
+    </w:p>
+    <w:p>
+      <w:pPr>
+        <w:ind w:left="709" w:right="0" w:firstLine="0"/>
+        <w:jc w:val="left"/>
+        <w:spacing w:line="276" w:lineRule="auto"/>
+        <w:shd w:val="nil" w:color="000000"/>
+      </w:pPr>
+      <w:r>
+        <w:rPr>
+          <w:rFonts w:ascii="FreeMono" w:hAnsi="FreeMono" w:cs="FreeMono" w:eastAsia="FreeMono"/>
+          <w:b w:val="0"/>
+          <w:i/>
+          <w:sz w:val="24"/>
+          <w:highlight w:val="none"/>
+          <w:vertAlign w:val="baseline"/>
+        </w:rPr>
+        <w:t xml:space="preserve">;***Выводы порта PD</w:t>
+      </w:r>
+      <w:r/>
+    </w:p>
+    <w:p>
+      <w:pPr>
+        <w:ind w:left="709" w:right="0" w:firstLine="0"/>
+        <w:jc w:val="left"/>
+        <w:spacing w:line="276" w:lineRule="auto"/>
+        <w:shd w:val="nil" w:color="000000"/>
+      </w:pPr>
+      <w:r>
+        <w:rPr>
+          <w:rFonts w:ascii="FreeMono" w:hAnsi="FreeMono" w:cs="FreeMono" w:eastAsia="FreeMono"/>
+          <w:b w:val="0"/>
+          <w:i/>
+          <w:sz w:val="24"/>
+          <w:highlight w:val="none"/>
+          <w:vertAlign w:val="baseline"/>
+        </w:rPr>
+        <w:t xml:space="preserve">.equ SW0 = 0</w:t>
+      </w:r>
+      <w:r/>
+    </w:p>
+    <w:p>
+      <w:pPr>
+        <w:ind w:left="709" w:right="0" w:firstLine="0"/>
+        <w:jc w:val="left"/>
+        <w:spacing w:line="276" w:lineRule="auto"/>
+        <w:shd w:val="nil" w:color="000000"/>
+      </w:pPr>
+      <w:r>
+        <w:rPr>
+          <w:rFonts w:ascii="FreeMono" w:hAnsi="FreeMono" w:cs="FreeMono" w:eastAsia="FreeMono"/>
+          <w:b w:val="0"/>
+          <w:i/>
+          <w:sz w:val="24"/>
+          <w:highlight w:val="none"/>
+          <w:vertAlign w:val="baseline"/>
+        </w:rPr>
+        <w:t xml:space="preserve">.equ SW1 = 1</w:t>
+      </w:r>
+      <w:r/>
+    </w:p>
+    <w:p>
+      <w:pPr>
+        <w:ind w:left="709" w:right="0" w:firstLine="0"/>
+        <w:jc w:val="left"/>
+        <w:spacing w:line="276" w:lineRule="auto"/>
+        <w:shd w:val="nil" w:color="000000"/>
+      </w:pPr>
+      <w:r>
+        <w:rPr>
+          <w:rFonts w:ascii="FreeMono" w:hAnsi="FreeMono" w:cs="FreeMono" w:eastAsia="FreeMono"/>
+          <w:b w:val="0"/>
+          <w:i/>
+          <w:sz w:val="24"/>
+          <w:highlight w:val="none"/>
+          <w:vertAlign w:val="baseline"/>
+        </w:rPr>
+        <w:t xml:space="preserve">.org $000</w:t>
+      </w:r>
+      <w:r/>
+    </w:p>
+    <w:p>
+      <w:pPr>
+        <w:ind w:left="709" w:right="0" w:firstLine="0"/>
+        <w:jc w:val="left"/>
+        <w:spacing w:line="276" w:lineRule="auto"/>
+        <w:shd w:val="nil" w:color="000000"/>
+      </w:pPr>
+      <w:r>
+        <w:rPr>
+          <w:rFonts w:ascii="FreeMono" w:hAnsi="FreeMono" w:cs="FreeMono" w:eastAsia="FreeMono"/>
+          <w:b w:val="0"/>
+          <w:i/>
+          <w:sz w:val="24"/>
+          <w:highlight w:val="none"/>
+          <w:vertAlign w:val="baseline"/>
+        </w:rPr>
+        <w:t xml:space="preserve">rjmp INIT ;обработка сброса</w:t>
+      </w:r>
+      <w:r/>
+    </w:p>
+    <w:p>
+      <w:pPr>
+        <w:ind w:left="709" w:right="0" w:firstLine="0"/>
+        <w:jc w:val="left"/>
+        <w:spacing w:line="276" w:lineRule="auto"/>
+        <w:shd w:val="nil" w:color="000000"/>
+      </w:pPr>
+      <w:r>
+        <w:rPr>
+          <w:rFonts w:ascii="FreeMono" w:hAnsi="FreeMono" w:cs="FreeMono" w:eastAsia="FreeMono"/>
+          <w:b w:val="0"/>
+          <w:i/>
+          <w:sz w:val="24"/>
+          <w:highlight w:val="none"/>
+          <w:vertAlign w:val="baseline"/>
+        </w:rPr>
+      </w:r>
+      <w:r/>
+    </w:p>
+    <w:p>
+      <w:pPr>
+        <w:ind w:left="709" w:right="0" w:firstLine="0"/>
+        <w:jc w:val="left"/>
+        <w:spacing w:line="276" w:lineRule="auto"/>
+        <w:shd w:val="nil" w:color="000000"/>
+      </w:pPr>
+      <w:r>
+        <w:rPr>
+          <w:rFonts w:ascii="FreeMono" w:hAnsi="FreeMono" w:cs="FreeMono" w:eastAsia="FreeMono"/>
+          <w:b w:val="0"/>
+          <w:i/>
+          <w:sz w:val="24"/>
+          <w:highlight w:val="none"/>
+          <w:vertAlign w:val="baseline"/>
+        </w:rPr>
+        <w:t xml:space="preserve">;***Инициализация МК</w:t>
+      </w:r>
+      <w:r/>
+    </w:p>
+    <w:p>
+      <w:pPr>
+        <w:ind w:left="709" w:right="0" w:firstLine="0"/>
+        <w:jc w:val="left"/>
+        <w:spacing w:line="276" w:lineRule="auto"/>
+        <w:shd w:val="nil" w:color="000000"/>
+      </w:pPr>
+      <w:r>
+        <w:rPr>
+          <w:rFonts w:ascii="FreeMono" w:hAnsi="FreeMono" w:cs="FreeMono" w:eastAsia="FreeMono"/>
+          <w:b w:val="0"/>
+          <w:i/>
+          <w:sz w:val="24"/>
+          <w:highlight w:val="none"/>
+          <w:vertAlign w:val="baseline"/>
+        </w:rPr>
+        <w:t xml:space="preserve">INIT: ldi temp,0x20 ;инициализация PD5</w:t>
+      </w:r>
+      <w:r/>
+    </w:p>
+    <w:p>
+      <w:pPr>
+        <w:ind w:left="709" w:right="0" w:firstLine="0"/>
+        <w:jc w:val="left"/>
+        <w:spacing w:line="276" w:lineRule="auto"/>
+        <w:shd w:val="nil" w:color="000000"/>
+      </w:pPr>
+      <w:r>
+        <w:rPr>
+          <w:rFonts w:ascii="FreeMono" w:hAnsi="FreeMono" w:cs="FreeMono" w:eastAsia="FreeMono"/>
+          <w:b w:val="0"/>
+          <w:i/>
+          <w:sz w:val="24"/>
+          <w:highlight w:val="none"/>
+          <w:vertAlign w:val="baseline"/>
+        </w:rPr>
+        <w:t xml:space="preserve">out DDRD,temp ; на вывод</w:t>
+      </w:r>
+      <w:r/>
+    </w:p>
+    <w:p>
+      <w:pPr>
+        <w:ind w:left="709" w:right="0" w:firstLine="0"/>
+        <w:jc w:val="left"/>
+        <w:spacing w:line="276" w:lineRule="auto"/>
+        <w:shd w:val="nil" w:color="000000"/>
+      </w:pPr>
+      <w:r>
+        <w:rPr>
+          <w:rFonts w:ascii="FreeMono" w:hAnsi="FreeMono" w:cs="FreeMono" w:eastAsia="FreeMono"/>
+          <w:b w:val="0"/>
+          <w:i/>
+          <w:sz w:val="24"/>
+          <w:highlight w:val="none"/>
+          <w:vertAlign w:val="baseline"/>
+        </w:rPr>
+        <w:t xml:space="preserve">ldi temp,0x03 ;включение ‘подтягивающих’</w:t>
+      </w:r>
+      <w:r/>
+    </w:p>
+    <w:p>
+      <w:pPr>
+        <w:ind w:left="709" w:right="0" w:firstLine="0"/>
+        <w:jc w:val="left"/>
+        <w:spacing w:line="276" w:lineRule="auto"/>
+        <w:shd w:val="nil" w:color="000000"/>
+      </w:pPr>
+      <w:r>
+        <w:rPr>
+          <w:rFonts w:ascii="FreeMono" w:hAnsi="FreeMono" w:cs="FreeMono" w:eastAsia="FreeMono"/>
+          <w:b w:val="0"/>
+          <w:i/>
+          <w:sz w:val="24"/>
+          <w:highlight w:val="none"/>
+          <w:vertAlign w:val="baseline"/>
+        </w:rPr>
+        <w:t xml:space="preserve">out PORTD,temp ; резисторов порта PD</w:t>
+      </w:r>
+      <w:r/>
+    </w:p>
+    <w:p>
+      <w:pPr>
+        <w:ind w:left="709" w:right="0" w:firstLine="0"/>
+        <w:jc w:val="left"/>
+        <w:spacing w:line="276" w:lineRule="auto"/>
+        <w:shd w:val="nil" w:color="000000"/>
+      </w:pPr>
+      <w:r>
+        <w:rPr>
+          <w:rFonts w:ascii="FreeMono" w:hAnsi="FreeMono" w:cs="FreeMono" w:eastAsia="FreeMono"/>
+          <w:b w:val="0"/>
+          <w:i/>
+          <w:sz w:val="24"/>
+          <w:highlight w:val="none"/>
+          <w:vertAlign w:val="baseline"/>
+        </w:rPr>
+        <w:t xml:space="preserve">ldi temp,0x04 ;/// для ATmega8515 инициализация </w:t>
+      </w:r>
+      <w:r/>
+    </w:p>
+    <w:p>
+      <w:pPr>
+        <w:ind w:left="709" w:right="0" w:firstLine="0"/>
+        <w:jc w:val="left"/>
+        <w:spacing w:line="276" w:lineRule="auto"/>
+        <w:shd w:val="nil" w:color="000000"/>
+      </w:pPr>
+      <w:r>
+        <w:rPr>
+          <w:rFonts w:ascii="FreeMono" w:hAnsi="FreeMono" w:cs="FreeMono" w:eastAsia="FreeMono"/>
+          <w:b w:val="0"/>
+          <w:i/>
+          <w:sz w:val="24"/>
+          <w:highlight w:val="none"/>
+          <w:vertAlign w:val="baseline"/>
+        </w:rPr>
+        <w:t xml:space="preserve">out DDRE,temp ;/// PE2 (OC1B) на вывод</w:t>
+      </w:r>
+      <w:r/>
+    </w:p>
+    <w:p>
+      <w:pPr>
+        <w:ind w:left="709" w:right="0" w:firstLine="0"/>
+        <w:jc w:val="left"/>
+        <w:spacing w:line="276" w:lineRule="auto"/>
+        <w:shd w:val="nil" w:color="000000"/>
+      </w:pPr>
+      <w:r>
+        <w:rPr>
+          <w:rFonts w:ascii="FreeMono" w:hAnsi="FreeMono" w:cs="FreeMono" w:eastAsia="FreeMono"/>
+          <w:b w:val="0"/>
+          <w:i/>
+          <w:sz w:val="24"/>
+          <w:highlight w:val="none"/>
+          <w:vertAlign w:val="baseline"/>
+        </w:rPr>
+      </w:r>
+      <w:r/>
+    </w:p>
+    <w:p>
+      <w:pPr>
+        <w:ind w:left="709" w:right="0" w:firstLine="0"/>
+        <w:jc w:val="left"/>
+        <w:spacing w:line="276" w:lineRule="auto"/>
+        <w:shd w:val="nil" w:color="000000"/>
+      </w:pPr>
+      <w:r>
+        <w:rPr>
+          <w:rFonts w:ascii="FreeMono" w:hAnsi="FreeMono" w:cs="FreeMono" w:eastAsia="FreeMono"/>
+          <w:b w:val="0"/>
+          <w:i/>
+          <w:sz w:val="24"/>
+          <w:highlight w:val="none"/>
+          <w:vertAlign w:val="baseline"/>
+        </w:rPr>
+        <w:t xml:space="preserve">cli ;запрещение прерываний</w:t>
+      </w:r>
+      <w:r/>
+    </w:p>
+    <w:p>
+      <w:pPr>
+        <w:ind w:left="709" w:right="0" w:firstLine="0"/>
+        <w:jc w:val="left"/>
+        <w:spacing w:line="276" w:lineRule="auto"/>
+        <w:shd w:val="nil" w:color="000000"/>
+      </w:pPr>
+      <w:r>
+        <w:rPr>
+          <w:rFonts w:ascii="FreeMono" w:hAnsi="FreeMono" w:cs="FreeMono" w:eastAsia="FreeMono"/>
+          <w:b w:val="0"/>
+          <w:i/>
+          <w:sz w:val="24"/>
+          <w:highlight w:val="none"/>
+          <w:vertAlign w:val="baseline"/>
+        </w:rPr>
+        <w:t xml:space="preserve">;настройка таймера: 10-разрядный режим ШИМ, на выводе</w:t>
+      </w:r>
+      <w:r/>
+    </w:p>
+    <w:p>
+      <w:pPr>
+        <w:ind w:left="709" w:right="0" w:firstLine="0"/>
+        <w:jc w:val="left"/>
+        <w:spacing w:line="276" w:lineRule="auto"/>
+        <w:shd w:val="nil" w:color="000000"/>
+      </w:pPr>
+      <w:r>
+        <w:rPr>
+          <w:rFonts w:ascii="FreeMono" w:hAnsi="FreeMono" w:cs="FreeMono" w:eastAsia="FreeMono"/>
+          <w:b w:val="0"/>
+          <w:i/>
+          <w:sz w:val="24"/>
+          <w:highlight w:val="none"/>
+          <w:vertAlign w:val="baseline"/>
+        </w:rPr>
+        <w:t xml:space="preserve">;OC1A неинвертированный сигнал, OC1B – инвертированный сигнал</w:t>
+      </w:r>
+      <w:r/>
+    </w:p>
+    <w:p>
+      <w:pPr>
+        <w:ind w:left="709" w:right="0" w:firstLine="0"/>
+        <w:jc w:val="left"/>
+        <w:spacing w:line="276" w:lineRule="auto"/>
+        <w:shd w:val="nil" w:color="000000"/>
+      </w:pPr>
+      <w:r>
+        <w:rPr>
+          <w:rFonts w:ascii="FreeMono" w:hAnsi="FreeMono" w:cs="FreeMono" w:eastAsia="FreeMono"/>
+          <w:b w:val="0"/>
+          <w:i/>
+          <w:sz w:val="24"/>
+          <w:highlight w:val="none"/>
+          <w:vertAlign w:val="baseline"/>
+        </w:rPr>
+        <w:t xml:space="preserve">ldi temp,0xB3</w:t>
+      </w:r>
+      <w:r/>
+    </w:p>
+    <w:p>
+      <w:pPr>
+        <w:ind w:left="709" w:right="0" w:firstLine="0"/>
+        <w:jc w:val="left"/>
+        <w:spacing w:line="276" w:lineRule="auto"/>
+        <w:shd w:val="nil" w:color="000000"/>
+      </w:pPr>
+      <w:r>
+        <w:rPr>
+          <w:rFonts w:ascii="FreeMono" w:hAnsi="FreeMono" w:cs="FreeMono" w:eastAsia="FreeMono"/>
+          <w:b w:val="0"/>
+          <w:i/>
+          <w:sz w:val="24"/>
+          <w:highlight w:val="none"/>
+          <w:vertAlign w:val="baseline"/>
+        </w:rPr>
+        <w:t xml:space="preserve">out TCCR1A,temp</w:t>
+      </w:r>
+      <w:r/>
+    </w:p>
+    <w:p>
+      <w:pPr>
+        <w:ind w:left="709" w:right="0" w:firstLine="0"/>
+        <w:jc w:val="left"/>
+        <w:spacing w:line="276" w:lineRule="auto"/>
+        <w:shd w:val="nil" w:color="000000"/>
+      </w:pPr>
+      <w:r>
+        <w:rPr>
+          <w:rFonts w:ascii="FreeMono" w:hAnsi="FreeMono" w:cs="FreeMono" w:eastAsia="FreeMono"/>
+          <w:b w:val="0"/>
+          <w:i/>
+          <w:sz w:val="24"/>
+          <w:highlight w:val="none"/>
+          <w:vertAlign w:val="baseline"/>
+        </w:rPr>
+        <w:t xml:space="preserve">clr temp ; обнуление</w:t>
+      </w:r>
+      <w:r/>
+    </w:p>
+    <w:p>
+      <w:pPr>
+        <w:ind w:left="709" w:right="0" w:firstLine="0"/>
+        <w:jc w:val="left"/>
+        <w:spacing w:line="276" w:lineRule="auto"/>
+        <w:shd w:val="nil" w:color="000000"/>
+      </w:pPr>
+      <w:r>
+        <w:rPr>
+          <w:rFonts w:ascii="FreeMono" w:hAnsi="FreeMono" w:cs="FreeMono" w:eastAsia="FreeMono"/>
+          <w:b w:val="0"/>
+          <w:i/>
+          <w:sz w:val="24"/>
+          <w:highlight w:val="none"/>
+          <w:vertAlign w:val="baseline"/>
+        </w:rPr>
+        <w:t xml:space="preserve">out TCNT1H,temp ; счётного</w:t>
+      </w:r>
+      <w:r/>
+    </w:p>
+    <w:p>
+      <w:pPr>
+        <w:ind w:left="709" w:right="0" w:firstLine="0"/>
+        <w:jc w:val="left"/>
+        <w:spacing w:line="276" w:lineRule="auto"/>
+        <w:shd w:val="nil" w:color="000000"/>
+      </w:pPr>
+      <w:r>
+        <w:rPr>
+          <w:rFonts w:ascii="FreeMono" w:hAnsi="FreeMono" w:cs="FreeMono" w:eastAsia="FreeMono"/>
+          <w:b w:val="0"/>
+          <w:i/>
+          <w:sz w:val="24"/>
+          <w:highlight w:val="none"/>
+          <w:vertAlign w:val="baseline"/>
+        </w:rPr>
+        <w:t xml:space="preserve">out TCNT1L,temp ; регистра</w:t>
+      </w:r>
+      <w:r/>
+    </w:p>
+    <w:p>
+      <w:pPr>
+        <w:ind w:left="709" w:right="0" w:firstLine="0"/>
+        <w:jc w:val="left"/>
+        <w:spacing w:line="276" w:lineRule="auto"/>
+        <w:shd w:val="nil" w:color="000000"/>
+      </w:pPr>
+      <w:r>
+        <w:rPr>
+          <w:rFonts w:ascii="FreeMono" w:hAnsi="FreeMono" w:cs="FreeMono" w:eastAsia="FreeMono"/>
+          <w:b w:val="0"/>
+          <w:i/>
+          <w:sz w:val="24"/>
+          <w:highlight w:val="none"/>
+          <w:vertAlign w:val="baseline"/>
+        </w:rPr>
+        <w:t xml:space="preserve">ldi temp,0x05 ;таймер</w:t>
+      </w:r>
+      <w:r/>
+    </w:p>
+    <w:p>
+      <w:pPr>
+        <w:ind w:left="709" w:right="0" w:firstLine="0"/>
+        <w:jc w:val="left"/>
+        <w:spacing w:line="276" w:lineRule="auto"/>
+        <w:shd w:val="nil" w:color="000000"/>
+      </w:pPr>
+      <w:r>
+        <w:rPr>
+          <w:rFonts w:ascii="FreeMono" w:hAnsi="FreeMono" w:cs="FreeMono" w:eastAsia="FreeMono"/>
+          <w:b w:val="0"/>
+          <w:i/>
+          <w:sz w:val="24"/>
+          <w:highlight w:val="none"/>
+          <w:vertAlign w:val="baseline"/>
+        </w:rPr>
+        <w:t xml:space="preserve">out TCCR1B,temp ; запущен с предделителем 1024</w:t>
+      </w:r>
+      <w:r/>
+    </w:p>
+    <w:p>
+      <w:pPr>
+        <w:ind w:left="709" w:right="0" w:firstLine="0"/>
+        <w:jc w:val="left"/>
+        <w:spacing w:line="276" w:lineRule="auto"/>
+        <w:shd w:val="nil" w:color="000000"/>
+      </w:pPr>
+      <w:r>
+        <w:rPr>
+          <w:rFonts w:ascii="FreeMono" w:hAnsi="FreeMono" w:cs="FreeMono" w:eastAsia="FreeMono"/>
+          <w:b w:val="0"/>
+          <w:i/>
+          <w:sz w:val="24"/>
+          <w:highlight w:val="none"/>
+          <w:vertAlign w:val="baseline"/>
+        </w:rPr>
+        <w:t xml:space="preserve">F1: sbic PIND,SW0 ;проверка нажатия SW0</w:t>
+      </w:r>
+      <w:r/>
+    </w:p>
+    <w:p>
+      <w:pPr>
+        <w:ind w:left="709" w:right="0" w:firstLine="0"/>
+        <w:jc w:val="left"/>
+        <w:spacing w:line="276" w:lineRule="auto"/>
+        <w:shd w:val="nil" w:color="000000"/>
+      </w:pPr>
+      <w:r>
+        <w:rPr>
+          <w:rFonts w:ascii="FreeMono" w:hAnsi="FreeMono" w:cs="FreeMono" w:eastAsia="FreeMono"/>
+          <w:b w:val="0"/>
+          <w:i/>
+          <w:sz w:val="24"/>
+          <w:highlight w:val="none"/>
+          <w:vertAlign w:val="baseline"/>
+        </w:rPr>
+        <w:t xml:space="preserve">rjmp F2</w:t>
+      </w:r>
+      <w:r/>
+    </w:p>
+    <w:p>
+      <w:pPr>
+        <w:ind w:left="709" w:right="0" w:firstLine="0"/>
+        <w:jc w:val="left"/>
+        <w:spacing w:line="276" w:lineRule="auto"/>
+        <w:shd w:val="nil" w:color="000000"/>
+      </w:pPr>
+      <w:r>
+        <w:rPr>
+          <w:rFonts w:ascii="FreeMono" w:hAnsi="FreeMono" w:cs="FreeMono" w:eastAsia="FreeMono"/>
+          <w:b w:val="0"/>
+          <w:i/>
+          <w:sz w:val="24"/>
+          <w:highlight w:val="none"/>
+          <w:vertAlign w:val="baseline"/>
+        </w:rPr>
+      </w:r>
+      <w:r/>
+    </w:p>
+    <w:p>
+      <w:pPr>
+        <w:ind w:left="709" w:right="0" w:firstLine="0"/>
+        <w:jc w:val="left"/>
+        <w:spacing w:line="276" w:lineRule="auto"/>
+        <w:shd w:val="nil" w:color="000000"/>
+      </w:pPr>
+      <w:r>
+        <w:rPr>
+          <w:rFonts w:ascii="FreeMono" w:hAnsi="FreeMono" w:cs="FreeMono" w:eastAsia="FreeMono"/>
+          <w:b w:val="0"/>
+          <w:i/>
+          <w:sz w:val="24"/>
+          <w:highlight w:val="none"/>
+          <w:vertAlign w:val="baseline"/>
+        </w:rPr>
+        <w:t xml:space="preserve">;***Установка порога F1</w:t>
+      </w:r>
+      <w:r/>
+    </w:p>
+    <w:p>
+      <w:pPr>
+        <w:ind w:left="709" w:right="0" w:firstLine="0"/>
+        <w:jc w:val="left"/>
+        <w:spacing w:line="276" w:lineRule="auto"/>
+        <w:shd w:val="nil" w:color="000000"/>
+      </w:pPr>
+      <w:r>
+        <w:rPr>
+          <w:rFonts w:ascii="FreeMono" w:hAnsi="FreeMono" w:cs="FreeMono" w:eastAsia="FreeMono"/>
+          <w:b w:val="0"/>
+          <w:i/>
+          <w:sz w:val="24"/>
+          <w:highlight w:val="none"/>
+          <w:vertAlign w:val="baseline"/>
+        </w:rPr>
+        <w:t xml:space="preserve">ldi temp,0x01 ;запись числа в</w:t>
+      </w:r>
+      <w:r/>
+    </w:p>
+    <w:p>
+      <w:pPr>
+        <w:ind w:left="709" w:right="0" w:firstLine="0"/>
+        <w:jc w:val="left"/>
+        <w:spacing w:line="276" w:lineRule="auto"/>
+        <w:shd w:val="nil" w:color="000000"/>
+      </w:pPr>
+      <w:r>
+        <w:rPr>
+          <w:rFonts w:ascii="FreeMono" w:hAnsi="FreeMono" w:cs="FreeMono" w:eastAsia="FreeMono"/>
+          <w:b w:val="0"/>
+          <w:i/>
+          <w:sz w:val="24"/>
+          <w:highlight w:val="none"/>
+          <w:vertAlign w:val="baseline"/>
+        </w:rPr>
+        <w:t xml:space="preserve">out OCR1AH,temp ; регистры сравнения,</w:t>
+      </w:r>
+      <w:r/>
+    </w:p>
+    <w:p>
+      <w:pPr>
+        <w:ind w:left="709" w:right="0" w:firstLine="0"/>
+        <w:jc w:val="left"/>
+        <w:spacing w:line="276" w:lineRule="auto"/>
+        <w:shd w:val="nil" w:color="000000"/>
+      </w:pPr>
+      <w:r>
+        <w:rPr>
+          <w:rFonts w:ascii="FreeMono" w:hAnsi="FreeMono" w:cs="FreeMono" w:eastAsia="FreeMono"/>
+          <w:b w:val="0"/>
+          <w:i/>
+          <w:sz w:val="24"/>
+          <w:highlight w:val="none"/>
+          <w:vertAlign w:val="baseline"/>
+        </w:rPr>
+        <w:t xml:space="preserve">out OCR1BH,temp ; первым записывается</w:t>
+      </w:r>
+      <w:r/>
+    </w:p>
+    <w:p>
+      <w:pPr>
+        <w:ind w:left="709" w:right="0" w:firstLine="0"/>
+        <w:jc w:val="left"/>
+        <w:spacing w:line="276" w:lineRule="auto"/>
+        <w:shd w:val="nil" w:color="000000"/>
+      </w:pPr>
+      <w:r>
+        <w:rPr>
+          <w:rFonts w:ascii="FreeMono" w:hAnsi="FreeMono" w:cs="FreeMono" w:eastAsia="FreeMono"/>
+          <w:b w:val="0"/>
+          <w:i/>
+          <w:sz w:val="24"/>
+          <w:highlight w:val="none"/>
+          <w:vertAlign w:val="baseline"/>
+        </w:rPr>
+        <w:t xml:space="preserve">ldi temp,0x00 ; старший байт</w:t>
+      </w:r>
+      <w:r/>
+    </w:p>
+    <w:p>
+      <w:pPr>
+        <w:ind w:left="709" w:right="0" w:firstLine="0"/>
+        <w:jc w:val="left"/>
+        <w:spacing w:line="276" w:lineRule="auto"/>
+        <w:shd w:val="nil" w:color="000000"/>
+      </w:pPr>
+      <w:r>
+        <w:rPr>
+          <w:rFonts w:ascii="FreeMono" w:hAnsi="FreeMono" w:cs="FreeMono" w:eastAsia="FreeMono"/>
+          <w:b w:val="0"/>
+          <w:i/>
+          <w:sz w:val="24"/>
+          <w:highlight w:val="none"/>
+          <w:vertAlign w:val="baseline"/>
+        </w:rPr>
+        <w:t xml:space="preserve">out OCR1AL,temp </w:t>
+      </w:r>
+      <w:r/>
+    </w:p>
+    <w:p>
+      <w:pPr>
+        <w:ind w:left="709" w:right="0" w:firstLine="0"/>
+        <w:jc w:val="left"/>
+        <w:spacing w:line="276" w:lineRule="auto"/>
+        <w:shd w:val="nil" w:color="000000"/>
+      </w:pPr>
+      <w:r>
+        <w:rPr>
+          <w:rFonts w:ascii="FreeMono" w:hAnsi="FreeMono" w:cs="FreeMono" w:eastAsia="FreeMono"/>
+          <w:b w:val="0"/>
+          <w:i/>
+          <w:sz w:val="24"/>
+          <w:highlight w:val="none"/>
+          <w:vertAlign w:val="baseline"/>
+        </w:rPr>
+        <w:t xml:space="preserve">out OCR1BL,temp</w:t>
+      </w:r>
+      <w:r/>
+    </w:p>
+    <w:p>
+      <w:pPr>
+        <w:ind w:left="709" w:right="0" w:firstLine="0"/>
+        <w:jc w:val="left"/>
+        <w:spacing w:line="276" w:lineRule="auto"/>
+        <w:shd w:val="nil" w:color="000000"/>
+      </w:pPr>
+      <w:r>
+        <w:rPr>
+          <w:rFonts w:ascii="FreeMono" w:hAnsi="FreeMono" w:cs="FreeMono" w:eastAsia="FreeMono"/>
+          <w:b w:val="0"/>
+          <w:i/>
+          <w:sz w:val="24"/>
+          <w:highlight w:val="none"/>
+          <w:vertAlign w:val="baseline"/>
+        </w:rPr>
+        <w:t xml:space="preserve">F2: sbic PIND,SW1 ; проверка нажатия SW1</w:t>
+      </w:r>
+      <w:r/>
+    </w:p>
+    <w:p>
+      <w:pPr>
+        <w:ind w:left="709" w:right="0" w:firstLine="0"/>
+        <w:jc w:val="left"/>
+        <w:spacing w:line="276" w:lineRule="auto"/>
+        <w:shd w:val="nil" w:color="000000"/>
+      </w:pPr>
+      <w:r>
+        <w:rPr>
+          <w:rFonts w:ascii="FreeMono" w:hAnsi="FreeMono" w:cs="FreeMono" w:eastAsia="FreeMono"/>
+          <w:b w:val="0"/>
+          <w:i/>
+          <w:sz w:val="24"/>
+          <w:highlight w:val="none"/>
+          <w:vertAlign w:val="baseline"/>
+        </w:rPr>
+        <w:t xml:space="preserve">rjmp F1</w:t>
+      </w:r>
+      <w:r/>
+    </w:p>
+    <w:p>
+      <w:pPr>
+        <w:ind w:left="709" w:right="0" w:firstLine="0"/>
+        <w:jc w:val="left"/>
+        <w:spacing w:line="276" w:lineRule="auto"/>
+        <w:shd w:val="nil" w:color="000000"/>
+      </w:pPr>
+      <w:r>
+        <w:rPr>
+          <w:rFonts w:ascii="FreeMono" w:hAnsi="FreeMono" w:cs="FreeMono" w:eastAsia="FreeMono"/>
+          <w:b w:val="0"/>
+          <w:i/>
+          <w:sz w:val="24"/>
+          <w:highlight w:val="none"/>
+          <w:vertAlign w:val="baseline"/>
+        </w:rPr>
+      </w:r>
+      <w:r/>
+    </w:p>
+    <w:p>
+      <w:pPr>
+        <w:ind w:left="709" w:right="0" w:firstLine="0"/>
+        <w:jc w:val="left"/>
+        <w:spacing w:line="276" w:lineRule="auto"/>
+        <w:shd w:val="nil" w:color="000000"/>
+      </w:pPr>
+      <w:r>
+        <w:rPr>
+          <w:rFonts w:ascii="FreeMono" w:hAnsi="FreeMono" w:cs="FreeMono" w:eastAsia="FreeMono"/>
+          <w:b w:val="0"/>
+          <w:i/>
+          <w:sz w:val="24"/>
+          <w:highlight w:val="none"/>
+          <w:vertAlign w:val="baseline"/>
+        </w:rPr>
+        <w:t xml:space="preserve">;*** Установка порога F2</w:t>
+      </w:r>
+      <w:r/>
+    </w:p>
+    <w:p>
+      <w:pPr>
+        <w:ind w:left="709" w:right="0" w:firstLine="0"/>
+        <w:jc w:val="left"/>
+        <w:spacing w:line="276" w:lineRule="auto"/>
+        <w:shd w:val="nil" w:color="000000"/>
+      </w:pPr>
+      <w:r>
+        <w:rPr>
+          <w:rFonts w:ascii="FreeMono" w:hAnsi="FreeMono" w:cs="FreeMono" w:eastAsia="FreeMono"/>
+          <w:b w:val="0"/>
+          <w:i/>
+          <w:sz w:val="24"/>
+          <w:highlight w:val="none"/>
+          <w:vertAlign w:val="baseline"/>
+        </w:rPr>
+        <w:t xml:space="preserve">ldi temp,0x02 ;запись числа в</w:t>
+      </w:r>
+      <w:r/>
+    </w:p>
+    <w:p>
+      <w:pPr>
+        <w:ind w:left="709" w:right="0" w:firstLine="0"/>
+        <w:jc w:val="left"/>
+        <w:spacing w:line="276" w:lineRule="auto"/>
+        <w:shd w:val="nil" w:color="000000"/>
+      </w:pPr>
+      <w:r>
+        <w:rPr>
+          <w:rFonts w:ascii="FreeMono" w:hAnsi="FreeMono" w:cs="FreeMono" w:eastAsia="FreeMono"/>
+          <w:b w:val="0"/>
+          <w:i/>
+          <w:sz w:val="24"/>
+          <w:highlight w:val="none"/>
+          <w:vertAlign w:val="baseline"/>
+        </w:rPr>
+        <w:t xml:space="preserve">out OCR1AH,temp ; регистры сравнения,</w:t>
+      </w:r>
+      <w:r/>
+    </w:p>
+    <w:p>
+      <w:pPr>
+        <w:ind w:left="709" w:right="0" w:firstLine="0"/>
+        <w:jc w:val="left"/>
+        <w:spacing w:line="276" w:lineRule="auto"/>
+        <w:shd w:val="nil" w:color="000000"/>
+      </w:pPr>
+      <w:r>
+        <w:rPr>
+          <w:rFonts w:ascii="FreeMono" w:hAnsi="FreeMono" w:cs="FreeMono" w:eastAsia="FreeMono"/>
+          <w:b w:val="0"/>
+          <w:i/>
+          <w:sz w:val="24"/>
+          <w:highlight w:val="none"/>
+          <w:vertAlign w:val="baseline"/>
+        </w:rPr>
+        <w:t xml:space="preserve">out OCR1BH,temp ; первым записывается</w:t>
+      </w:r>
+      <w:r/>
+    </w:p>
+    <w:p>
+      <w:pPr>
+        <w:ind w:left="709" w:right="0" w:firstLine="0"/>
+        <w:jc w:val="left"/>
+        <w:spacing w:line="276" w:lineRule="auto"/>
+        <w:shd w:val="nil" w:color="000000"/>
+      </w:pPr>
+      <w:r>
+        <w:rPr>
+          <w:rFonts w:ascii="FreeMono" w:hAnsi="FreeMono" w:cs="FreeMono" w:eastAsia="FreeMono"/>
+          <w:b w:val="0"/>
+          <w:i/>
+          <w:sz w:val="24"/>
+          <w:highlight w:val="none"/>
+          <w:vertAlign w:val="baseline"/>
+        </w:rPr>
+        <w:t xml:space="preserve">ldi temp,0xff ; старший байт</w:t>
+      </w:r>
+      <w:r/>
+    </w:p>
+    <w:p>
+      <w:pPr>
+        <w:ind w:left="709" w:right="0" w:firstLine="0"/>
+        <w:jc w:val="left"/>
+        <w:spacing w:line="276" w:lineRule="auto"/>
+        <w:shd w:val="nil" w:color="000000"/>
+      </w:pPr>
+      <w:r>
+        <w:rPr>
+          <w:rFonts w:ascii="FreeMono" w:hAnsi="FreeMono" w:cs="FreeMono" w:eastAsia="FreeMono"/>
+          <w:b w:val="0"/>
+          <w:i/>
+          <w:sz w:val="24"/>
+          <w:highlight w:val="none"/>
+          <w:vertAlign w:val="baseline"/>
+        </w:rPr>
+        <w:t xml:space="preserve">out OCR1AL,temp </w:t>
+      </w:r>
+      <w:r/>
+    </w:p>
+    <w:p>
+      <w:pPr>
+        <w:ind w:left="709" w:right="0" w:firstLine="0"/>
+        <w:jc w:val="left"/>
+        <w:spacing w:line="276" w:lineRule="auto"/>
+        <w:shd w:val="nil" w:color="000000"/>
+      </w:pPr>
+      <w:r>
+        <w:rPr>
+          <w:rFonts w:ascii="FreeMono" w:hAnsi="FreeMono" w:cs="FreeMono" w:eastAsia="FreeMono"/>
+          <w:b w:val="0"/>
+          <w:i/>
+          <w:sz w:val="24"/>
+          <w:highlight w:val="none"/>
+          <w:vertAlign w:val="baseline"/>
+        </w:rPr>
+        <w:t xml:space="preserve">out OCR1BL,temp</w:t>
+      </w:r>
+      <w:r/>
+    </w:p>
+    <w:p>
+      <w:pPr>
+        <w:ind w:left="709" w:right="0" w:firstLine="0"/>
+        <w:jc w:val="left"/>
+        <w:spacing w:line="276" w:lineRule="auto"/>
+        <w:shd w:val="nil" w:color="000000"/>
+      </w:pPr>
+      <w:r>
+        <w:rPr>
+          <w:rFonts w:ascii="FreeMono" w:hAnsi="FreeMono" w:cs="FreeMono" w:eastAsia="FreeMono"/>
+          <w:b w:val="0"/>
+          <w:i/>
+          <w:sz w:val="24"/>
+          <w:highlight w:val="none"/>
+          <w:vertAlign w:val="baseline"/>
+        </w:rPr>
+        <w:t xml:space="preserve">rjmp F1</w:t>
+      </w:r>
+      <w:r/>
+    </w:p>
+    <w:p>
+      <w:pPr>
+        <w:ind w:left="709" w:right="0" w:firstLine="0"/>
+        <w:jc w:val="left"/>
+        <w:spacing w:line="276" w:lineRule="auto"/>
+        <w:shd w:val="nil" w:color="000000"/>
+      </w:pPr>
+      <w:r>
+        <w:rPr>
+          <w:rFonts w:ascii="FreeMono" w:hAnsi="FreeMono" w:cs="FreeMono" w:eastAsia="FreeMono"/>
+          <w:b w:val="0"/>
+          <w:i/>
+          <w:sz w:val="24"/>
+          <w:highlight w:val="none"/>
+          <w:vertAlign w:val="baseline"/>
+        </w:rPr>
+      </w:r>
+      <w:r/>
+      <w:r>
+        <w:rPr>
+          <w:rFonts w:ascii="FreeMono" w:hAnsi="FreeMono" w:cs="FreeMono" w:eastAsia="FreeMono"/>
+          <w:b w:val="0"/>
+          <w:i/>
+          <w:sz w:val="24"/>
+          <w:highlight w:val="none"/>
+          <w:vertAlign w:val="baseline"/>
+        </w:rPr>
+      </w:r>
+      <w:r>
+        <w:rPr>
+          <w:rFonts w:ascii="FreeMono" w:hAnsi="FreeMono" w:cs="FreeMono" w:eastAsia="FreeMono"/>
+          <w:b w:val="0"/>
+          <w:i/>
+          <w:sz w:val="24"/>
+          <w:highlight w:val="none"/>
+          <w:vertAlign w:val="baseline"/>
+        </w:rPr>
+      </w:r>
+    </w:p>
+    <w:p>
+      <w:pPr>
+        <w:ind w:left="0" w:right="0" w:firstLine="708"/>
+        <w:jc w:val="left"/>
+        <w:spacing w:line="360" w:lineRule="auto"/>
+        <w:shd w:val="nil" w:color="000000"/>
+        <w:rPr>
+          <w:rFonts w:ascii="Times New Roman" w:hAnsi="Times New Roman" w:cs="Times New Roman" w:eastAsia="Times New Roman"/>
+          <w:b w:val="0"/>
+          <w:i w:val="0"/>
+          <w:sz w:val="24"/>
+          <w:highlight w:val="none"/>
+          <w:vertAlign w:val="baseline"/>
+        </w:rPr>
+      </w:pPr>
+      <w:r>
+        <w:rPr>
+          <w:rFonts w:ascii="Times New Roman" w:hAnsi="Times New Roman" w:cs="Times New Roman" w:eastAsia="Times New Roman"/>
+          <w:b w:val="0"/>
+          <w:i w:val="0"/>
+          <w:sz w:val="24"/>
+          <w:highlight w:val="none"/>
+          <w:vertAlign w:val="baseline"/>
+        </w:rPr>
+        <w:t xml:space="preserve">Схема для тестирования программы в Proteus представлена на рисунке 7.</w:t>
+      </w:r>
+      <w:r/>
+    </w:p>
+    <w:p>
+      <w:pPr>
+        <w:ind w:left="0" w:right="0" w:firstLine="0"/>
+        <w:jc w:val="center"/>
+        <w:spacing w:line="360" w:lineRule="auto"/>
+        <w:shd w:val="nil" w:color="000000"/>
+        <w:rPr>
+          <w:rFonts w:ascii="Times New Roman" w:hAnsi="Times New Roman" w:cs="Times New Roman" w:eastAsia="Times New Roman"/>
+          <w:b w:val="0"/>
+          <w:i w:val="0"/>
+          <w:sz w:val="24"/>
+          <w:highlight w:val="none"/>
+          <w:vertAlign w:val="baseline"/>
+        </w:rPr>
+      </w:pPr>
+      <w:r>
+        <w:rPr>
+          <w:rFonts w:ascii="Times New Roman" w:hAnsi="Times New Roman" w:cs="Times New Roman" w:eastAsia="Times New Roman"/>
+          <w:b w:val="0"/>
+          <w:i w:val="0"/>
+          <w:sz w:val="24"/>
+          <w:highlight w:val="none"/>
+          <w:vertAlign w:val="baseline"/>
+        </w:rPr>
+        <mc:AlternateContent>
+          <mc:Choice Requires="wpg">
+            <w:drawing>
+              <wp:inline xmlns:wp="http://schemas.openxmlformats.org/drawingml/2006/wordprocessingDrawing" distT="0" distB="0" distL="0" distR="0">
+                <wp:extent cx="5150190" cy="2822420"/>
+                <wp:effectExtent l="0" t="0" r="0" b="0"/>
+                <wp:docPr id="10" name="" hidden="0"/>
+                <wp:cNvGraphicFramePr>
+                  <a:graphicFrameLocks xmlns:a="http://schemas.openxmlformats.org/drawingml/2006/main" noChangeAspect="1"/>
+                </wp:cNvGraphicFramePr>
+                <a:graphic xmlns:a="http://schemas.openxmlformats.org/drawingml/2006/main">
+                  <a:graphicData uri="http://schemas.openxmlformats.org/drawingml/2006/picture">
+                    <pic:pic xmlns:pic="http://schemas.openxmlformats.org/drawingml/2006/picture">
+                      <pic:nvPicPr>
+                        <pic:cNvPr id="1871369489" name="" hidden="0"/>
+                        <pic:cNvPicPr>
+                          <a:picLocks noChangeAspect="1"/>
+                        </pic:cNvPicPr>
+                        <pic:nvPr isPhoto="0" userDrawn="0"/>
+                      </pic:nvPicPr>
+                      <pic:blipFill>
+                        <a:blip r:embed="rId19"/>
+                        <a:stretch/>
+                      </pic:blipFill>
+                      <pic:spPr bwMode="auto">
+                        <a:xfrm flipH="0" flipV="0">
+                          <a:off x="0" y="0"/>
+                          <a:ext cx="5150189" cy="2822420"/>
+                        </a:xfrm>
+                        <a:prstGeom prst="rect">
+                          <a:avLst/>
+                        </a:prstGeom>
+                      </pic:spPr>
+                    </pic:pic>
+                  </a:graphicData>
+                </a:graphic>
+              </wp:inline>
+            </w:drawing>
+          </mc:Choice>
+          <mc:Fallback>
+            <w:pict>
+              <v:shapetype type="#_x0000_t75" o:spt="75" coordsize="21600,21600" o:preferrelative="t" path="m@4@5l@4@11@9@11@9@5xe">
+                <v:formulas>
+                  <v:f eqn="if lineDrawn pixelLineWidth 0"/>
+                  <v:f eqn="sum @0 1 0"/>
+                  <v:f eqn="sum 0 0 @1"/>
+                  <v:f eqn="prod @2 1 2"/>
+                  <v:f eqn="prod @3 21600 pixelWidth"/>
+                  <v:f eqn="prod @3 21600 pixelHeight"/>
+                  <v:f eqn="sum @0 0 1"/>
+                  <v:f eqn="prod @6 1 2"/>
+                  <v:f eqn="prod @7 21600 pixelWidth"/>
+                  <v:f eqn="sum @8 21600 0"/>
+                  <v:f eqn="prod @7 21600 pixelHeight"/>
+                  <v:f eqn="sum @10 21600 0"/>
+                </v:formulas>
+              </v:shapetype>
+              <v:shape id="_x0000_i9" o:spid="_x0000_s9" type="#_x0000_t75" style="mso-wrap-distance-left:0.0pt;mso-wrap-distance-top:0.0pt;mso-wrap-distance-right:0.0pt;mso-wrap-distance-bottom:0.0pt;width:405.5pt;height:222.2pt;" stroked="false">
+                <v:path textboxrect="0,0,0,0"/>
+                <v:imagedata r:id="rId19" o:title=""/>
+              </v:shape>
+            </w:pict>
+          </mc:Fallback>
+        </mc:AlternateContent>
+      </w:r>
+      <w:r>
+        <w:rPr>
+          <w:rFonts w:ascii="Times New Roman" w:hAnsi="Times New Roman" w:cs="Times New Roman" w:eastAsia="Times New Roman"/>
+          <w:b w:val="0"/>
+          <w:i w:val="0"/>
+          <w:sz w:val="24"/>
+          <w:highlight w:val="none"/>
+          <w:vertAlign w:val="baseline"/>
+        </w:rPr>
+      </w:r>
+    </w:p>
+    <w:p>
+      <w:pPr>
+        <w:ind w:left="0" w:right="0" w:firstLine="0"/>
+        <w:jc w:val="center"/>
+        <w:spacing w:line="360" w:lineRule="auto"/>
+        <w:shd w:val="nil" w:color="000000"/>
+        <w:rPr>
+          <w:rFonts w:ascii="Times New Roman" w:hAnsi="Times New Roman" w:cs="Times New Roman" w:eastAsia="Times New Roman"/>
+          <w:b w:val="0"/>
+          <w:i w:val="0"/>
+          <w:sz w:val="24"/>
+          <w:highlight w:val="none"/>
+          <w:vertAlign w:val="baseline"/>
+        </w:rPr>
+      </w:pPr>
+      <w:r>
+        <w:rPr>
+          <w:rFonts w:ascii="Times New Roman" w:hAnsi="Times New Roman" w:cs="Times New Roman" w:eastAsia="Times New Roman"/>
+          <w:b w:val="0"/>
+          <w:i w:val="0"/>
+          <w:sz w:val="24"/>
+          <w:highlight w:val="none"/>
+          <w:vertAlign w:val="baseline"/>
+        </w:rPr>
+        <w:t xml:space="preserve">Рисунок 7 -</w:t>
+      </w:r>
+      <w:r>
+        <w:rPr>
+          <w:rFonts w:ascii="Times New Roman" w:hAnsi="Times New Roman" w:cs="Times New Roman" w:eastAsia="Times New Roman"/>
+          <w:b w:val="0"/>
+          <w:i w:val="0"/>
+          <w:sz w:val="24"/>
+          <w:highlight w:val="none"/>
+          <w:vertAlign w:val="baseline"/>
+        </w:rPr>
+        <w:t xml:space="preserve"> </w:t>
+      </w:r>
+      <w:r>
+        <w:rPr>
+          <w:rFonts w:ascii="Times New Roman" w:hAnsi="Times New Roman" w:cs="Times New Roman" w:eastAsia="Times New Roman"/>
+          <w:b w:val="0"/>
+          <w:i w:val="0"/>
+          <w:sz w:val="24"/>
+          <w:highlight w:val="none"/>
+          <w:vertAlign w:val="baseline"/>
+        </w:rPr>
+        <w:t xml:space="preserve">схема для тестирования программы в Proteus</w:t>
+      </w:r>
+      <w:r/>
+      <w:r>
+        <w:rPr>
+          <w:rFonts w:ascii="Times New Roman" w:hAnsi="Times New Roman" w:cs="Times New Roman" w:eastAsia="Times New Roman"/>
+          <w:b w:val="0"/>
+          <w:i w:val="0"/>
+          <w:sz w:val="24"/>
+          <w:highlight w:val="none"/>
+          <w:vertAlign w:val="baseline"/>
+        </w:rPr>
+      </w:r>
+      <w:r>
+        <w:rPr>
+          <w:rFonts w:ascii="Times New Roman" w:hAnsi="Times New Roman" w:cs="Times New Roman" w:eastAsia="Times New Roman"/>
+          <w:b w:val="0"/>
+          <w:i w:val="0"/>
+          <w:sz w:val="24"/>
+          <w:highlight w:val="none"/>
+          <w:vertAlign w:val="baseline"/>
+        </w:rPr>
+      </w:r>
+      <w:r>
+        <w:rPr>
+          <w:rFonts w:ascii="Times New Roman" w:hAnsi="Times New Roman" w:cs="Times New Roman" w:eastAsia="Times New Roman"/>
+          <w:b w:val="0"/>
+          <w:i w:val="0"/>
+          <w:sz w:val="24"/>
+          <w:highlight w:val="none"/>
+          <w:vertAlign w:val="baseline"/>
+        </w:rPr>
+      </w:r>
+      <w:r>
+        <w:rPr>
+          <w:rFonts w:ascii="Times New Roman" w:hAnsi="Times New Roman" w:cs="Times New Roman" w:eastAsia="Times New Roman"/>
+          <w:b w:val="0"/>
+          <w:i w:val="0"/>
+          <w:sz w:val="24"/>
+          <w:highlight w:val="none"/>
+          <w:vertAlign w:val="baseline"/>
+        </w:rPr>
+      </w:r>
+      <w:r>
+        <w:rPr>
+          <w:rFonts w:ascii="Times New Roman" w:hAnsi="Times New Roman" w:cs="Times New Roman" w:eastAsia="Times New Roman"/>
+          <w:b w:val="0"/>
+          <w:i w:val="0"/>
+          <w:sz w:val="24"/>
+          <w:highlight w:val="none"/>
+          <w:vertAlign w:val="baseline"/>
+        </w:rPr>
       </w:r>
     </w:p>
     <w:p>
@@ -10998,17 +12816,272 @@
           <w:highlight w:val="none"/>
           <w:vertAlign w:val="baseline"/>
         </w:rPr>
-      </w:r>
-      <w:r>
-        <w:rPr>
-          <w:rFonts w:ascii="Times New Roman" w:hAnsi="Times New Roman" w:cs="Times New Roman" w:eastAsia="Times New Roman"/>
-          <w:b w:val="0"/>
-          <w:i w:val="0"/>
-          <w:sz w:val="24"/>
-          <w:highlight w:val="none"/>
-          <w:vertAlign w:val="baseline"/>
-        </w:rPr>
-      </w:r>
+        <w:tab/>
+        <w:t xml:space="preserve">Соответствующая временная диаграмма представлена на рисунке 8. </w:t>
+      </w:r>
+      <w:r>
+        <w:rPr>
+          <w:rFonts w:ascii="Times New Roman" w:hAnsi="Times New Roman" w:cs="Times New Roman" w:eastAsia="Times New Roman"/>
+          <w:b w:val="0"/>
+          <w:i w:val="0"/>
+          <w:sz w:val="24"/>
+          <w:highlight w:val="none"/>
+          <w:vertAlign w:val="baseline"/>
+        </w:rPr>
+      </w:r>
+    </w:p>
+    <w:p>
+      <w:pPr>
+        <w:ind w:left="0" w:right="0" w:firstLine="0"/>
+        <w:jc w:val="center"/>
+        <w:spacing w:line="360" w:lineRule="auto"/>
+        <w:shd w:val="nil" w:color="000000"/>
+        <w:rPr>
+          <w:rFonts w:ascii="Times New Roman" w:hAnsi="Times New Roman" w:cs="Times New Roman" w:eastAsia="Times New Roman"/>
+          <w:b w:val="0"/>
+          <w:i w:val="0"/>
+          <w:sz w:val="24"/>
+          <w:highlight w:val="none"/>
+          <w:vertAlign w:val="baseline"/>
+        </w:rPr>
+      </w:pPr>
+      <w:r>
+        <w:rPr>
+          <w:rFonts w:ascii="Times New Roman" w:hAnsi="Times New Roman" w:cs="Times New Roman" w:eastAsia="Times New Roman"/>
+          <w:b w:val="0"/>
+          <w:i w:val="0"/>
+          <w:sz w:val="24"/>
+          <w:highlight w:val="none"/>
+          <w:vertAlign w:val="baseline"/>
+        </w:rPr>
+      </w:r>
+      <w:r>
+        <w:rPr>
+          <w:rFonts w:ascii="Times New Roman" w:hAnsi="Times New Roman" w:cs="Times New Roman" w:eastAsia="Times New Roman"/>
+          <w:b w:val="0"/>
+          <w:i w:val="0"/>
+          <w:sz w:val="24"/>
+          <w:highlight w:val="none"/>
+          <w:vertAlign w:val="baseline"/>
+        </w:rPr>
+        <mc:AlternateContent>
+          <mc:Choice Requires="wpg">
+            <w:drawing>
+              <wp:inline xmlns:wp="http://schemas.openxmlformats.org/drawingml/2006/wordprocessingDrawing" distT="0" distB="0" distL="0" distR="0">
+                <wp:extent cx="5940425" cy="3276060"/>
+                <wp:effectExtent l="0" t="0" r="0" b="0"/>
+                <wp:docPr id="11" name="" hidden="0"/>
+                <wp:cNvGraphicFramePr>
+                  <a:graphicFrameLocks xmlns:a="http://schemas.openxmlformats.org/drawingml/2006/main" noChangeAspect="1"/>
+                </wp:cNvGraphicFramePr>
+                <a:graphic xmlns:a="http://schemas.openxmlformats.org/drawingml/2006/main">
+                  <a:graphicData uri="http://schemas.openxmlformats.org/drawingml/2006/picture">
+                    <pic:pic xmlns:pic="http://schemas.openxmlformats.org/drawingml/2006/picture">
+                      <pic:nvPicPr>
+                        <pic:cNvPr id="445104445" name="" hidden="0"/>
+                        <pic:cNvPicPr>
+                          <a:picLocks noChangeAspect="1"/>
+                        </pic:cNvPicPr>
+                        <pic:nvPr isPhoto="0" userDrawn="0"/>
+                      </pic:nvPicPr>
+                      <pic:blipFill>
+                        <a:blip r:embed="rId20"/>
+                        <a:srcRect l="0" t="19022" r="0" b="3037"/>
+                        <a:stretch/>
+                      </pic:blipFill>
+                      <pic:spPr bwMode="auto">
+                        <a:xfrm flipH="0" flipV="0">
+                          <a:off x="0" y="0"/>
+                          <a:ext cx="5940424" cy="3276059"/>
+                        </a:xfrm>
+                        <a:prstGeom prst="rect">
+                          <a:avLst/>
+                        </a:prstGeom>
+                      </pic:spPr>
+                    </pic:pic>
+                  </a:graphicData>
+                </a:graphic>
+              </wp:inline>
+            </w:drawing>
+          </mc:Choice>
+          <mc:Fallback>
+            <w:pict>
+              <v:shapetype type="#_x0000_t75" o:spt="75" coordsize="21600,21600" o:preferrelative="t" path="m@4@5l@4@11@9@11@9@5xe">
+                <v:formulas>
+                  <v:f eqn="if lineDrawn pixelLineWidth 0"/>
+                  <v:f eqn="sum @0 1 0"/>
+                  <v:f eqn="sum 0 0 @1"/>
+                  <v:f eqn="prod @2 1 2"/>
+                  <v:f eqn="prod @3 21600 pixelWidth"/>
+                  <v:f eqn="prod @3 21600 pixelHeight"/>
+                  <v:f eqn="sum @0 0 1"/>
+                  <v:f eqn="prod @6 1 2"/>
+                  <v:f eqn="prod @7 21600 pixelWidth"/>
+                  <v:f eqn="sum @8 21600 0"/>
+                  <v:f eqn="prod @7 21600 pixelHeight"/>
+                  <v:f eqn="sum @10 21600 0"/>
+                </v:formulas>
+              </v:shapetype>
+              <v:shape id="_x0000_i10" o:spid="_x0000_s10" type="#_x0000_t75" style="mso-wrap-distance-left:0.0pt;mso-wrap-distance-top:0.0pt;mso-wrap-distance-right:0.0pt;mso-wrap-distance-bottom:0.0pt;width:467.8pt;height:258.0pt;" stroked="false">
+                <v:path textboxrect="0,0,0,0"/>
+                <v:imagedata r:id="rId20" o:title=""/>
+              </v:shape>
+            </w:pict>
+          </mc:Fallback>
+        </mc:AlternateContent>
+      </w:r>
+      <w:r/>
+    </w:p>
+    <w:p>
+      <w:pPr>
+        <w:ind w:left="0" w:right="0" w:firstLine="0"/>
+        <w:jc w:val="center"/>
+        <w:spacing w:line="360" w:lineRule="auto"/>
+        <w:shd w:val="nil" w:color="000000"/>
+        <w:rPr>
+          <w:rFonts w:ascii="Times New Roman" w:hAnsi="Times New Roman" w:cs="Times New Roman" w:eastAsia="Times New Roman"/>
+          <w:b w:val="0"/>
+          <w:i w:val="0"/>
+          <w:sz w:val="24"/>
+          <w:highlight w:val="none"/>
+          <w:vertAlign w:val="baseline"/>
+        </w:rPr>
+      </w:pPr>
+      <w:r>
+        <w:rPr>
+          <w:rFonts w:ascii="Times New Roman" w:hAnsi="Times New Roman" w:cs="Times New Roman" w:eastAsia="Times New Roman"/>
+          <w:b w:val="0"/>
+          <w:i w:val="0"/>
+          <w:sz w:val="24"/>
+          <w:highlight w:val="none"/>
+          <w:vertAlign w:val="baseline"/>
+        </w:rPr>
+      </w:r>
+      <w:r>
+        <w:rPr>
+          <w:rFonts w:ascii="Times New Roman" w:hAnsi="Times New Roman" w:cs="Times New Roman" w:eastAsia="Times New Roman"/>
+          <w:b w:val="0"/>
+          <w:i w:val="0"/>
+          <w:sz w:val="24"/>
+          <w:highlight w:val="none"/>
+          <w:vertAlign w:val="baseline"/>
+        </w:rPr>
+        <w:t xml:space="preserve">Рисунок 8 – временные диаграммы в режиме ШИМ</w:t>
+      </w:r>
+      <w:r>
+        <w:rPr>
+          <w:rFonts w:ascii="Times New Roman" w:hAnsi="Times New Roman" w:cs="Times New Roman" w:eastAsia="Times New Roman"/>
+          <w:b w:val="0"/>
+          <w:i w:val="0"/>
+          <w:sz w:val="24"/>
+          <w:highlight w:val="none"/>
+          <w:vertAlign w:val="baseline"/>
+        </w:rPr>
+      </w:r>
+    </w:p>
+    <w:p>
+      <w:pPr>
+        <w:ind w:left="0" w:right="0" w:firstLine="0"/>
+        <w:jc w:val="left"/>
+        <w:spacing w:line="360" w:lineRule="auto"/>
+        <w:shd w:val="nil" w:color="000000"/>
+        <w:rPr>
+          <w:rFonts w:ascii="Times New Roman" w:hAnsi="Times New Roman" w:cs="Times New Roman" w:eastAsia="Times New Roman"/>
+          <w:b/>
+          <w:i w:val="0"/>
+          <w:sz w:val="24"/>
+          <w:highlight w:val="none"/>
+          <w:vertAlign w:val="baseline"/>
+        </w:rPr>
+      </w:pPr>
+      <w:r>
+        <w:rPr>
+          <w:rFonts w:ascii="Times New Roman" w:hAnsi="Times New Roman" w:cs="Times New Roman" w:eastAsia="Times New Roman"/>
+          <w:b w:val="0"/>
+          <w:i w:val="0"/>
+          <w:sz w:val="24"/>
+          <w:highlight w:val="none"/>
+          <w:vertAlign w:val="baseline"/>
+        </w:rPr>
+        <w:tab/>
+      </w:r>
+      <w:r>
+        <w:rPr>
+          <w:rFonts w:ascii="Times New Roman" w:hAnsi="Times New Roman" w:cs="Times New Roman" w:eastAsia="Times New Roman"/>
+          <w:b/>
+          <w:i w:val="0"/>
+          <w:sz w:val="24"/>
+          <w:highlight w:val="none"/>
+          <w:vertAlign w:val="baseline"/>
+        </w:rPr>
+        <w:t xml:space="preserve">Задание 5. </w:t>
+      </w:r>
+      <w:r>
+        <w:rPr>
+          <w:rFonts w:ascii="Times New Roman" w:hAnsi="Times New Roman" w:cs="Times New Roman" w:eastAsia="Times New Roman"/>
+          <w:b/>
+          <w:i w:val="0"/>
+          <w:sz w:val="24"/>
+          <w:highlight w:val="none"/>
+          <w:vertAlign w:val="baseline"/>
+        </w:rPr>
+      </w:r>
+      <w:r>
+        <w:rPr>
+          <w:b/>
+        </w:rPr>
+      </w:r>
+    </w:p>
+    <w:p>
+      <w:pPr>
+        <w:ind w:left="0" w:right="0" w:firstLine="708"/>
+        <w:jc w:val="both"/>
+        <w:spacing w:line="360" w:lineRule="auto"/>
+        <w:shd w:val="nil" w:color="000000"/>
+        <w:rPr>
+          <w:rFonts w:ascii="Times New Roman" w:hAnsi="Times New Roman" w:cs="Times New Roman" w:eastAsia="Times New Roman"/>
+          <w:b w:val="0"/>
+          <w:i w:val="0"/>
+          <w:sz w:val="24"/>
+          <w:highlight w:val="none"/>
+          <w:vertAlign w:val="baseline"/>
+        </w:rPr>
+      </w:pPr>
+      <w:r>
+        <w:rPr>
+          <w:rFonts w:ascii="Times New Roman" w:hAnsi="Times New Roman" w:cs="Times New Roman" w:eastAsia="Times New Roman"/>
+          <w:b w:val="0"/>
+          <w:i w:val="0"/>
+          <w:sz w:val="24"/>
+          <w:highlight w:val="none"/>
+          <w:vertAlign w:val="baseline"/>
+        </w:rPr>
+        <w:t xml:space="preserve">Загрузить программу в STK500. Для проверки работы программы включите </w:t>
+      </w:r>
+      <w:r/>
+      <w:r>
+        <w:rPr>
+          <w:rFonts w:ascii="Times New Roman" w:hAnsi="Times New Roman" w:cs="Times New Roman" w:eastAsia="Times New Roman"/>
+          <w:b w:val="0"/>
+          <w:i w:val="0"/>
+          <w:sz w:val="24"/>
+          <w:highlight w:val="none"/>
+          <w:vertAlign w:val="baseline"/>
+        </w:rPr>
+        <w:t xml:space="preserve">одновременно секундомер часов и запустите программу. После останова программы проверьте </w:t>
+      </w:r>
+      <w:r>
+        <w:rPr>
+          <w:rFonts w:ascii="Times New Roman" w:hAnsi="Times New Roman" w:cs="Times New Roman" w:eastAsia="Times New Roman"/>
+          <w:b w:val="0"/>
+          <w:i w:val="0"/>
+          <w:sz w:val="24"/>
+          <w:highlight w:val="none"/>
+          <w:vertAlign w:val="baseline"/>
+        </w:rPr>
+        <w:t xml:space="preserve">показания времени на часах и в регистрах захвата таймера. Результаты представлены в таблице 1.</w:t>
+      </w:r>
+      <w:r/>
     </w:p>
     <w:p>
       <w:pPr>
@@ -11019,328 +13092,798 @@
         <w:rPr>
           <w:rFonts w:ascii="Times New Roman" w:hAnsi="Times New Roman" w:cs="Times New Roman" w:eastAsia="Times New Roman"/>
           <w:b w:val="0"/>
-          <w:i/>
-          <w:sz w:val="24"/>
-          <w:highlight w:val="none"/>
-          <w:vertAlign w:val="baseline"/>
-        </w:rPr>
-      </w:pPr>
-      <w:r>
-        <w:rPr>
-          <w:rFonts w:ascii="Times New Roman" w:hAnsi="Times New Roman" w:cs="Times New Roman" w:eastAsia="Times New Roman"/>
-          <w:b w:val="0"/>
-          <w:i/>
-          <w:sz w:val="24"/>
-          <w:highlight w:val="none"/>
-          <w:vertAlign w:val="baseline"/>
-        </w:rPr>
-      </w:r>
-      <w:r>
-        <w:rPr>
-          <w:rFonts w:ascii="Times New Roman" w:hAnsi="Times New Roman" w:cs="Times New Roman" w:eastAsia="Times New Roman"/>
-          <w:b w:val="0"/>
-          <w:i/>
-          <w:sz w:val="24"/>
-          <w:highlight w:val="none"/>
-          <w:vertAlign w:val="baseline"/>
-        </w:rPr>
-      </w:r>
-    </w:p>
-    <w:p>
-      <w:pPr>
-        <w:ind w:left="0" w:right="0" w:firstLine="0"/>
+          <w:i w:val="0"/>
+          <w:sz w:val="24"/>
+          <w:highlight w:val="none"/>
+          <w:vertAlign w:val="baseline"/>
+        </w:rPr>
+      </w:pPr>
+      <w:r>
+        <w:rPr>
+          <w:rFonts w:ascii="Times New Roman" w:hAnsi="Times New Roman" w:cs="Times New Roman" w:eastAsia="Times New Roman"/>
+          <w:b w:val="0"/>
+          <w:i w:val="0"/>
+          <w:sz w:val="24"/>
+          <w:highlight w:val="none"/>
+          <w:vertAlign w:val="baseline"/>
+        </w:rPr>
+        <w:t xml:space="preserve">Таблица 1 — результаты измерений</w:t>
+      </w:r>
+      <w:r>
+        <w:rPr>
+          <w:rFonts w:ascii="Times New Roman" w:hAnsi="Times New Roman" w:cs="Times New Roman" w:eastAsia="Times New Roman"/>
+          <w:b w:val="0"/>
+          <w:i w:val="0"/>
+          <w:sz w:val="24"/>
+          <w:highlight w:val="none"/>
+          <w:vertAlign w:val="baseline"/>
+        </w:rPr>
+      </w:r>
+    </w:p>
+    <w:tbl>
+      <w:tblPr>
+        <w:tblStyle w:val="718"/>
+        <w:tblW w:w="0" w:type="auto"/>
+        <w:tblLayout w:type="fixed"/>
+        <w:tblLook w:val="04A0" w:firstRow="1" w:lastRow="0" w:firstColumn="1" w:lastColumn="0" w:noHBand="0" w:noVBand="1"/>
+      </w:tblPr>
+      <w:tblGrid>
+        <w:gridCol w:w="2339"/>
+        <w:gridCol w:w="4039"/>
+        <w:gridCol w:w="2976"/>
+      </w:tblGrid>
+      <w:tr>
+        <w:trPr/>
+        <w:tc>
+          <w:tcPr>
+            <w:tcW w:w="2339" w:type="dxa"/>
+            <w:textDirection w:val="lrTb"/>
+            <w:noWrap w:val="false"/>
+          </w:tcPr>
+          <w:p>
+            <w:pPr>
+              <w:jc w:val="center"/>
+              <w:spacing w:line="360" w:lineRule="auto"/>
+              <w:shd w:val="nil" w:color="000000"/>
+              <w:rPr>
+                <w:rFonts w:ascii="Times New Roman" w:hAnsi="Times New Roman" w:cs="Times New Roman" w:eastAsia="Times New Roman"/>
+                <w:b w:val="0"/>
+                <w:i w:val="0"/>
+                <w:sz w:val="24"/>
+                <w:highlight w:val="none"/>
+                <w:vertAlign w:val="baseline"/>
+              </w:rPr>
+            </w:pPr>
+            <w:r>
+              <w:rPr>
+                <w:rFonts w:ascii="Times New Roman" w:hAnsi="Times New Roman" w:cs="Times New Roman" w:eastAsia="Times New Roman"/>
+                <w:b w:val="0"/>
+                <w:i w:val="0"/>
+                <w:sz w:val="24"/>
+                <w:highlight w:val="none"/>
+                <w:vertAlign w:val="baseline"/>
+              </w:rPr>
+              <w:t xml:space="preserve">Время на секундомере, с</w:t>
+            </w:r>
+            <w:r>
+              <w:rPr>
+                <w:rFonts w:ascii="Times New Roman" w:hAnsi="Times New Roman" w:cs="Times New Roman" w:eastAsia="Times New Roman"/>
+                <w:b w:val="0"/>
+                <w:i w:val="0"/>
+                <w:sz w:val="24"/>
+                <w:highlight w:val="none"/>
+                <w:vertAlign w:val="baseline"/>
+              </w:rPr>
+            </w:r>
+          </w:p>
+        </w:tc>
+        <w:tc>
+          <w:tcPr>
+            <w:tcW w:w="4039" w:type="dxa"/>
+            <w:textDirection w:val="lrTb"/>
+            <w:noWrap w:val="false"/>
+          </w:tcPr>
+          <w:p>
+            <w:pPr>
+              <w:jc w:val="center"/>
+              <w:spacing w:line="360" w:lineRule="auto"/>
+              <w:shd w:val="nil" w:color="000000"/>
+              <w:rPr>
+                <w:rFonts w:ascii="Times New Roman" w:hAnsi="Times New Roman" w:cs="Times New Roman" w:eastAsia="Times New Roman"/>
+                <w:b w:val="0"/>
+                <w:i w:val="0"/>
+                <w:sz w:val="24"/>
+                <w:highlight w:val="none"/>
+                <w:vertAlign w:val="baseline"/>
+              </w:rPr>
+            </w:pPr>
+            <w:r>
+              <w:rPr>
+                <w:rFonts w:ascii="Times New Roman" w:hAnsi="Times New Roman" w:cs="Times New Roman" w:eastAsia="Times New Roman"/>
+                <w:b w:val="0"/>
+                <w:i w:val="0"/>
+                <w:sz w:val="24"/>
+                <w:highlight w:val="none"/>
+                <w:vertAlign w:val="baseline"/>
+              </w:rPr>
+              <w:t xml:space="preserve">Значения в регистрах захвата таймера </w:t>
+            </w:r>
+            <w:r>
+              <w:rPr>
+                <w:rFonts w:ascii="Times New Roman" w:hAnsi="Times New Roman" w:cs="Times New Roman" w:eastAsia="Times New Roman"/>
+                <w:b w:val="0"/>
+                <w:i w:val="0"/>
+                <w:sz w:val="24"/>
+                <w:highlight w:val="none"/>
+                <w:vertAlign w:val="baseline"/>
+              </w:rPr>
+            </w:r>
+          </w:p>
+        </w:tc>
+        <w:tc>
+          <w:tcPr>
+            <w:tcW w:w="2976" w:type="dxa"/>
+            <w:textDirection w:val="lrTb"/>
+            <w:noWrap w:val="false"/>
+          </w:tcPr>
+          <w:p>
+            <w:pPr>
+              <w:jc w:val="center"/>
+              <w:spacing w:line="360" w:lineRule="auto"/>
+              <w:shd w:val="nil" w:color="000000"/>
+              <w:rPr>
+                <w:rFonts w:ascii="Times New Roman" w:hAnsi="Times New Roman" w:cs="Times New Roman" w:eastAsia="Times New Roman"/>
+                <w:b w:val="0"/>
+                <w:i w:val="0"/>
+                <w:sz w:val="24"/>
+                <w:highlight w:val="none"/>
+                <w:vertAlign w:val="baseline"/>
+              </w:rPr>
+            </w:pPr>
+            <w:r>
+              <w:rPr>
+                <w:rFonts w:ascii="Times New Roman" w:hAnsi="Times New Roman" w:cs="Times New Roman" w:eastAsia="Times New Roman"/>
+                <w:b w:val="0"/>
+                <w:i w:val="0"/>
+                <w:sz w:val="24"/>
+                <w:highlight w:val="none"/>
+                <w:vertAlign w:val="baseline"/>
+              </w:rPr>
+              <w:t xml:space="preserve">Расчетное время, с</w:t>
+            </w:r>
+            <w:r>
+              <w:rPr>
+                <w:rFonts w:ascii="Times New Roman" w:hAnsi="Times New Roman" w:cs="Times New Roman" w:eastAsia="Times New Roman"/>
+                <w:b w:val="0"/>
+                <w:i w:val="0"/>
+                <w:sz w:val="24"/>
+                <w:highlight w:val="none"/>
+                <w:vertAlign w:val="baseline"/>
+              </w:rPr>
+            </w:r>
+          </w:p>
+        </w:tc>
+      </w:tr>
+      <w:tr>
+        <w:trPr/>
+        <w:tc>
+          <w:tcPr>
+            <w:tcW w:w="2339" w:type="dxa"/>
+            <w:textDirection w:val="lrTb"/>
+            <w:noWrap w:val="false"/>
+          </w:tcPr>
+          <w:p>
+            <w:pPr>
+              <w:jc w:val="center"/>
+              <w:spacing w:line="360" w:lineRule="auto"/>
+              <w:shd w:val="nil" w:color="000000"/>
+              <w:rPr>
+                <w:rFonts w:ascii="Times New Roman" w:hAnsi="Times New Roman" w:cs="Times New Roman" w:eastAsia="Times New Roman"/>
+                <w:b w:val="0"/>
+                <w:i w:val="0"/>
+                <w:sz w:val="24"/>
+                <w:highlight w:val="none"/>
+                <w:vertAlign w:val="baseline"/>
+              </w:rPr>
+            </w:pPr>
+            <w:r>
+              <w:rPr>
+                <w:rFonts w:ascii="Times New Roman" w:hAnsi="Times New Roman" w:cs="Times New Roman" w:eastAsia="Times New Roman"/>
+                <w:b w:val="0"/>
+                <w:i w:val="0"/>
+                <w:sz w:val="24"/>
+                <w:highlight w:val="none"/>
+                <w:vertAlign w:val="baseline"/>
+              </w:rPr>
+              <w:t xml:space="preserve">5.51</w:t>
+            </w:r>
+            <w:r>
+              <w:rPr>
+                <w:rFonts w:ascii="Times New Roman" w:hAnsi="Times New Roman" w:cs="Times New Roman" w:eastAsia="Times New Roman"/>
+                <w:b w:val="0"/>
+                <w:i w:val="0"/>
+                <w:sz w:val="24"/>
+                <w:highlight w:val="none"/>
+                <w:vertAlign w:val="baseline"/>
+              </w:rPr>
+            </w:r>
+          </w:p>
+        </w:tc>
+        <w:tc>
+          <w:tcPr>
+            <w:tcW w:w="4039" w:type="dxa"/>
+            <w:textDirection w:val="lrTb"/>
+            <w:noWrap w:val="false"/>
+          </w:tcPr>
+          <w:p>
+            <w:pPr>
+              <w:jc w:val="center"/>
+              <w:spacing w:line="360" w:lineRule="auto"/>
+              <w:shd w:val="nil" w:color="000000"/>
+              <w:rPr>
+                <w:rFonts w:ascii="Times New Roman" w:hAnsi="Times New Roman" w:cs="Times New Roman" w:eastAsia="Times New Roman"/>
+                <w:b w:val="0"/>
+                <w:i w:val="0"/>
+                <w:sz w:val="24"/>
+                <w:highlight w:val="none"/>
+                <w:vertAlign w:val="baseline"/>
+              </w:rPr>
+            </w:pPr>
+            <w:r>
+              <w:rPr>
+                <w:rFonts w:ascii="Times New Roman" w:hAnsi="Times New Roman" w:cs="Times New Roman" w:eastAsia="Times New Roman"/>
+                <w:b w:val="0"/>
+                <w:i w:val="0"/>
+                <w:sz w:val="24"/>
+                <w:highlight w:val="none"/>
+                <w:vertAlign w:val="baseline"/>
+              </w:rPr>
+              <w:t xml:space="preserve">0</w:t>
+            </w:r>
+            <w:r>
+              <w:rPr>
+                <w:rFonts w:ascii="Times New Roman" w:hAnsi="Times New Roman" w:cs="Times New Roman" w:eastAsia="Times New Roman"/>
+                <w:b w:val="0"/>
+                <w:i w:val="0"/>
+                <w:sz w:val="24"/>
+                <w:highlight w:val="none"/>
+                <w:vertAlign w:val="baseline"/>
+              </w:rPr>
+              <w:t xml:space="preserve">100 1100 0010 0111</w:t>
+            </w:r>
+            <w:r>
+              <w:rPr>
+                <w:rFonts w:ascii="Times New Roman" w:hAnsi="Times New Roman" w:cs="Times New Roman" w:eastAsia="Times New Roman"/>
+                <w:b w:val="0"/>
+                <w:i w:val="0"/>
+                <w:sz w:val="24"/>
+                <w:highlight w:val="none"/>
+                <w:vertAlign w:val="baseline"/>
+              </w:rPr>
+            </w:r>
+            <w:r>
+              <w:rPr>
+                <w:rFonts w:ascii="Times New Roman" w:hAnsi="Times New Roman" w:cs="Times New Roman" w:eastAsia="Times New Roman"/>
+                <w:b w:val="0"/>
+                <w:i w:val="0"/>
+                <w:sz w:val="24"/>
+                <w:highlight w:val="none"/>
+                <w:vertAlign w:val="baseline"/>
+              </w:rPr>
+              <w:t xml:space="preserve"> </w:t>
+            </w:r>
+            <w:r>
+              <w:rPr>
+                <w:rFonts w:ascii="Times New Roman" w:hAnsi="Times New Roman" w:cs="Times New Roman" w:eastAsia="Times New Roman"/>
+                <w:b w:val="0"/>
+                <w:i w:val="0"/>
+                <w:sz w:val="24"/>
+                <w:highlight w:val="none"/>
+                <w:vertAlign w:val="baseline"/>
+              </w:rPr>
+              <w:t xml:space="preserve">(</w:t>
+            </w:r>
+            <w:r>
+              <w:rPr>
+                <w:rFonts w:ascii="Times New Roman" w:hAnsi="Times New Roman" w:cs="Times New Roman" w:eastAsia="Times New Roman"/>
+                <w:b w:val="0"/>
+                <w:i w:val="0"/>
+                <w:sz w:val="24"/>
+                <w:highlight w:val="none"/>
+                <w:vertAlign w:val="baseline"/>
+              </w:rPr>
+              <w:t xml:space="preserve">19495</w:t>
+            </w:r>
+            <w:r>
+              <w:rPr>
+                <w:rFonts w:ascii="Times New Roman" w:hAnsi="Times New Roman" w:cs="Times New Roman" w:eastAsia="Times New Roman"/>
+                <w:b w:val="0"/>
+                <w:i w:val="0"/>
+                <w:sz w:val="24"/>
+                <w:highlight w:val="none"/>
+                <w:vertAlign w:val="baseline"/>
+              </w:rPr>
+              <w:t xml:space="preserve">)</w:t>
+            </w:r>
+            <w:r>
+              <w:rPr>
+                <w:rFonts w:ascii="Times New Roman" w:hAnsi="Times New Roman" w:cs="Times New Roman" w:eastAsia="Times New Roman"/>
+                <w:b w:val="0"/>
+                <w:i w:val="0"/>
+                <w:sz w:val="24"/>
+                <w:highlight w:val="none"/>
+                <w:vertAlign w:val="baseline"/>
+              </w:rPr>
+            </w:r>
+          </w:p>
+        </w:tc>
+        <w:tc>
+          <w:tcPr>
+            <w:tcW w:w="2976" w:type="dxa"/>
+            <w:textDirection w:val="lrTb"/>
+            <w:noWrap w:val="false"/>
+          </w:tcPr>
+          <w:p>
+            <w:pPr>
+              <w:jc w:val="center"/>
+              <w:spacing w:line="360" w:lineRule="auto"/>
+              <w:shd w:val="nil" w:color="000000"/>
+              <w:rPr>
+                <w:rFonts w:ascii="Times New Roman" w:hAnsi="Times New Roman" w:cs="Times New Roman" w:eastAsia="Times New Roman"/>
+                <w:b w:val="0"/>
+                <w:i w:val="0"/>
+                <w:sz w:val="24"/>
+                <w:highlight w:val="none"/>
+                <w:vertAlign w:val="baseline"/>
+              </w:rPr>
+            </w:pPr>
+            <w:r>
+              <w:rPr>
+                <w:rFonts w:ascii="Times New Roman" w:hAnsi="Times New Roman" w:cs="Times New Roman" w:eastAsia="Times New Roman"/>
+                <w:b w:val="0"/>
+                <w:i w:val="0"/>
+                <w:sz w:val="24"/>
+                <w:highlight w:val="none"/>
+                <w:vertAlign w:val="baseline"/>
+              </w:rPr>
+              <w:t xml:space="preserve">5.41</w:t>
+            </w:r>
+            <w:r>
+              <w:rPr>
+                <w:rFonts w:ascii="Times New Roman" w:hAnsi="Times New Roman" w:cs="Times New Roman" w:eastAsia="Times New Roman"/>
+                <w:b w:val="0"/>
+                <w:i w:val="0"/>
+                <w:sz w:val="24"/>
+                <w:highlight w:val="none"/>
+                <w:vertAlign w:val="baseline"/>
+              </w:rPr>
+            </w:r>
+          </w:p>
+        </w:tc>
+      </w:tr>
+      <w:tr>
+        <w:trPr/>
+        <w:tc>
+          <w:tcPr>
+            <w:tcW w:w="2339" w:type="dxa"/>
+            <w:textDirection w:val="lrTb"/>
+            <w:noWrap w:val="false"/>
+          </w:tcPr>
+          <w:p>
+            <w:pPr>
+              <w:jc w:val="center"/>
+              <w:spacing w:line="360" w:lineRule="auto"/>
+              <w:shd w:val="nil" w:color="000000"/>
+              <w:rPr>
+                <w:rFonts w:ascii="Times New Roman" w:hAnsi="Times New Roman" w:cs="Times New Roman" w:eastAsia="Times New Roman"/>
+                <w:b w:val="0"/>
+                <w:i w:val="0"/>
+                <w:sz w:val="24"/>
+                <w:highlight w:val="none"/>
+                <w:vertAlign w:val="baseline"/>
+              </w:rPr>
+            </w:pPr>
+            <w:r>
+              <w:rPr>
+                <w:rFonts w:ascii="Times New Roman" w:hAnsi="Times New Roman" w:cs="Times New Roman" w:eastAsia="Times New Roman"/>
+                <w:b w:val="0"/>
+                <w:i w:val="0"/>
+                <w:sz w:val="24"/>
+                <w:highlight w:val="none"/>
+                <w:vertAlign w:val="baseline"/>
+              </w:rPr>
+              <w:t xml:space="preserve">8.32</w:t>
+            </w:r>
+            <w:r>
+              <w:rPr>
+                <w:rFonts w:ascii="Times New Roman" w:hAnsi="Times New Roman" w:cs="Times New Roman" w:eastAsia="Times New Roman"/>
+                <w:b w:val="0"/>
+                <w:i w:val="0"/>
+                <w:sz w:val="24"/>
+                <w:highlight w:val="none"/>
+                <w:vertAlign w:val="baseline"/>
+              </w:rPr>
+            </w:r>
+          </w:p>
+        </w:tc>
+        <w:tc>
+          <w:tcPr>
+            <w:tcW w:w="4039" w:type="dxa"/>
+            <w:textDirection w:val="lrTb"/>
+            <w:noWrap w:val="false"/>
+          </w:tcPr>
+          <w:p>
+            <w:pPr>
+              <w:jc w:val="center"/>
+              <w:spacing w:line="360" w:lineRule="auto"/>
+              <w:shd w:val="nil" w:color="000000"/>
+              <w:rPr>
+                <w:rFonts w:ascii="Times New Roman" w:hAnsi="Times New Roman" w:cs="Times New Roman" w:eastAsia="Times New Roman"/>
+                <w:b w:val="0"/>
+                <w:i w:val="0"/>
+                <w:sz w:val="24"/>
+                <w:highlight w:val="none"/>
+                <w:vertAlign w:val="baseline"/>
+              </w:rPr>
+            </w:pPr>
+            <w:r>
+              <w:rPr>
+                <w:rFonts w:ascii="Times New Roman" w:hAnsi="Times New Roman" w:cs="Times New Roman" w:eastAsia="Times New Roman"/>
+                <w:b w:val="0"/>
+                <w:i w:val="0"/>
+                <w:sz w:val="24"/>
+                <w:highlight w:val="none"/>
+                <w:vertAlign w:val="baseline"/>
+              </w:rPr>
+              <w:t xml:space="preserve">0</w:t>
+            </w:r>
+            <w:r>
+              <w:rPr>
+                <w:rFonts w:ascii="Times New Roman" w:hAnsi="Times New Roman" w:cs="Times New Roman" w:eastAsia="Times New Roman"/>
+                <w:b w:val="0"/>
+                <w:i w:val="0"/>
+                <w:sz w:val="24"/>
+                <w:highlight w:val="none"/>
+                <w:vertAlign w:val="baseline"/>
+              </w:rPr>
+              <w:t xml:space="preserve">111 0100 1011 0001</w:t>
+            </w:r>
+            <w:r>
+              <w:rPr>
+                <w:rFonts w:ascii="Times New Roman" w:hAnsi="Times New Roman" w:cs="Times New Roman" w:eastAsia="Times New Roman"/>
+                <w:b w:val="0"/>
+                <w:i w:val="0"/>
+                <w:sz w:val="24"/>
+                <w:highlight w:val="none"/>
+                <w:vertAlign w:val="baseline"/>
+              </w:rPr>
+              <w:t xml:space="preserve"> (</w:t>
+            </w:r>
+            <w:r>
+              <w:rPr>
+                <w:rFonts w:ascii="Times New Roman" w:hAnsi="Times New Roman" w:cs="Times New Roman" w:eastAsia="Times New Roman"/>
+                <w:b w:val="0"/>
+                <w:i w:val="0"/>
+                <w:sz w:val="24"/>
+                <w:highlight w:val="none"/>
+                <w:vertAlign w:val="baseline"/>
+              </w:rPr>
+              <w:t xml:space="preserve">29873</w:t>
+            </w:r>
+            <w:r>
+              <w:rPr>
+                <w:rFonts w:ascii="Times New Roman" w:hAnsi="Times New Roman" w:cs="Times New Roman" w:eastAsia="Times New Roman"/>
+                <w:b w:val="0"/>
+                <w:i w:val="0"/>
+                <w:sz w:val="24"/>
+                <w:highlight w:val="none"/>
+                <w:vertAlign w:val="baseline"/>
+              </w:rPr>
+              <w:t xml:space="preserve">)</w:t>
+            </w:r>
+            <w:r>
+              <w:rPr>
+                <w:rFonts w:ascii="Times New Roman" w:hAnsi="Times New Roman" w:cs="Times New Roman" w:eastAsia="Times New Roman"/>
+                <w:b w:val="0"/>
+                <w:i w:val="0"/>
+                <w:sz w:val="24"/>
+                <w:highlight w:val="none"/>
+                <w:vertAlign w:val="baseline"/>
+              </w:rPr>
+            </w:r>
+          </w:p>
+        </w:tc>
+        <w:tc>
+          <w:tcPr>
+            <w:tcW w:w="2976" w:type="dxa"/>
+            <w:textDirection w:val="lrTb"/>
+            <w:noWrap w:val="false"/>
+          </w:tcPr>
+          <w:p>
+            <w:pPr>
+              <w:jc w:val="center"/>
+              <w:spacing w:line="360" w:lineRule="auto"/>
+              <w:shd w:val="nil" w:color="000000"/>
+              <w:rPr>
+                <w:rFonts w:ascii="Times New Roman" w:hAnsi="Times New Roman" w:cs="Times New Roman" w:eastAsia="Times New Roman"/>
+                <w:b w:val="0"/>
+                <w:i w:val="0"/>
+                <w:sz w:val="24"/>
+                <w:highlight w:val="none"/>
+                <w:vertAlign w:val="baseline"/>
+              </w:rPr>
+            </w:pPr>
+            <w:r>
+              <w:rPr>
+                <w:rFonts w:ascii="Times New Roman" w:hAnsi="Times New Roman" w:cs="Times New Roman" w:eastAsia="Times New Roman"/>
+                <w:b w:val="0"/>
+                <w:i w:val="0"/>
+                <w:sz w:val="24"/>
+                <w:highlight w:val="none"/>
+                <w:vertAlign w:val="baseline"/>
+              </w:rPr>
+            </w:r>
+            <w:r>
+              <w:rPr>
+                <w:rFonts w:ascii="Times New Roman" w:hAnsi="Times New Roman" w:cs="Times New Roman" w:eastAsia="Times New Roman"/>
+                <w:b w:val="0"/>
+                <w:i w:val="0"/>
+                <w:sz w:val="24"/>
+                <w:highlight w:val="none"/>
+                <w:vertAlign w:val="baseline"/>
+              </w:rPr>
+              <w:t xml:space="preserve">8.29</w:t>
+            </w:r>
+            <w:r>
+              <w:rPr>
+                <w:rFonts w:ascii="Times New Roman" w:hAnsi="Times New Roman" w:cs="Times New Roman" w:eastAsia="Times New Roman"/>
+                <w:b w:val="0"/>
+                <w:i w:val="0"/>
+                <w:sz w:val="24"/>
+                <w:highlight w:val="none"/>
+                <w:vertAlign w:val="baseline"/>
+              </w:rPr>
+            </w:r>
+            <w:r>
+              <w:rPr>
+                <w:rFonts w:ascii="Times New Roman" w:hAnsi="Times New Roman" w:cs="Times New Roman" w:eastAsia="Times New Roman"/>
+                <w:b w:val="0"/>
+                <w:i w:val="0"/>
+                <w:sz w:val="24"/>
+                <w:highlight w:val="none"/>
+                <w:vertAlign w:val="baseline"/>
+              </w:rPr>
+            </w:r>
+          </w:p>
+        </w:tc>
+      </w:tr>
+      <w:tr>
+        <w:trPr/>
+        <w:tc>
+          <w:tcPr>
+            <w:tcW w:w="2339" w:type="dxa"/>
+            <w:textDirection w:val="lrTb"/>
+            <w:noWrap w:val="false"/>
+          </w:tcPr>
+          <w:p>
+            <w:pPr>
+              <w:jc w:val="center"/>
+              <w:spacing w:line="360" w:lineRule="auto"/>
+              <w:shd w:val="nil" w:color="000000"/>
+              <w:rPr>
+                <w:rFonts w:ascii="Times New Roman" w:hAnsi="Times New Roman" w:cs="Times New Roman" w:eastAsia="Times New Roman"/>
+                <w:b w:val="0"/>
+                <w:i w:val="0"/>
+                <w:sz w:val="24"/>
+                <w:highlight w:val="none"/>
+                <w:vertAlign w:val="baseline"/>
+              </w:rPr>
+            </w:pPr>
+            <w:r>
+              <w:rPr>
+                <w:rFonts w:ascii="Times New Roman" w:hAnsi="Times New Roman" w:cs="Times New Roman" w:eastAsia="Times New Roman"/>
+                <w:b w:val="0"/>
+                <w:i w:val="0"/>
+                <w:sz w:val="24"/>
+                <w:highlight w:val="none"/>
+                <w:vertAlign w:val="baseline"/>
+              </w:rPr>
+              <w:t xml:space="preserve">3.15</w:t>
+            </w:r>
+            <w:r>
+              <w:rPr>
+                <w:rFonts w:ascii="Times New Roman" w:hAnsi="Times New Roman" w:cs="Times New Roman" w:eastAsia="Times New Roman"/>
+                <w:b w:val="0"/>
+                <w:i w:val="0"/>
+                <w:sz w:val="24"/>
+                <w:highlight w:val="none"/>
+                <w:vertAlign w:val="baseline"/>
+              </w:rPr>
+            </w:r>
+          </w:p>
+        </w:tc>
+        <w:tc>
+          <w:tcPr>
+            <w:tcW w:w="4039" w:type="dxa"/>
+            <w:textDirection w:val="lrTb"/>
+            <w:noWrap w:val="false"/>
+          </w:tcPr>
+          <w:p>
+            <w:pPr>
+              <w:jc w:val="center"/>
+              <w:spacing w:line="360" w:lineRule="auto"/>
+              <w:shd w:val="nil" w:color="000000"/>
+              <w:rPr>
+                <w:rFonts w:ascii="Times New Roman" w:hAnsi="Times New Roman" w:cs="Times New Roman" w:eastAsia="Times New Roman"/>
+                <w:b w:val="0"/>
+                <w:i w:val="0"/>
+                <w:sz w:val="24"/>
+                <w:highlight w:val="none"/>
+                <w:vertAlign w:val="baseline"/>
+              </w:rPr>
+            </w:pPr>
+            <w:r>
+              <w:rPr>
+                <w:rFonts w:ascii="Times New Roman" w:hAnsi="Times New Roman" w:cs="Times New Roman" w:eastAsia="Times New Roman"/>
+                <w:b w:val="0"/>
+                <w:i w:val="0"/>
+                <w:sz w:val="24"/>
+                <w:highlight w:val="none"/>
+                <w:vertAlign w:val="baseline"/>
+              </w:rPr>
+              <w:t xml:space="preserve">00</w:t>
+            </w:r>
+            <w:r>
+              <w:rPr>
+                <w:rFonts w:ascii="Times New Roman" w:hAnsi="Times New Roman" w:cs="Times New Roman" w:eastAsia="Times New Roman"/>
+                <w:b w:val="0"/>
+                <w:i w:val="0"/>
+                <w:sz w:val="24"/>
+                <w:highlight w:val="none"/>
+                <w:vertAlign w:val="baseline"/>
+              </w:rPr>
+              <w:t xml:space="preserve">10 1101 0000 1011 </w:t>
+            </w:r>
+            <w:r>
+              <w:rPr>
+                <w:rFonts w:ascii="Times New Roman" w:hAnsi="Times New Roman" w:cs="Times New Roman" w:eastAsia="Times New Roman"/>
+                <w:b w:val="0"/>
+                <w:i w:val="0"/>
+                <w:sz w:val="24"/>
+                <w:highlight w:val="none"/>
+                <w:vertAlign w:val="baseline"/>
+              </w:rPr>
+              <w:t xml:space="preserve">(</w:t>
+            </w:r>
+            <w:r>
+              <w:rPr>
+                <w:rFonts w:ascii="Times New Roman" w:hAnsi="Times New Roman" w:cs="Times New Roman" w:eastAsia="Times New Roman"/>
+                <w:b w:val="0"/>
+                <w:i w:val="0"/>
+                <w:sz w:val="24"/>
+                <w:highlight w:val="none"/>
+                <w:vertAlign w:val="baseline"/>
+              </w:rPr>
+              <w:t xml:space="preserve">11531</w:t>
+            </w:r>
+            <w:r>
+              <w:rPr>
+                <w:rFonts w:ascii="Times New Roman" w:hAnsi="Times New Roman" w:cs="Times New Roman" w:eastAsia="Times New Roman"/>
+                <w:b w:val="0"/>
+                <w:i w:val="0"/>
+                <w:sz w:val="24"/>
+                <w:highlight w:val="none"/>
+                <w:vertAlign w:val="baseline"/>
+              </w:rPr>
+              <w:t xml:space="preserve">)</w:t>
+            </w:r>
+            <w:r>
+              <w:rPr>
+                <w:rFonts w:ascii="Times New Roman" w:hAnsi="Times New Roman" w:cs="Times New Roman" w:eastAsia="Times New Roman"/>
+                <w:b w:val="0"/>
+                <w:i w:val="0"/>
+                <w:sz w:val="24"/>
+                <w:highlight w:val="none"/>
+                <w:vertAlign w:val="baseline"/>
+              </w:rPr>
+            </w:r>
+          </w:p>
+        </w:tc>
+        <w:tc>
+          <w:tcPr>
+            <w:tcW w:w="2976" w:type="dxa"/>
+            <w:textDirection w:val="lrTb"/>
+            <w:noWrap w:val="false"/>
+          </w:tcPr>
+          <w:p>
+            <w:pPr>
+              <w:jc w:val="center"/>
+              <w:spacing w:line="360" w:lineRule="auto"/>
+              <w:shd w:val="nil" w:color="000000"/>
+              <w:rPr>
+                <w:rFonts w:ascii="Times New Roman" w:hAnsi="Times New Roman" w:cs="Times New Roman" w:eastAsia="Times New Roman"/>
+                <w:b w:val="0"/>
+                <w:i w:val="0"/>
+                <w:sz w:val="24"/>
+                <w:highlight w:val="none"/>
+                <w:vertAlign w:val="baseline"/>
+              </w:rPr>
+            </w:pPr>
+            <w:r>
+              <w:rPr>
+                <w:rFonts w:ascii="Times New Roman" w:hAnsi="Times New Roman" w:cs="Times New Roman" w:eastAsia="Times New Roman"/>
+                <w:b w:val="0"/>
+                <w:i w:val="0"/>
+                <w:sz w:val="24"/>
+                <w:highlight w:val="none"/>
+                <w:vertAlign w:val="baseline"/>
+              </w:rPr>
+            </w:r>
+            <w:r>
+              <w:rPr>
+                <w:rFonts w:ascii="Times New Roman" w:hAnsi="Times New Roman" w:cs="Times New Roman" w:eastAsia="Times New Roman"/>
+                <w:b w:val="0"/>
+                <w:i w:val="0"/>
+                <w:sz w:val="24"/>
+                <w:highlight w:val="none"/>
+                <w:vertAlign w:val="baseline"/>
+              </w:rPr>
+              <w:t xml:space="preserve">3.20</w:t>
+            </w:r>
+            <w:r>
+              <w:rPr>
+                <w:rFonts w:ascii="Times New Roman" w:hAnsi="Times New Roman" w:cs="Times New Roman" w:eastAsia="Times New Roman"/>
+                <w:b w:val="0"/>
+                <w:i w:val="0"/>
+                <w:sz w:val="24"/>
+                <w:highlight w:val="none"/>
+                <w:vertAlign w:val="baseline"/>
+              </w:rPr>
+            </w:r>
+            <w:r>
+              <w:rPr>
+                <w:rFonts w:ascii="Times New Roman" w:hAnsi="Times New Roman" w:cs="Times New Roman" w:eastAsia="Times New Roman"/>
+                <w:b w:val="0"/>
+                <w:i w:val="0"/>
+                <w:sz w:val="24"/>
+                <w:highlight w:val="none"/>
+                <w:vertAlign w:val="baseline"/>
+              </w:rPr>
+            </w:r>
+          </w:p>
+        </w:tc>
+      </w:tr>
+    </w:tbl>
+    <w:p>
+      <w:pPr>
         <w:jc w:val="both"/>
         <w:spacing w:line="360" w:lineRule="auto"/>
         <w:shd w:val="nil" w:color="000000"/>
         <w:rPr>
-          <w:rFonts w:ascii="Times New Roman" w:hAnsi="Times New Roman" w:cs="Times New Roman" w:eastAsia="Times New Roman"/>
-          <w:b w:val="0"/>
-          <w:i/>
-          <w:sz w:val="24"/>
-          <w:highlight w:val="none"/>
-          <w:vertAlign w:val="baseline"/>
-        </w:rPr>
-      </w:pPr>
-      <w:r>
-        <w:rPr>
-          <w:rFonts w:ascii="Times New Roman" w:hAnsi="Times New Roman" w:cs="Times New Roman" w:eastAsia="Times New Roman"/>
-          <w:b w:val="0"/>
-          <w:i/>
-          <w:sz w:val="24"/>
-          <w:highlight w:val="none"/>
-          <w:vertAlign w:val="baseline"/>
+          <w:b/>
+          <w:sz w:val="24"/>
+          <w:highlight w:val="none"/>
+        </w:rPr>
+      </w:pPr>
+      <w:r>
+        <w:rPr>
+          <w:rFonts w:ascii="Times New Roman" w:hAnsi="Times New Roman" w:cs="Times New Roman" w:eastAsia="Times New Roman"/>
+          <w:b w:val="0"/>
+          <w:sz w:val="24"/>
+          <w:highlight w:val="none"/>
+        </w:rPr>
+      </w:r>
+      <w:r>
+        <w:rPr>
+          <w:b w:val="0"/>
+          <w:sz w:val="24"/>
+          <w:highlight w:val="none"/>
         </w:rPr>
         <w:tab/>
       </w:r>
       <w:r>
         <w:rPr>
-          <w:rFonts w:ascii="Times New Roman" w:hAnsi="Times New Roman" w:cs="Times New Roman" w:eastAsia="Times New Roman"/>
-          <w:b w:val="0"/>
-          <w:i/>
-          <w:sz w:val="24"/>
-          <w:highlight w:val="none"/>
-          <w:vertAlign w:val="baseline"/>
-        </w:rPr>
-      </w:r>
-    </w:p>
-    <w:p>
-      <w:pPr>
-        <w:ind w:left="709" w:right="0" w:firstLine="0"/>
-        <w:jc w:val="both"/>
-        <w:spacing w:line="360" w:lineRule="auto"/>
-        <w:shd w:val="nil" w:color="000000"/>
-        <w:rPr>
-          <w:rFonts w:ascii="Times New Roman" w:hAnsi="Times New Roman" w:cs="Times New Roman" w:eastAsia="Times New Roman"/>
-          <w:b w:val="0"/>
-          <w:i w:val="0"/>
-          <w:sz w:val="24"/>
-          <w:highlight w:val="none"/>
-          <w:vertAlign w:val="baseline"/>
-        </w:rPr>
-      </w:pPr>
-      <w:r>
-        <w:rPr>
-          <w:rFonts w:ascii="Times New Roman" w:hAnsi="Times New Roman" w:cs="Times New Roman" w:eastAsia="Times New Roman"/>
-          <w:b w:val="0"/>
-          <w:i/>
-          <w:sz w:val="24"/>
-          <w:highlight w:val="none"/>
-        </w:rPr>
-      </w:r>
-      <w:r>
-        <w:rPr>
-          <w:rFonts w:ascii="Times New Roman" w:hAnsi="Times New Roman" w:cs="Times New Roman" w:eastAsia="Times New Roman"/>
-          <w:b w:val="0"/>
-          <w:i/>
-          <w:sz w:val="24"/>
-          <w:highlight w:val="none"/>
-        </w:rPr>
-      </w:r>
-    </w:p>
-    <w:p>
-      <w:pPr>
-        <w:ind w:left="709" w:right="0" w:firstLine="0"/>
-        <w:jc w:val="both"/>
-        <w:spacing w:line="276" w:lineRule="auto"/>
-        <w:shd w:val="nil" w:color="000000"/>
-        <w:rPr>
-          <w:rFonts w:ascii="Times New Roman" w:hAnsi="Times New Roman" w:cs="Times New Roman" w:eastAsia="Times New Roman"/>
-          <w:b w:val="0"/>
-          <w:i w:val="0"/>
-          <w:sz w:val="24"/>
-          <w:highlight w:val="none"/>
-          <w:vertAlign w:val="baseline"/>
-        </w:rPr>
-      </w:pPr>
-      <w:r>
-        <w:rPr>
-          <w:rFonts w:ascii="Times New Roman" w:hAnsi="Times New Roman" w:cs="Times New Roman" w:eastAsia="Times New Roman"/>
-          <w:b w:val="0"/>
-          <w:i w:val="0"/>
-          <w:sz w:val="24"/>
-          <w:highlight w:val="none"/>
-          <w:vertAlign w:val="baseline"/>
-        </w:rPr>
-      </w:r>
-      <w:r>
-        <w:rPr>
-          <w:rFonts w:ascii="Times New Roman" w:hAnsi="Times New Roman" w:cs="Times New Roman" w:eastAsia="Times New Roman"/>
-          <w:b w:val="0"/>
-          <w:i w:val="0"/>
-          <w:sz w:val="24"/>
-          <w:highlight w:val="none"/>
-          <w:vertAlign w:val="baseline"/>
-        </w:rPr>
-      </w:r>
-    </w:p>
-    <w:p>
-      <w:pPr>
-        <w:ind w:left="709" w:right="0" w:firstLine="0"/>
-        <w:jc w:val="both"/>
-        <w:spacing w:line="276" w:lineRule="auto"/>
-        <w:shd w:val="nil" w:color="000000"/>
-        <w:rPr>
-          <w:rFonts w:ascii="FreeMono" w:hAnsi="FreeMono" w:cs="FreeMono" w:eastAsia="FreeMono"/>
-          <w:b w:val="0"/>
-          <w:i w:val="0"/>
-          <w:sz w:val="24"/>
-          <w:highlight w:val="none"/>
-          <w:vertAlign w:val="baseline"/>
-        </w:rPr>
-      </w:pPr>
-      <w:r>
-        <w:rPr>
-          <w:rFonts w:ascii="FreeMono" w:hAnsi="FreeMono" w:cs="FreeMono" w:eastAsia="FreeMono"/>
-          <w:b w:val="0"/>
-          <w:i w:val="0"/>
-          <w:sz w:val="24"/>
-          <w:highlight w:val="none"/>
-          <w:vertAlign w:val="baseline"/>
-        </w:rPr>
-      </w:r>
-      <w:r>
-        <w:rPr>
-          <w:rFonts w:ascii="FreeMono" w:hAnsi="FreeMono" w:cs="FreeMono" w:eastAsia="FreeMono"/>
-          <w:b w:val="0"/>
-          <w:i w:val="0"/>
-          <w:sz w:val="24"/>
-          <w:highlight w:val="none"/>
-          <w:vertAlign w:val="baseline"/>
-        </w:rPr>
-      </w:r>
-      <w:r/>
-    </w:p>
-    <w:p>
-      <w:pPr>
-        <w:ind w:left="709" w:right="0" w:firstLine="0"/>
-        <w:jc w:val="both"/>
-        <w:spacing w:line="276" w:lineRule="auto"/>
-        <w:shd w:val="nil" w:color="000000"/>
-        <w:rPr>
-          <w:rFonts w:ascii="FreeMono" w:hAnsi="FreeMono" w:cs="FreeMono" w:eastAsia="FreeMono"/>
-          <w:b w:val="0"/>
-          <w:i w:val="0"/>
-          <w:sz w:val="24"/>
-          <w:highlight w:val="none"/>
-          <w:vertAlign w:val="baseline"/>
-        </w:rPr>
-      </w:pPr>
-      <w:r>
-        <w:rPr>
-          <w:rFonts w:ascii="FreeMono" w:hAnsi="FreeMono" w:cs="FreeMono" w:eastAsia="FreeMono"/>
-          <w:b w:val="0"/>
-          <w:i w:val="0"/>
-          <w:sz w:val="24"/>
-          <w:highlight w:val="none"/>
-          <w:vertAlign w:val="baseline"/>
-        </w:rPr>
-      </w:r>
-      <w:r>
-        <w:rPr>
-          <w:rFonts w:ascii="FreeMono" w:hAnsi="FreeMono" w:cs="FreeMono" w:eastAsia="FreeMono"/>
-          <w:b w:val="0"/>
-          <w:i w:val="0"/>
-          <w:sz w:val="24"/>
-          <w:highlight w:val="none"/>
-          <w:vertAlign w:val="baseline"/>
-        </w:rPr>
-      </w:r>
-      <w:r/>
-    </w:p>
-    <w:p>
-      <w:pPr>
-        <w:ind w:left="709" w:right="0" w:firstLine="0"/>
-        <w:jc w:val="both"/>
-        <w:spacing w:line="276" w:lineRule="auto"/>
-        <w:shd w:val="nil" w:color="000000"/>
-      </w:pPr>
-      <w:r>
-        <w:rPr>
-          <w:rFonts w:ascii="FreeMono" w:hAnsi="FreeMono" w:cs="FreeMono" w:eastAsia="FreeMono"/>
-          <w:b w:val="0"/>
-          <w:i w:val="0"/>
-          <w:sz w:val="24"/>
-          <w:highlight w:val="none"/>
-          <w:vertAlign w:val="baseline"/>
-        </w:rPr>
-      </w:r>
-      <w:r/>
-    </w:p>
-    <w:p>
-      <w:pPr>
-        <w:jc w:val="both"/>
-        <w:spacing w:line="276" w:lineRule="auto"/>
-        <w:shd w:val="nil" w:color="000000"/>
-      </w:pPr>
-      <w:r>
-        <w:rPr>
-          <w:rFonts w:ascii="FreeMono" w:hAnsi="FreeMono" w:cs="FreeMono" w:eastAsia="FreeMono"/>
-          <w:b w:val="0"/>
-          <w:i w:val="0"/>
-          <w:sz w:val="24"/>
-          <w:highlight w:val="none"/>
-          <w:vertAlign w:val="baseline"/>
-        </w:rPr>
-      </w:r>
-      <w:r/>
-    </w:p>
-    <w:p>
-      <w:pPr>
-        <w:jc w:val="both"/>
-        <w:spacing w:line="276" w:lineRule="auto"/>
-        <w:shd w:val="nil" w:color="000000"/>
-      </w:pPr>
-      <w:r>
-        <w:rPr>
-          <w:rFonts w:ascii="FreeMono" w:hAnsi="FreeMono" w:cs="FreeMono" w:eastAsia="FreeMono"/>
-          <w:b w:val="0"/>
-          <w:i w:val="0"/>
-          <w:sz w:val="24"/>
-          <w:highlight w:val="none"/>
-          <w:vertAlign w:val="baseline"/>
-        </w:rPr>
-      </w:r>
-      <w:r/>
-    </w:p>
-    <w:p>
-      <w:pPr>
-        <w:jc w:val="both"/>
-        <w:spacing w:line="360" w:lineRule="auto"/>
-        <w:shd w:val="nil" w:color="000000"/>
-        <w:rPr>
-          <w:rFonts w:ascii="Times New Roman" w:hAnsi="Times New Roman" w:cs="Times New Roman" w:eastAsia="Times New Roman"/>
-          <w:b w:val="0"/>
-          <w:sz w:val="24"/>
-          <w:highlight w:val="none"/>
-          <w:vertAlign w:val="baseline"/>
-        </w:rPr>
-      </w:pPr>
-      <w:r>
-        <w:rPr>
-          <w:rFonts w:ascii="Times New Roman" w:hAnsi="Times New Roman" w:cs="Times New Roman" w:eastAsia="Times New Roman"/>
-          <w:b w:val="0"/>
-          <w:sz w:val="24"/>
-          <w:highlight w:val="none"/>
-          <w:vertAlign w:val="baseline"/>
-        </w:rPr>
-        <w:tab/>
-      </w:r>
-      <w:r>
-        <w:rPr>
-          <w:rFonts w:ascii="Times New Roman" w:hAnsi="Times New Roman" w:cs="Times New Roman" w:eastAsia="Times New Roman"/>
-          <w:b w:val="0"/>
-          <w:sz w:val="24"/>
-          <w:highlight w:val="none"/>
-          <w:vertAlign w:val="baseline"/>
-        </w:rPr>
-      </w:r>
-      <w:r/>
-    </w:p>
-    <w:p>
-      <w:pPr>
-        <w:jc w:val="both"/>
-        <w:spacing w:line="360" w:lineRule="auto"/>
-        <w:shd w:val="nil" w:color="000000"/>
-        <w:rPr>
-          <w:rFonts w:ascii="Times New Roman" w:hAnsi="Times New Roman" w:cs="Times New Roman" w:eastAsia="Times New Roman"/>
-          <w:b w:val="0"/>
-          <w:sz w:val="24"/>
-          <w:highlight w:val="none"/>
-        </w:rPr>
-      </w:pPr>
-      <w:r>
-        <w:rPr>
-          <w:rFonts w:ascii="Times New Roman" w:hAnsi="Times New Roman" w:cs="Times New Roman" w:eastAsia="Times New Roman"/>
-          <w:b w:val="0"/>
-          <w:sz w:val="24"/>
-          <w:highlight w:val="none"/>
-        </w:rPr>
-        <w:tab/>
-      </w:r>
-      <w:r>
-        <w:rPr>
-          <w:rFonts w:ascii="Times New Roman" w:hAnsi="Times New Roman" w:cs="Times New Roman" w:eastAsia="Times New Roman"/>
-          <w:b w:val="0"/>
+          <w:b/>
           <w:sz w:val="24"/>
           <w:highlight w:val="none"/>
         </w:rPr>
@@ -11352,25 +13895,27 @@
         <w:ind w:firstLine="708"/>
         <w:jc w:val="both"/>
         <w:spacing w:line="360" w:lineRule="auto"/>
-        <w:rPr>
-          <w:b w:val="0"/>
-        </w:rPr>
-      </w:pPr>
-      <w:r>
-        <w:rPr>
-          <w:b w:val="0"/>
-          <w:sz w:val="24"/>
-          <w:highlight w:val="none"/>
-        </w:rPr>
-      </w:r>
-      <w:r>
-        <w:rPr>
-          <w:b w:val="0"/>
-          <w:sz w:val="24"/>
-          <w:highlight w:val="none"/>
-        </w:rPr>
-      </w:r>
-      <w:r/>
+        <w:shd w:val="nil" w:color="000000"/>
+        <w:rPr>
+          <w:rFonts w:ascii="Times New Roman" w:hAnsi="Times New Roman" w:cs="Times New Roman" w:eastAsia="Times New Roman"/>
+          <w:b/>
+          <w:sz w:val="24"/>
+          <w:highlight w:val="none"/>
+        </w:rPr>
+      </w:pPr>
+      <w:r>
+        <w:rPr>
+          <w:b/>
+          <w:sz w:val="24"/>
+          <w:highlight w:val="none"/>
+        </w:rPr>
+        <w:t xml:space="preserve">Вывод: </w:t>
+      </w:r>
+      <w:r>
+        <w:rPr>
+          <w:b/>
+        </w:rPr>
+      </w:r>
     </w:p>
     <w:sectPr>
       <w:headerReference w:type="first" r:id="rId9"/>

</xml_diff>